<commit_message>
Adding Naming Convention rules.
</commit_message>
<xml_diff>
--- a/ESTRUCTURA DEL PROYECTO/Software Development Plan.docx
+++ b/ESTRUCTURA DEL PROYECTO/Software Development Plan.docx
@@ -5722,15 +5722,7 @@
         <w:t xml:space="preserve"> The hardware d</w:t>
       </w:r>
       <w:r>
-        <w:t xml:space="preserve">amage and malfunction </w:t>
-      </w:r>
-      <w:proofErr w:type="gramStart"/>
-      <w:r>
-        <w:t>is</w:t>
-      </w:r>
-      <w:proofErr w:type="gramEnd"/>
-      <w:r>
-        <w:t xml:space="preserve"> always a risk since the microcontroller is fragile to high voltage, wrong configuration,</w:t>
+        <w:t>amage and malfunction is always a risk since the microcontroller is fragile to high voltage, wrong configuration,</w:t>
       </w:r>
       <w:r>
         <w:t xml:space="preserve"> as a mechanism to reduce the risk, a double check before critical test will be implemented. </w:t>
@@ -5819,7 +5811,6 @@
           <w:lang w:val="es-MX"/>
         </w:rPr>
       </w:pPr>
-      <w:proofErr w:type="gramStart"/>
       <w:r>
         <w:rPr>
           <w:lang w:val="es-MX"/>
@@ -5834,7 +5825,6 @@
         <w:t>Assumptions</w:t>
       </w:r>
       <w:proofErr w:type="spellEnd"/>
-      <w:proofErr w:type="gramEnd"/>
     </w:p>
     <w:p>
       <w:pPr>
@@ -8958,9 +8948,6 @@
     <w:p>
       <w:pPr>
         <w:pStyle w:val="Descripcin"/>
-        <w:rPr>
-          <w:lang w:val="es-MX"/>
-        </w:rPr>
       </w:pPr>
       <w:r>
         <w:t xml:space="preserve">Figure </w:t>
@@ -9120,9 +9107,6 @@
     <w:p>
       <w:pPr>
         <w:pStyle w:val="Descripcin"/>
-        <w:rPr>
-          <w:lang w:val="es-MX"/>
-        </w:rPr>
       </w:pPr>
       <w:r>
         <w:t xml:space="preserve">Figure </w:t>
@@ -9326,8 +9310,6 @@
         </w:rPr>
         <w:t xml:space="preserve"> be divided into different documents. With the naming defined in every section.</w:t>
       </w:r>
-      <w:bookmarkStart w:id="16" w:name="_GoBack"/>
-      <w:bookmarkEnd w:id="16"/>
     </w:p>
     <w:p>
       <w:pPr>
@@ -9348,7 +9330,7 @@
           <w:lang w:val="es-MX"/>
         </w:rPr>
       </w:pPr>
-      <w:bookmarkStart w:id="17" w:name="_Toc18056556"/>
+      <w:bookmarkStart w:id="16" w:name="_Toc18056556"/>
       <w:proofErr w:type="spellStart"/>
       <w:r>
         <w:rPr>
@@ -9356,189 +9338,73 @@
         </w:rPr>
         <w:t>Standards</w:t>
       </w:r>
-      <w:bookmarkEnd w:id="17"/>
+      <w:bookmarkEnd w:id="16"/>
       <w:proofErr w:type="spellEnd"/>
     </w:p>
     <w:p>
-      <w:pPr>
-        <w:spacing w:after="0" w:line="240" w:lineRule="auto"/>
-        <w:jc w:val="both"/>
-        <w:rPr>
-          <w:highlight w:val="yellow"/>
-        </w:rPr>
-      </w:pPr>
-      <w:r>
-        <w:rPr>
-          <w:highlight w:val="yellow"/>
-        </w:rPr>
-        <w:t xml:space="preserve">In case C89-C90, C11 or other </w:t>
-      </w:r>
-      <w:r>
-        <w:rPr>
-          <w:highlight w:val="yellow"/>
-        </w:rPr>
-        <w:t xml:space="preserve">standard </w:t>
-      </w:r>
-      <w:r>
-        <w:rPr>
-          <w:highlight w:val="yellow"/>
-        </w:rPr>
-        <w:t xml:space="preserve">be used, it </w:t>
-      </w:r>
-      <w:r>
-        <w:rPr>
-          <w:highlight w:val="red"/>
-        </w:rPr>
-        <w:t>SHALL</w:t>
-      </w:r>
-      <w:r>
-        <w:rPr>
-          <w:highlight w:val="red"/>
-        </w:rPr>
-        <w:t xml:space="preserve"> </w:t>
-      </w:r>
-      <w:r>
-        <w:rPr>
-          <w:highlight w:val="yellow"/>
-        </w:rPr>
-        <w:t xml:space="preserve">be </w:t>
-      </w:r>
-      <w:r>
-        <w:rPr>
-          <w:highlight w:val="yellow"/>
-        </w:rPr>
-        <w:t xml:space="preserve">specified </w:t>
-      </w:r>
-      <w:r>
-        <w:rPr>
-          <w:highlight w:val="yellow"/>
-        </w:rPr>
-        <w:t xml:space="preserve">in </w:t>
-      </w:r>
-      <w:r>
-        <w:rPr>
-          <w:highlight w:val="yellow"/>
-        </w:rPr>
-        <w:t xml:space="preserve">this section and additionally add the link </w:t>
-      </w:r>
-      <w:r>
-        <w:rPr>
-          <w:highlight w:val="yellow"/>
-        </w:rPr>
-        <w:t>to the standard used.</w:t>
-      </w:r>
-    </w:p>
-    <w:p>
-      <w:pPr>
-        <w:spacing w:after="0" w:line="240" w:lineRule="auto"/>
-        <w:jc w:val="both"/>
-        <w:rPr>
-          <w:highlight w:val="yellow"/>
-        </w:rPr>
-      </w:pPr>
-    </w:p>
-    <w:p>
-      <w:pPr>
-        <w:spacing w:after="0" w:line="240" w:lineRule="auto"/>
-        <w:jc w:val="both"/>
-      </w:pPr>
-      <w:r>
-        <w:rPr>
-          <w:highlight w:val="yellow"/>
-        </w:rPr>
-        <w:t xml:space="preserve">Additionally, the tool used to evaluate the standard </w:t>
-      </w:r>
-      <w:r>
-        <w:rPr>
-          <w:highlight w:val="red"/>
-        </w:rPr>
-        <w:t>SHALL</w:t>
-      </w:r>
-      <w:r>
-        <w:rPr>
-          <w:highlight w:val="red"/>
-        </w:rPr>
-        <w:t xml:space="preserve"> </w:t>
-      </w:r>
-      <w:r>
-        <w:rPr>
-          <w:highlight w:val="yellow"/>
-        </w:rPr>
-        <w:t xml:space="preserve">be defined here </w:t>
-      </w:r>
-      <w:r>
-        <w:rPr>
-          <w:highlight w:val="yellow"/>
-        </w:rPr>
-        <w:t>if apply.</w:t>
-      </w:r>
-    </w:p>
-    <w:p>
-      <w:pPr>
-        <w:spacing w:after="0" w:line="240" w:lineRule="auto"/>
-        <w:jc w:val="both"/>
-      </w:pPr>
-    </w:p>
-    <w:p>
-      <w:pPr>
-        <w:spacing w:after="0" w:line="240" w:lineRule="auto"/>
-        <w:jc w:val="both"/>
-      </w:pPr>
-      <w:r>
-        <w:rPr>
-          <w:highlight w:val="yellow"/>
-        </w:rPr>
-        <w:t xml:space="preserve">This section </w:t>
-      </w:r>
-      <w:r>
-        <w:rPr>
-          <w:highlight w:val="red"/>
-        </w:rPr>
-        <w:t>MUST</w:t>
-      </w:r>
-      <w:r>
-        <w:rPr>
-          <w:highlight w:val="red"/>
-        </w:rPr>
-        <w:t xml:space="preserve"> </w:t>
-      </w:r>
-      <w:r>
-        <w:rPr>
-          <w:highlight w:val="yellow"/>
-        </w:rPr>
-        <w:t xml:space="preserve">be contained in this document or in a different document linked to this section, the new document </w:t>
-      </w:r>
-      <w:r>
-        <w:rPr>
-          <w:highlight w:val="yellow"/>
-        </w:rPr>
-        <w:t>SHALL</w:t>
-      </w:r>
-      <w:r>
-        <w:rPr>
-          <w:highlight w:val="yellow"/>
-        </w:rPr>
-        <w:t xml:space="preserve"> be contained at:</w:t>
-      </w:r>
-      <w:r>
-        <w:t xml:space="preserve"> </w:t>
-      </w:r>
-    </w:p>
-    <w:p>
-      <w:pPr>
-        <w:spacing w:after="0" w:line="240" w:lineRule="auto"/>
-        <w:ind w:firstLine="720"/>
-        <w:jc w:val="both"/>
-        <w:rPr>
-          <w:highlight w:val="yellow"/>
-        </w:rPr>
-      </w:pPr>
-      <w:r>
-        <w:rPr>
-          <w:highlight w:val="yellow"/>
-        </w:rPr>
+      <w:r>
+        <w:t>The standard s</w:t>
+      </w:r>
+      <w:r>
+        <w:t>elected is C</w:t>
+      </w:r>
+      <w:r>
+        <w:t xml:space="preserve">11 due to it standardizes features already supported by common contemporary compilers, and includes a detailed memory model </w:t>
+      </w:r>
+      <w:r>
+        <w:t>to better support multiple threads of execution.</w:t>
+      </w:r>
+    </w:p>
+    <w:p>
+      <w:r>
+        <w:t xml:space="preserve">For more information of the standard, it can be located at: </w:t>
+      </w:r>
+      <w:hyperlink r:id="rId16" w:history="1">
+        <w:r>
+          <w:rPr>
+            <w:rStyle w:val="Hipervnculo"/>
+          </w:rPr>
+          <w:t>https://www.iso.org/standard/57853.html</w:t>
+        </w:r>
+      </w:hyperlink>
+    </w:p>
+    <w:p>
+      <w:r>
+        <w:t xml:space="preserve">The standard tool that will be used to determine if the code complies with the standard is </w:t>
+      </w:r>
+      <w:proofErr w:type="spellStart"/>
+      <w:r>
+        <w:rPr>
+          <w:i/>
+          <w:iCs/>
+        </w:rPr>
+        <w:t>Cppcheck</w:t>
+      </w:r>
+      <w:proofErr w:type="spellEnd"/>
+      <w:r>
+        <w:t>.</w:t>
+      </w:r>
+    </w:p>
+    <w:p>
+      <w:r>
         <w:lastRenderedPageBreak/>
-        <w:t xml:space="preserve"> &lt;PROJECT_PATH&gt;\3</w:t>
+        <w:t>The results of the static analysis is located in the folder of results with the following path:</w:t>
+      </w:r>
+    </w:p>
+    <w:p>
+      <w:pPr>
+        <w:spacing w:after="0" w:line="240" w:lineRule="auto"/>
+        <w:ind w:left="5040" w:hanging="4320"/>
+        <w:jc w:val="both"/>
+        <w:rPr>
+          <w:highlight w:val="yellow"/>
+        </w:rPr>
+      </w:pPr>
+      <w:r>
+        <w:rPr>
+          <w:highlight w:val="yellow"/>
+        </w:rPr>
+        <w:t>&lt;PROJECT_PATH&gt;\3</w:t>
       </w:r>
       <w:r>
         <w:rPr>
@@ -9596,7 +9462,7 @@
           <w:lang w:val="es-MX"/>
         </w:rPr>
       </w:pPr>
-      <w:bookmarkStart w:id="18" w:name="_Toc18056557"/>
+      <w:bookmarkStart w:id="17" w:name="_Toc18056557"/>
       <w:proofErr w:type="spellStart"/>
       <w:r>
         <w:rPr>
@@ -9618,376 +9484,788 @@
         </w:rPr>
         <w:t>conventions</w:t>
       </w:r>
+      <w:bookmarkEnd w:id="17"/>
+      <w:proofErr w:type="spellEnd"/>
+    </w:p>
+    <w:p>
+      <w:r>
+        <w:t>Since the nature of t</w:t>
+      </w:r>
+      <w:r>
+        <w:t>he project, the naming convention for the variables, functions and other artifacts, will be simple because it is expected low line of code per file.</w:t>
+      </w:r>
+    </w:p>
+    <w:p>
+      <w:r>
+        <w:t xml:space="preserve">The Naming convention </w:t>
+      </w:r>
+      <w:r>
+        <w:t xml:space="preserve">and considerations </w:t>
+      </w:r>
+      <w:r>
+        <w:t>for t</w:t>
+      </w:r>
+      <w:r>
+        <w:t xml:space="preserve">he code </w:t>
+      </w:r>
+      <w:r>
+        <w:t>are</w:t>
+      </w:r>
+      <w:r>
+        <w:t xml:space="preserve"> the following:</w:t>
+      </w:r>
+    </w:p>
+    <w:p>
+      <w:pPr>
+        <w:pStyle w:val="Ttulo3"/>
+      </w:pPr>
+      <w:r>
+        <w:t>Variables</w:t>
+      </w:r>
+    </w:p>
+    <w:p>
+      <w:pPr>
+        <w:pStyle w:val="Prrafodelista"/>
+        <w:numPr>
+          <w:ilvl w:val="0"/>
+          <w:numId w:val="16"/>
+        </w:numPr>
+      </w:pPr>
+      <w:r>
+        <w:t>There are not magic numbers (all numbers will have a variable or constant)</w:t>
+      </w:r>
+    </w:p>
+    <w:p>
+      <w:pPr>
+        <w:pStyle w:val="Prrafodelista"/>
+        <w:numPr>
+          <w:ilvl w:val="0"/>
+          <w:numId w:val="16"/>
+        </w:numPr>
+      </w:pPr>
+      <w:r>
+        <w:t>Variables will in lower case.</w:t>
+      </w:r>
+    </w:p>
+    <w:p>
+      <w:pPr>
+        <w:pStyle w:val="Prrafodelista"/>
+        <w:numPr>
+          <w:ilvl w:val="0"/>
+          <w:numId w:val="16"/>
+        </w:numPr>
+      </w:pPr>
+      <w:r>
+        <w:t xml:space="preserve">Variable names will be meaningful. E.g.: </w:t>
+      </w:r>
+      <w:r>
+        <w:rPr>
+          <w:i/>
+          <w:iCs/>
+        </w:rPr>
+        <w:t>average</w:t>
+      </w:r>
+    </w:p>
+    <w:p>
+      <w:pPr>
+        <w:pStyle w:val="Prrafodelista"/>
+        <w:numPr>
+          <w:ilvl w:val="0"/>
+          <w:numId w:val="16"/>
+        </w:numPr>
+      </w:pPr>
+      <w:r>
+        <w:t xml:space="preserve">If the variable </w:t>
+      </w:r>
+      <w:r>
+        <w:t xml:space="preserve">needs a composite name, it will start in lower case and each word of the composite name will start capital. E.g.: </w:t>
+      </w:r>
+      <w:proofErr w:type="spellStart"/>
+      <w:r>
+        <w:rPr>
+          <w:i/>
+          <w:iCs/>
+        </w:rPr>
+        <w:t>messageReceived</w:t>
+      </w:r>
+      <w:proofErr w:type="spellEnd"/>
+      <w:r>
+        <w:t xml:space="preserve"> </w:t>
+      </w:r>
+    </w:p>
+    <w:p>
+      <w:pPr>
+        <w:pStyle w:val="Prrafodelista"/>
+        <w:numPr>
+          <w:ilvl w:val="0"/>
+          <w:numId w:val="16"/>
+        </w:numPr>
+      </w:pPr>
+      <w:r>
+        <w:t xml:space="preserve">Well-known words can be used in capital followed by an under score to separate the well-known variable with the next word. E.g.: </w:t>
+      </w:r>
+      <w:proofErr w:type="spellStart"/>
+      <w:r>
+        <w:rPr>
+          <w:i/>
+          <w:iCs/>
+        </w:rPr>
+        <w:t>LED</w:t>
+      </w:r>
+      <w:r>
+        <w:t>_</w:t>
+      </w:r>
+      <w:r>
+        <w:rPr>
+          <w:i/>
+          <w:iCs/>
+        </w:rPr>
+        <w:t>State</w:t>
+      </w:r>
+      <w:proofErr w:type="spellEnd"/>
+    </w:p>
+    <w:p>
+      <w:pPr>
+        <w:pStyle w:val="Prrafodelista"/>
+        <w:numPr>
+          <w:ilvl w:val="0"/>
+          <w:numId w:val="16"/>
+        </w:numPr>
+      </w:pPr>
+      <w:r>
+        <w:t xml:space="preserve">If the well-know word is a suffix, it is not necessary the underscore. E.g.: </w:t>
+      </w:r>
+      <w:proofErr w:type="spellStart"/>
+      <w:r>
+        <w:rPr>
+          <w:i/>
+          <w:iCs/>
+        </w:rPr>
+        <w:t>actualRPM</w:t>
+      </w:r>
+      <w:proofErr w:type="spellEnd"/>
+    </w:p>
+    <w:p>
+      <w:pPr>
+        <w:pStyle w:val="Prrafodelista"/>
+        <w:numPr>
+          <w:ilvl w:val="0"/>
+          <w:numId w:val="16"/>
+        </w:numPr>
+      </w:pPr>
+      <w:r>
+        <w:t xml:space="preserve">If a variable needs a number to </w:t>
+      </w:r>
+      <w:r>
+        <w:t>differentiate</w:t>
+      </w:r>
+      <w:r>
+        <w:t xml:space="preserve"> from other variable the number </w:t>
+      </w:r>
+      <w:r>
+        <w:t xml:space="preserve">is separate with an under score. E.g.: </w:t>
+      </w:r>
+      <w:r>
+        <w:rPr>
+          <w:i/>
+          <w:iCs/>
+        </w:rPr>
+        <w:t>message</w:t>
+      </w:r>
+      <w:r>
+        <w:t>_</w:t>
+      </w:r>
+      <w:r>
+        <w:rPr>
+          <w:i/>
+          <w:iCs/>
+        </w:rPr>
+        <w:t>3</w:t>
+      </w:r>
+    </w:p>
+    <w:p>
+      <w:pPr>
+        <w:pStyle w:val="Prrafodelista"/>
+        <w:numPr>
+          <w:ilvl w:val="0"/>
+          <w:numId w:val="16"/>
+        </w:numPr>
+      </w:pPr>
+      <w:r>
+        <w:t>Variable and constant declarations will be located at the beginning of the function.</w:t>
+      </w:r>
+    </w:p>
+    <w:p>
+      <w:pPr>
+        <w:pStyle w:val="Prrafodelista"/>
+        <w:numPr>
+          <w:ilvl w:val="0"/>
+          <w:numId w:val="16"/>
+        </w:numPr>
+      </w:pPr>
+      <w:r>
+        <w:t>There are not global variables, functions will send the information as arguments. There is not restriction to use value or reference.</w:t>
+      </w:r>
+    </w:p>
+    <w:p>
+      <w:pPr>
+        <w:pStyle w:val="Prrafodelista"/>
+        <w:numPr>
+          <w:ilvl w:val="0"/>
+          <w:numId w:val="16"/>
+        </w:numPr>
+      </w:pPr>
+      <w:r>
+        <w:t xml:space="preserve">If it is needed calibration variable, it will be considered an adjustment and it will be defined in </w:t>
+      </w:r>
+      <w:r>
+        <w:t xml:space="preserve">the </w:t>
+      </w:r>
+      <w:proofErr w:type="spellStart"/>
+      <w:r>
+        <w:t>adjustments.h</w:t>
+      </w:r>
+      <w:proofErr w:type="spellEnd"/>
+    </w:p>
+    <w:p>
+      <w:pPr>
+        <w:pStyle w:val="Ttulo3"/>
+      </w:pPr>
+      <w:r>
+        <w:t>Constants</w:t>
+      </w:r>
+    </w:p>
+    <w:p>
+      <w:r>
+        <w:t xml:space="preserve">Since the project will use Renesas </w:t>
+      </w:r>
+      <w:r>
+        <w:t>Synergy Software Package (SSP)</w:t>
+      </w:r>
+      <w:r>
+        <w:t xml:space="preserve">, and the developer team wants to differentiate between Renesas macros and local macros, the following rules will apply for macros and constants: </w:t>
+      </w:r>
+    </w:p>
+    <w:p>
+      <w:pPr>
+        <w:pStyle w:val="Prrafodelista"/>
+        <w:numPr>
+          <w:ilvl w:val="0"/>
+          <w:numId w:val="17"/>
+        </w:numPr>
+      </w:pPr>
+      <w:r>
+        <w:t xml:space="preserve">All the </w:t>
+      </w:r>
+      <w:r>
+        <w:t xml:space="preserve">Renesas macros will be used as is. All in capital and using under scores for composite words. E.g.: </w:t>
+      </w:r>
+      <w:r>
+        <w:rPr>
+          <w:i/>
+          <w:iCs/>
+        </w:rPr>
+        <w:t>MODULE</w:t>
+      </w:r>
+      <w:r>
+        <w:t>_</w:t>
+      </w:r>
+      <w:r>
+        <w:rPr>
+          <w:i/>
+          <w:iCs/>
+        </w:rPr>
+        <w:t>STOP</w:t>
+      </w:r>
+    </w:p>
+    <w:p>
+      <w:pPr>
+        <w:pStyle w:val="Prrafodelista"/>
+        <w:numPr>
+          <w:ilvl w:val="0"/>
+          <w:numId w:val="17"/>
+        </w:numPr>
+      </w:pPr>
+      <w:r>
+        <w:t xml:space="preserve">The macros defined by the development team will use the My_ prefix. E.g.: </w:t>
+      </w:r>
+      <w:proofErr w:type="spellStart"/>
+      <w:r>
+        <w:rPr>
+          <w:i/>
+          <w:iCs/>
+        </w:rPr>
+        <w:t>My</w:t>
+      </w:r>
+      <w:r>
+        <w:t>_</w:t>
+      </w:r>
+      <w:r>
+        <w:rPr>
+          <w:i/>
+          <w:iCs/>
+        </w:rPr>
+        <w:t>ADDRESS</w:t>
+      </w:r>
+      <w:r>
+        <w:t>_</w:t>
+      </w:r>
+      <w:r>
+        <w:rPr>
+          <w:i/>
+          <w:iCs/>
+        </w:rPr>
+        <w:t>LIMIT</w:t>
+      </w:r>
+      <w:proofErr w:type="spellEnd"/>
+    </w:p>
+    <w:p>
+      <w:pPr>
+        <w:pStyle w:val="Prrafodelista"/>
+        <w:numPr>
+          <w:ilvl w:val="0"/>
+          <w:numId w:val="17"/>
+        </w:numPr>
+      </w:pPr>
+      <w:r>
+        <w:t xml:space="preserve">Constants will start in capital and use under scores in case they are composite words. E.g.: </w:t>
+      </w:r>
+      <w:proofErr w:type="spellStart"/>
+      <w:r>
+        <w:rPr>
+          <w:i/>
+          <w:iCs/>
+        </w:rPr>
+        <w:t>Max</w:t>
+      </w:r>
+      <w:r>
+        <w:t>_</w:t>
+      </w:r>
+      <w:r>
+        <w:rPr>
+          <w:i/>
+          <w:iCs/>
+        </w:rPr>
+        <w:t>Memory</w:t>
+      </w:r>
+      <w:r>
+        <w:t>_</w:t>
+      </w:r>
+      <w:r>
+        <w:rPr>
+          <w:i/>
+          <w:iCs/>
+        </w:rPr>
+        <w:t>Reserved</w:t>
+      </w:r>
+      <w:proofErr w:type="spellEnd"/>
+      <w:r>
+        <w:t xml:space="preserve"> </w:t>
+      </w:r>
+    </w:p>
+    <w:p>
+      <w:pPr>
+        <w:pStyle w:val="Prrafodelista"/>
+        <w:numPr>
+          <w:ilvl w:val="0"/>
+          <w:numId w:val="17"/>
+        </w:numPr>
+      </w:pPr>
+      <w:r>
+        <w:t xml:space="preserve">All the constants will be located in the file </w:t>
+      </w:r>
+      <w:proofErr w:type="spellStart"/>
+      <w:r>
+        <w:t>constants.h</w:t>
+      </w:r>
+      <w:proofErr w:type="spellEnd"/>
+    </w:p>
+    <w:p>
+      <w:pPr>
+        <w:pStyle w:val="Prrafodelista"/>
+        <w:numPr>
+          <w:ilvl w:val="0"/>
+          <w:numId w:val="17"/>
+        </w:numPr>
+      </w:pPr>
+      <w:r>
+        <w:t xml:space="preserve">All the macro definitions will be in the file </w:t>
+      </w:r>
+      <w:proofErr w:type="spellStart"/>
+      <w:r>
+        <w:t>my_macros.h</w:t>
+      </w:r>
+      <w:proofErr w:type="spellEnd"/>
+    </w:p>
+    <w:p>
+      <w:pPr>
+        <w:pStyle w:val="Ttulo3"/>
+      </w:pPr>
+      <w:r>
+        <w:t>Functions</w:t>
+      </w:r>
+    </w:p>
+    <w:p>
+      <w:pPr>
+        <w:pStyle w:val="Prrafodelista"/>
+        <w:numPr>
+          <w:ilvl w:val="0"/>
+          <w:numId w:val="18"/>
+        </w:numPr>
+      </w:pPr>
+      <w:r>
+        <w:t xml:space="preserve">The name of the functions will start with a verb and follow the rules of a variable. E.g.: </w:t>
+      </w:r>
+      <w:proofErr w:type="spellStart"/>
+      <w:r>
+        <w:rPr>
+          <w:i/>
+          <w:iCs/>
+        </w:rPr>
+        <w:t>sendMessage</w:t>
+      </w:r>
+      <w:proofErr w:type="spellEnd"/>
+    </w:p>
+    <w:p>
+      <w:pPr>
+        <w:pStyle w:val="Ttulo3"/>
+      </w:pPr>
+      <w:r>
+        <w:t>Threads</w:t>
+      </w:r>
+    </w:p>
+    <w:p>
+      <w:pPr>
+        <w:pStyle w:val="Prrafodelista"/>
+        <w:numPr>
+          <w:ilvl w:val="0"/>
+          <w:numId w:val="19"/>
+        </w:numPr>
+      </w:pPr>
+      <w:r>
+        <w:t xml:space="preserve">The action of a thread </w:t>
+      </w:r>
+      <w:r>
+        <w:t xml:space="preserve">will be specifying in present continue. E.g.: </w:t>
+      </w:r>
+      <w:proofErr w:type="spellStart"/>
+      <w:r>
+        <w:rPr>
+          <w:i/>
+          <w:iCs/>
+        </w:rPr>
+        <w:t>updating</w:t>
+      </w:r>
+      <w:r>
+        <w:t>_</w:t>
+      </w:r>
+      <w:r>
+        <w:rPr>
+          <w:i/>
+          <w:iCs/>
+        </w:rPr>
+        <w:t>LCD</w:t>
+      </w:r>
+      <w:proofErr w:type="spellEnd"/>
+    </w:p>
+    <w:p>
+      <w:pPr>
+        <w:pStyle w:val="Ttulo3"/>
+      </w:pPr>
+      <w:r>
+        <w:lastRenderedPageBreak/>
+        <w:t>Files</w:t>
+      </w:r>
+    </w:p>
+    <w:p>
+      <w:pPr>
+        <w:pStyle w:val="Prrafodelista"/>
+        <w:numPr>
+          <w:ilvl w:val="0"/>
+          <w:numId w:val="20"/>
+        </w:numPr>
+      </w:pPr>
+      <w:r>
+        <w:t>It is expected one file per function or thread at least the function is overloaded.</w:t>
+      </w:r>
+    </w:p>
+    <w:p>
+      <w:pPr>
+        <w:pStyle w:val="Prrafodelista"/>
+        <w:numPr>
+          <w:ilvl w:val="0"/>
+          <w:numId w:val="20"/>
+        </w:numPr>
+      </w:pPr>
+      <w:r>
+        <w:t xml:space="preserve">If the file corresponds to a function or thread, the name will follow its corresponding </w:t>
+      </w:r>
+      <w:r>
+        <w:t>naming convention</w:t>
+      </w:r>
+      <w:r>
+        <w:t>.</w:t>
+      </w:r>
+    </w:p>
+    <w:p>
+      <w:pPr>
+        <w:pStyle w:val="Ttulo3"/>
+      </w:pPr>
+      <w:r>
+        <w:t>Folders</w:t>
+      </w:r>
+    </w:p>
+    <w:p>
+      <w:pPr>
+        <w:pStyle w:val="Prrafodelista"/>
+        <w:numPr>
+          <w:ilvl w:val="0"/>
+          <w:numId w:val="21"/>
+        </w:numPr>
+      </w:pPr>
+      <w:r>
+        <w:t xml:space="preserve">The name of the folder will group files according its folder description. E.g.: </w:t>
+      </w:r>
+      <w:proofErr w:type="spellStart"/>
+      <w:r>
+        <w:rPr>
+          <w:i/>
+          <w:iCs/>
+        </w:rPr>
+        <w:t>guiapp</w:t>
+      </w:r>
+      <w:proofErr w:type="spellEnd"/>
+    </w:p>
+    <w:p>
+      <w:pPr>
+        <w:pStyle w:val="Prrafodelista"/>
+        <w:numPr>
+          <w:ilvl w:val="0"/>
+          <w:numId w:val="21"/>
+        </w:numPr>
+      </w:pPr>
+      <w:r>
+        <w:t xml:space="preserve">The name of folders will use the naming convention of variables. </w:t>
+      </w:r>
+      <w:proofErr w:type="spellStart"/>
+      <w:r>
+        <w:t>E.g</w:t>
+      </w:r>
+      <w:proofErr w:type="spellEnd"/>
+      <w:r>
+        <w:t xml:space="preserve">: </w:t>
+      </w:r>
+      <w:proofErr w:type="spellStart"/>
+      <w:r>
+        <w:rPr>
+          <w:i/>
+          <w:iCs/>
+        </w:rPr>
+        <w:t>readingThreads</w:t>
+      </w:r>
+      <w:proofErr w:type="spellEnd"/>
+    </w:p>
+    <w:p>
+      <w:pPr>
+        <w:pStyle w:val="Ttulo3"/>
+      </w:pPr>
+      <w:r>
+        <w:t>Types</w:t>
+      </w:r>
+    </w:p>
+    <w:p>
+      <w:pPr>
+        <w:pStyle w:val="Prrafodelista"/>
+        <w:numPr>
+          <w:ilvl w:val="0"/>
+          <w:numId w:val="22"/>
+        </w:numPr>
+      </w:pPr>
+      <w:r>
+        <w:t xml:space="preserve">The types will use the naming convention of a variable and also will use the suffix _type. E.g.: </w:t>
+      </w:r>
+      <w:proofErr w:type="spellStart"/>
+      <w:r>
+        <w:rPr>
+          <w:i/>
+          <w:iCs/>
+        </w:rPr>
+        <w:t>messageStructure_type</w:t>
+      </w:r>
+      <w:proofErr w:type="spellEnd"/>
+      <w:r>
+        <w:t>.</w:t>
+      </w:r>
+    </w:p>
+    <w:p>
+      <w:pPr>
+        <w:pStyle w:val="Ttulo3"/>
+      </w:pPr>
+      <w:r>
+        <w:t>Comments</w:t>
+      </w:r>
+    </w:p>
+    <w:p>
+      <w:r>
+        <w:t>It is expected comments when</w:t>
+      </w:r>
+      <w:r>
+        <w:t>:</w:t>
+      </w:r>
+    </w:p>
+    <w:p>
+      <w:pPr>
+        <w:pStyle w:val="Prrafodelista"/>
+        <w:numPr>
+          <w:ilvl w:val="0"/>
+          <w:numId w:val="24"/>
+        </w:numPr>
+      </w:pPr>
+      <w:r>
+        <w:t>The function/thread is described.</w:t>
+      </w:r>
+    </w:p>
+    <w:p>
+      <w:pPr>
+        <w:pStyle w:val="Prrafodelista"/>
+        <w:numPr>
+          <w:ilvl w:val="0"/>
+          <w:numId w:val="24"/>
+        </w:numPr>
+      </w:pPr>
+      <w:r>
+        <w:t>Variable declaration.</w:t>
+      </w:r>
+    </w:p>
+    <w:p>
+      <w:pPr>
+        <w:pStyle w:val="Prrafodelista"/>
+        <w:numPr>
+          <w:ilvl w:val="0"/>
+          <w:numId w:val="24"/>
+        </w:numPr>
+      </w:pPr>
+      <w:r>
+        <w:t>Type definition.</w:t>
+      </w:r>
+    </w:p>
+    <w:p>
+      <w:pPr>
+        <w:pStyle w:val="Prrafodelista"/>
+        <w:numPr>
+          <w:ilvl w:val="0"/>
+          <w:numId w:val="24"/>
+        </w:numPr>
+      </w:pPr>
+      <w:r>
+        <w:t>Conditions</w:t>
+      </w:r>
+    </w:p>
+    <w:p>
+      <w:pPr>
+        <w:pStyle w:val="Prrafodelista"/>
+        <w:numPr>
+          <w:ilvl w:val="0"/>
+          <w:numId w:val="24"/>
+        </w:numPr>
+      </w:pPr>
+      <w:r>
+        <w:t>Path conditions</w:t>
+      </w:r>
+    </w:p>
+    <w:p>
+      <w:pPr>
+        <w:pStyle w:val="Prrafodelista"/>
+        <w:numPr>
+          <w:ilvl w:val="0"/>
+          <w:numId w:val="24"/>
+        </w:numPr>
+      </w:pPr>
+      <w:r>
+        <w:t>Loops</w:t>
+      </w:r>
+    </w:p>
+    <w:p>
+      <w:pPr>
+        <w:pStyle w:val="Prrafodelista"/>
+        <w:numPr>
+          <w:ilvl w:val="0"/>
+          <w:numId w:val="24"/>
+        </w:numPr>
+      </w:pPr>
+      <w:r>
+        <w:t>Sections.</w:t>
+      </w:r>
+    </w:p>
+    <w:p>
+      <w:pPr>
+        <w:pStyle w:val="Prrafodelista"/>
+        <w:numPr>
+          <w:ilvl w:val="0"/>
+          <w:numId w:val="24"/>
+        </w:numPr>
+      </w:pPr>
+      <w:r>
+        <w:t>Logic flow.</w:t>
+      </w:r>
+    </w:p>
+    <w:p>
+      <w:r>
+        <w:t xml:space="preserve">The comments can be written in English plain. </w:t>
+      </w:r>
+    </w:p>
+    <w:p>
+      <w:pPr>
+        <w:spacing w:after="0" w:line="240" w:lineRule="auto"/>
+        <w:jc w:val="both"/>
+      </w:pPr>
+      <w:bookmarkStart w:id="18" w:name="_GoBack"/>
       <w:bookmarkEnd w:id="18"/>
-      <w:proofErr w:type="spellEnd"/>
-    </w:p>
-    <w:p>
-      <w:pPr>
-        <w:spacing w:after="0" w:line="240" w:lineRule="auto"/>
-        <w:jc w:val="both"/>
-        <w:rPr>
-          <w:highlight w:val="yellow"/>
-        </w:rPr>
-      </w:pPr>
-      <w:r>
-        <w:rPr>
-          <w:highlight w:val="yellow"/>
-        </w:rPr>
-        <w:t>T</w:t>
-      </w:r>
-      <w:r>
-        <w:rPr>
-          <w:highlight w:val="yellow"/>
-        </w:rPr>
-        <w:t xml:space="preserve">he tags </w:t>
+    </w:p>
+    <w:p>
+      <w:pPr>
+        <w:spacing w:after="0" w:line="240" w:lineRule="auto"/>
+        <w:jc w:val="both"/>
+      </w:pPr>
+      <w:r>
+        <w:rPr>
+          <w:highlight w:val="yellow"/>
+        </w:rPr>
+        <w:t xml:space="preserve">This section </w:t>
       </w:r>
       <w:r>
         <w:rPr>
           <w:highlight w:val="red"/>
         </w:rPr>
+        <w:t>MUST</w:t>
+      </w:r>
+      <w:r>
+        <w:rPr>
+          <w:highlight w:val="red"/>
+        </w:rPr>
+        <w:t xml:space="preserve"> </w:t>
+      </w:r>
+      <w:r>
+        <w:rPr>
+          <w:highlight w:val="yellow"/>
+        </w:rPr>
+        <w:t xml:space="preserve">be contained in this document or in a different document linked to this section, the new document </w:t>
+      </w:r>
+      <w:r>
+        <w:rPr>
+          <w:highlight w:val="yellow"/>
+        </w:rPr>
         <w:t>SHALL</w:t>
       </w:r>
       <w:r>
         <w:rPr>
-          <w:highlight w:val="red"/>
-        </w:rPr>
+          <w:highlight w:val="yellow"/>
+        </w:rPr>
+        <w:t xml:space="preserve"> be contained at:</w:t>
+      </w:r>
+      <w:r>
         <w:t xml:space="preserve"> </w:t>
       </w:r>
-      <w:r>
-        <w:rPr>
-          <w:highlight w:val="yellow"/>
-        </w:rPr>
-        <w:t xml:space="preserve">be defined </w:t>
-      </w:r>
-      <w:r>
-        <w:rPr>
-          <w:highlight w:val="yellow"/>
-        </w:rPr>
-        <w:t>for: local and global variables, local and global functions, macros, enumerations and structures.</w:t>
-      </w:r>
-    </w:p>
-    <w:p>
-      <w:pPr>
-        <w:spacing w:after="0" w:line="240" w:lineRule="auto"/>
-        <w:jc w:val="both"/>
-        <w:rPr>
-          <w:highlight w:val="yellow"/>
-        </w:rPr>
-      </w:pPr>
-    </w:p>
-    <w:p>
-      <w:pPr>
-        <w:spacing w:after="0" w:line="240" w:lineRule="auto"/>
-        <w:jc w:val="both"/>
-        <w:rPr>
-          <w:highlight w:val="yellow"/>
-        </w:rPr>
-      </w:pPr>
-      <w:r>
-        <w:rPr>
-          <w:highlight w:val="yellow"/>
-        </w:rPr>
-        <w:t xml:space="preserve">It is </w:t>
-      </w:r>
-      <w:r>
-        <w:rPr>
-          <w:b/>
-          <w:highlight w:val="red"/>
-        </w:rPr>
-        <w:t>SUGGESTED</w:t>
-      </w:r>
-      <w:r>
-        <w:rPr>
-          <w:highlight w:val="yellow"/>
-        </w:rPr>
-        <w:t xml:space="preserve"> to use c</w:t>
-      </w:r>
-      <w:r>
-        <w:rPr>
-          <w:highlight w:val="yellow"/>
-        </w:rPr>
-        <w:t>apital letter for global variables and macros.</w:t>
-      </w:r>
-    </w:p>
-    <w:p>
-      <w:pPr>
-        <w:spacing w:after="0" w:line="240" w:lineRule="auto"/>
-        <w:jc w:val="both"/>
-        <w:rPr>
-          <w:highlight w:val="yellow"/>
-        </w:rPr>
-      </w:pPr>
-    </w:p>
-    <w:p>
-      <w:pPr>
-        <w:spacing w:after="0" w:line="240" w:lineRule="auto"/>
-        <w:jc w:val="both"/>
-        <w:rPr>
-          <w:highlight w:val="yellow"/>
-        </w:rPr>
-      </w:pPr>
-      <w:r>
-        <w:rPr>
-          <w:highlight w:val="yellow"/>
-        </w:rPr>
-        <w:t xml:space="preserve">In case prefix be used, it </w:t>
-      </w:r>
-      <w:r>
-        <w:rPr>
-          <w:highlight w:val="yellow"/>
-        </w:rPr>
-        <w:t xml:space="preserve">is </w:t>
-      </w:r>
-      <w:r>
-        <w:rPr>
-          <w:highlight w:val="red"/>
-        </w:rPr>
-        <w:t>SUGGESTED</w:t>
-      </w:r>
-      <w:r>
-        <w:rPr>
-          <w:highlight w:val="yellow"/>
-        </w:rPr>
-        <w:t xml:space="preserve"> to consider</w:t>
-      </w:r>
-      <w:r>
-        <w:rPr>
-          <w:highlight w:val="yellow"/>
-        </w:rPr>
-        <w:t xml:space="preserve"> for variable type, module or file, for example:</w:t>
-      </w:r>
-    </w:p>
-    <w:p>
-      <w:pPr>
-        <w:spacing w:after="0" w:line="240" w:lineRule="auto"/>
-        <w:ind w:firstLine="360"/>
-        <w:jc w:val="both"/>
-        <w:rPr>
-          <w:highlight w:val="yellow"/>
-          <w:lang w:val="es-MX"/>
-        </w:rPr>
-      </w:pPr>
-      <w:r>
-        <w:rPr>
-          <w:highlight w:val="yellow"/>
-          <w:lang w:val="es-MX"/>
-        </w:rPr>
-        <w:t>uint8_var1</w:t>
-      </w:r>
-    </w:p>
-    <w:p>
-      <w:pPr>
-        <w:spacing w:after="0" w:line="240" w:lineRule="auto"/>
-        <w:ind w:firstLine="360"/>
-        <w:jc w:val="both"/>
-        <w:rPr>
-          <w:highlight w:val="yellow"/>
-          <w:lang w:val="es-MX"/>
-        </w:rPr>
-      </w:pPr>
-      <w:r>
-        <w:rPr>
-          <w:highlight w:val="yellow"/>
-          <w:lang w:val="es-MX"/>
-        </w:rPr>
-        <w:t>adc_variable1</w:t>
-      </w:r>
-    </w:p>
-    <w:p>
-      <w:pPr>
-        <w:spacing w:after="0" w:line="240" w:lineRule="auto"/>
-        <w:ind w:firstLine="360"/>
-        <w:jc w:val="both"/>
-        <w:rPr>
-          <w:highlight w:val="yellow"/>
-          <w:lang w:val="es-MX"/>
-        </w:rPr>
-      </w:pPr>
-      <w:r>
-        <w:rPr>
-          <w:highlight w:val="yellow"/>
-          <w:lang w:val="es-MX"/>
-        </w:rPr>
-        <w:t>etc.</w:t>
-      </w:r>
-    </w:p>
-    <w:p>
-      <w:pPr>
-        <w:spacing w:after="0" w:line="240" w:lineRule="auto"/>
-        <w:jc w:val="both"/>
-        <w:rPr>
-          <w:highlight w:val="yellow"/>
-          <w:lang w:val="es-MX"/>
-        </w:rPr>
-      </w:pPr>
-    </w:p>
-    <w:p>
-      <w:pPr>
-        <w:spacing w:after="0" w:line="240" w:lineRule="auto"/>
-        <w:jc w:val="both"/>
-        <w:rPr>
-          <w:highlight w:val="yellow"/>
-        </w:rPr>
-      </w:pPr>
-      <w:r>
-        <w:rPr>
-          <w:highlight w:val="yellow"/>
-        </w:rPr>
-        <w:t>F</w:t>
-      </w:r>
-      <w:r>
-        <w:rPr>
-          <w:highlight w:val="yellow"/>
-        </w:rPr>
-        <w:t xml:space="preserve">ile names </w:t>
-      </w:r>
-      <w:r>
-        <w:rPr>
-          <w:highlight w:val="red"/>
-        </w:rPr>
-        <w:t>SHALL</w:t>
-      </w:r>
-      <w:r>
-        <w:rPr>
-          <w:highlight w:val="red"/>
-        </w:rPr>
-        <w:t xml:space="preserve"> </w:t>
-      </w:r>
-      <w:r>
-        <w:rPr>
-          <w:highlight w:val="yellow"/>
-        </w:rPr>
-        <w:t xml:space="preserve">have a </w:t>
-      </w:r>
-      <w:r>
-        <w:rPr>
-          <w:highlight w:val="yellow"/>
-        </w:rPr>
-        <w:t>convention</w:t>
-      </w:r>
-      <w:r>
-        <w:rPr>
-          <w:highlight w:val="yellow"/>
-        </w:rPr>
-        <w:t xml:space="preserve"> defined in this section,</w:t>
-      </w:r>
-      <w:r>
-        <w:rPr>
-          <w:highlight w:val="yellow"/>
-        </w:rPr>
-        <w:t xml:space="preserve"> </w:t>
-      </w:r>
-      <w:r>
-        <w:rPr>
-          <w:highlight w:val="yellow"/>
-        </w:rPr>
-        <w:t xml:space="preserve">for instance: first letter </w:t>
-      </w:r>
-      <w:r>
-        <w:rPr>
-          <w:highlight w:val="yellow"/>
-        </w:rPr>
-        <w:t>SHALL</w:t>
-      </w:r>
-      <w:r>
-        <w:rPr>
-          <w:highlight w:val="yellow"/>
-        </w:rPr>
-        <w:t xml:space="preserve"> be capital.</w:t>
-      </w:r>
-    </w:p>
-    <w:p>
-      <w:pPr>
-        <w:spacing w:after="0" w:line="240" w:lineRule="auto"/>
-        <w:jc w:val="both"/>
-      </w:pPr>
-      <w:r>
-        <w:rPr>
-          <w:highlight w:val="yellow"/>
-        </w:rPr>
-        <w:t xml:space="preserve">For folder in code, </w:t>
-      </w:r>
-      <w:r>
-        <w:rPr>
-          <w:highlight w:val="yellow"/>
-        </w:rPr>
-        <w:t xml:space="preserve">it </w:t>
-      </w:r>
-      <w:r>
-        <w:rPr>
-          <w:highlight w:val="red"/>
-        </w:rPr>
-        <w:t>SHALL</w:t>
-      </w:r>
-      <w:r>
-        <w:rPr>
-          <w:highlight w:val="red"/>
-        </w:rPr>
-        <w:t xml:space="preserve"> </w:t>
-      </w:r>
-      <w:r>
-        <w:rPr>
-          <w:highlight w:val="yellow"/>
-        </w:rPr>
-        <w:t>be defined the names or conventions used</w:t>
-      </w:r>
-      <w:r>
-        <w:rPr>
-          <w:highlight w:val="yellow"/>
-        </w:rPr>
-        <w:t>.</w:t>
-      </w:r>
-    </w:p>
-    <w:p>
-      <w:pPr>
-        <w:spacing w:after="0" w:line="240" w:lineRule="auto"/>
-        <w:jc w:val="both"/>
-      </w:pPr>
-    </w:p>
-    <w:p>
-      <w:pPr>
-        <w:spacing w:after="0" w:line="240" w:lineRule="auto"/>
-        <w:jc w:val="both"/>
-      </w:pPr>
-      <w:r>
-        <w:rPr>
-          <w:highlight w:val="yellow"/>
-        </w:rPr>
-        <w:t xml:space="preserve">This section </w:t>
-      </w:r>
-      <w:r>
-        <w:rPr>
-          <w:highlight w:val="red"/>
-        </w:rPr>
-        <w:t>MUST</w:t>
-      </w:r>
-      <w:r>
-        <w:rPr>
-          <w:highlight w:val="red"/>
-        </w:rPr>
-        <w:t xml:space="preserve"> </w:t>
-      </w:r>
-      <w:r>
-        <w:rPr>
-          <w:highlight w:val="yellow"/>
-        </w:rPr>
-        <w:t xml:space="preserve">be contained in this document or in a different document linked to this section, the new document </w:t>
-      </w:r>
-      <w:r>
-        <w:rPr>
-          <w:highlight w:val="yellow"/>
-        </w:rPr>
-        <w:t>SHALL</w:t>
-      </w:r>
-      <w:r>
-        <w:rPr>
-          <w:highlight w:val="yellow"/>
-        </w:rPr>
-        <w:t xml:space="preserve"> be contained at:</w:t>
-      </w:r>
-      <w:r>
-        <w:t xml:space="preserve"> </w:t>
-      </w:r>
     </w:p>
     <w:p>
       <w:pPr>
@@ -10028,30 +10306,6 @@
         <w:spacing w:after="0" w:line="240" w:lineRule="auto"/>
         <w:jc w:val="both"/>
       </w:pPr>
-    </w:p>
-    <w:p>
-      <w:pPr>
-        <w:spacing w:after="0" w:line="240" w:lineRule="auto"/>
-        <w:jc w:val="both"/>
-      </w:pPr>
-      <w:r>
-        <w:rPr>
-          <w:highlight w:val="yellow"/>
-        </w:rPr>
-        <w:t xml:space="preserve">In code comments, It </w:t>
-      </w:r>
-      <w:r>
-        <w:rPr>
-          <w:highlight w:val="red"/>
-        </w:rPr>
-        <w:t>SHALL</w:t>
-      </w:r>
-      <w:r>
-        <w:rPr>
-          <w:highlight w:val="yellow"/>
-        </w:rPr>
-        <w:t xml:space="preserve"> contain the requirements which is implemented with the code described.</w:t>
-      </w:r>
     </w:p>
     <w:p>
       <w:pPr>
@@ -11173,21 +11427,7 @@
         <w:rPr>
           <w:highlight w:val="yellow"/>
         </w:rPr>
-        <w:t xml:space="preserve">be defined in this </w:t>
-      </w:r>
-      <w:proofErr w:type="gramStart"/>
-      <w:r>
-        <w:rPr>
-          <w:highlight w:val="yellow"/>
-        </w:rPr>
-        <w:t>section,</w:t>
-      </w:r>
-      <w:proofErr w:type="gramEnd"/>
-      <w:r>
-        <w:rPr>
-          <w:highlight w:val="yellow"/>
-        </w:rPr>
-        <w:t xml:space="preserve"> </w:t>
+        <w:t xml:space="preserve">be defined in this section, </w:t>
       </w:r>
       <w:r>
         <w:rPr>
@@ -11637,6 +11877,7 @@
         <w:rPr>
           <w:highlight w:val="yellow"/>
         </w:rPr>
+        <w:lastRenderedPageBreak/>
         <w:t xml:space="preserve">…and its </w:t>
       </w:r>
       <w:r>
@@ -11816,7 +12057,6 @@
       </w:pPr>
       <w:bookmarkStart w:id="26" w:name="_Toc18056565"/>
       <w:r>
-        <w:lastRenderedPageBreak/>
         <w:t>Validation Testing / Functional Testing</w:t>
       </w:r>
       <w:bookmarkEnd w:id="26"/>
@@ -12653,6 +12893,350 @@
     </w:lvl>
   </w:abstractNum>
   <w:abstractNum w:abstractNumId="2" w15:restartNumberingAfterBreak="0">
+    <w:nsid w:val="19383683"/>
+    <w:multiLevelType w:val="hybridMultilevel"/>
+    <w:tmpl w:val="9CA622F0"/>
+    <w:lvl w:ilvl="0" w:tplc="080A000F">
+      <w:start w:val="1"/>
+      <w:numFmt w:val="decimal"/>
+      <w:lvlText w:val="%1."/>
+      <w:lvlJc w:val="left"/>
+      <w:pPr>
+        <w:ind w:left="720" w:hanging="360"/>
+      </w:pPr>
+    </w:lvl>
+    <w:lvl w:ilvl="1" w:tplc="080A0019" w:tentative="1">
+      <w:start w:val="1"/>
+      <w:numFmt w:val="lowerLetter"/>
+      <w:lvlText w:val="%2."/>
+      <w:lvlJc w:val="left"/>
+      <w:pPr>
+        <w:ind w:left="1440" w:hanging="360"/>
+      </w:pPr>
+    </w:lvl>
+    <w:lvl w:ilvl="2" w:tplc="080A001B" w:tentative="1">
+      <w:start w:val="1"/>
+      <w:numFmt w:val="lowerRoman"/>
+      <w:lvlText w:val="%3."/>
+      <w:lvlJc w:val="right"/>
+      <w:pPr>
+        <w:ind w:left="2160" w:hanging="180"/>
+      </w:pPr>
+    </w:lvl>
+    <w:lvl w:ilvl="3" w:tplc="080A000F" w:tentative="1">
+      <w:start w:val="1"/>
+      <w:numFmt w:val="decimal"/>
+      <w:lvlText w:val="%4."/>
+      <w:lvlJc w:val="left"/>
+      <w:pPr>
+        <w:ind w:left="2880" w:hanging="360"/>
+      </w:pPr>
+    </w:lvl>
+    <w:lvl w:ilvl="4" w:tplc="080A0019" w:tentative="1">
+      <w:start w:val="1"/>
+      <w:numFmt w:val="lowerLetter"/>
+      <w:lvlText w:val="%5."/>
+      <w:lvlJc w:val="left"/>
+      <w:pPr>
+        <w:ind w:left="3600" w:hanging="360"/>
+      </w:pPr>
+    </w:lvl>
+    <w:lvl w:ilvl="5" w:tplc="080A001B" w:tentative="1">
+      <w:start w:val="1"/>
+      <w:numFmt w:val="lowerRoman"/>
+      <w:lvlText w:val="%6."/>
+      <w:lvlJc w:val="right"/>
+      <w:pPr>
+        <w:ind w:left="4320" w:hanging="180"/>
+      </w:pPr>
+    </w:lvl>
+    <w:lvl w:ilvl="6" w:tplc="080A000F" w:tentative="1">
+      <w:start w:val="1"/>
+      <w:numFmt w:val="decimal"/>
+      <w:lvlText w:val="%7."/>
+      <w:lvlJc w:val="left"/>
+      <w:pPr>
+        <w:ind w:left="5040" w:hanging="360"/>
+      </w:pPr>
+    </w:lvl>
+    <w:lvl w:ilvl="7" w:tplc="080A0019" w:tentative="1">
+      <w:start w:val="1"/>
+      <w:numFmt w:val="lowerLetter"/>
+      <w:lvlText w:val="%8."/>
+      <w:lvlJc w:val="left"/>
+      <w:pPr>
+        <w:ind w:left="5760" w:hanging="360"/>
+      </w:pPr>
+    </w:lvl>
+    <w:lvl w:ilvl="8" w:tplc="080A001B" w:tentative="1">
+      <w:start w:val="1"/>
+      <w:numFmt w:val="lowerRoman"/>
+      <w:lvlText w:val="%9."/>
+      <w:lvlJc w:val="right"/>
+      <w:pPr>
+        <w:ind w:left="6480" w:hanging="180"/>
+      </w:pPr>
+    </w:lvl>
+  </w:abstractNum>
+  <w:abstractNum w:abstractNumId="3" w15:restartNumberingAfterBreak="0">
+    <w:nsid w:val="19B27A60"/>
+    <w:multiLevelType w:val="hybridMultilevel"/>
+    <w:tmpl w:val="85BAD4F6"/>
+    <w:lvl w:ilvl="0" w:tplc="080A000F">
+      <w:start w:val="1"/>
+      <w:numFmt w:val="decimal"/>
+      <w:lvlText w:val="%1."/>
+      <w:lvlJc w:val="left"/>
+      <w:pPr>
+        <w:ind w:left="720" w:hanging="360"/>
+      </w:pPr>
+    </w:lvl>
+    <w:lvl w:ilvl="1" w:tplc="080A0019" w:tentative="1">
+      <w:start w:val="1"/>
+      <w:numFmt w:val="lowerLetter"/>
+      <w:lvlText w:val="%2."/>
+      <w:lvlJc w:val="left"/>
+      <w:pPr>
+        <w:ind w:left="1440" w:hanging="360"/>
+      </w:pPr>
+    </w:lvl>
+    <w:lvl w:ilvl="2" w:tplc="080A001B" w:tentative="1">
+      <w:start w:val="1"/>
+      <w:numFmt w:val="lowerRoman"/>
+      <w:lvlText w:val="%3."/>
+      <w:lvlJc w:val="right"/>
+      <w:pPr>
+        <w:ind w:left="2160" w:hanging="180"/>
+      </w:pPr>
+    </w:lvl>
+    <w:lvl w:ilvl="3" w:tplc="080A000F" w:tentative="1">
+      <w:start w:val="1"/>
+      <w:numFmt w:val="decimal"/>
+      <w:lvlText w:val="%4."/>
+      <w:lvlJc w:val="left"/>
+      <w:pPr>
+        <w:ind w:left="2880" w:hanging="360"/>
+      </w:pPr>
+    </w:lvl>
+    <w:lvl w:ilvl="4" w:tplc="080A0019" w:tentative="1">
+      <w:start w:val="1"/>
+      <w:numFmt w:val="lowerLetter"/>
+      <w:lvlText w:val="%5."/>
+      <w:lvlJc w:val="left"/>
+      <w:pPr>
+        <w:ind w:left="3600" w:hanging="360"/>
+      </w:pPr>
+    </w:lvl>
+    <w:lvl w:ilvl="5" w:tplc="080A001B" w:tentative="1">
+      <w:start w:val="1"/>
+      <w:numFmt w:val="lowerRoman"/>
+      <w:lvlText w:val="%6."/>
+      <w:lvlJc w:val="right"/>
+      <w:pPr>
+        <w:ind w:left="4320" w:hanging="180"/>
+      </w:pPr>
+    </w:lvl>
+    <w:lvl w:ilvl="6" w:tplc="080A000F" w:tentative="1">
+      <w:start w:val="1"/>
+      <w:numFmt w:val="decimal"/>
+      <w:lvlText w:val="%7."/>
+      <w:lvlJc w:val="left"/>
+      <w:pPr>
+        <w:ind w:left="5040" w:hanging="360"/>
+      </w:pPr>
+    </w:lvl>
+    <w:lvl w:ilvl="7" w:tplc="080A0019" w:tentative="1">
+      <w:start w:val="1"/>
+      <w:numFmt w:val="lowerLetter"/>
+      <w:lvlText w:val="%8."/>
+      <w:lvlJc w:val="left"/>
+      <w:pPr>
+        <w:ind w:left="5760" w:hanging="360"/>
+      </w:pPr>
+    </w:lvl>
+    <w:lvl w:ilvl="8" w:tplc="080A001B" w:tentative="1">
+      <w:start w:val="1"/>
+      <w:numFmt w:val="lowerRoman"/>
+      <w:lvlText w:val="%9."/>
+      <w:lvlJc w:val="right"/>
+      <w:pPr>
+        <w:ind w:left="6480" w:hanging="180"/>
+      </w:pPr>
+    </w:lvl>
+  </w:abstractNum>
+  <w:abstractNum w:abstractNumId="4" w15:restartNumberingAfterBreak="0">
+    <w:nsid w:val="2D8A3B3B"/>
+    <w:multiLevelType w:val="hybridMultilevel"/>
+    <w:tmpl w:val="19CAB338"/>
+    <w:lvl w:ilvl="0" w:tplc="080A000F">
+      <w:start w:val="1"/>
+      <w:numFmt w:val="decimal"/>
+      <w:lvlText w:val="%1."/>
+      <w:lvlJc w:val="left"/>
+      <w:pPr>
+        <w:ind w:left="720" w:hanging="360"/>
+      </w:pPr>
+    </w:lvl>
+    <w:lvl w:ilvl="1" w:tplc="080A0019" w:tentative="1">
+      <w:start w:val="1"/>
+      <w:numFmt w:val="lowerLetter"/>
+      <w:lvlText w:val="%2."/>
+      <w:lvlJc w:val="left"/>
+      <w:pPr>
+        <w:ind w:left="1440" w:hanging="360"/>
+      </w:pPr>
+    </w:lvl>
+    <w:lvl w:ilvl="2" w:tplc="080A001B" w:tentative="1">
+      <w:start w:val="1"/>
+      <w:numFmt w:val="lowerRoman"/>
+      <w:lvlText w:val="%3."/>
+      <w:lvlJc w:val="right"/>
+      <w:pPr>
+        <w:ind w:left="2160" w:hanging="180"/>
+      </w:pPr>
+    </w:lvl>
+    <w:lvl w:ilvl="3" w:tplc="080A000F" w:tentative="1">
+      <w:start w:val="1"/>
+      <w:numFmt w:val="decimal"/>
+      <w:lvlText w:val="%4."/>
+      <w:lvlJc w:val="left"/>
+      <w:pPr>
+        <w:ind w:left="2880" w:hanging="360"/>
+      </w:pPr>
+    </w:lvl>
+    <w:lvl w:ilvl="4" w:tplc="080A0019" w:tentative="1">
+      <w:start w:val="1"/>
+      <w:numFmt w:val="lowerLetter"/>
+      <w:lvlText w:val="%5."/>
+      <w:lvlJc w:val="left"/>
+      <w:pPr>
+        <w:ind w:left="3600" w:hanging="360"/>
+      </w:pPr>
+    </w:lvl>
+    <w:lvl w:ilvl="5" w:tplc="080A001B" w:tentative="1">
+      <w:start w:val="1"/>
+      <w:numFmt w:val="lowerRoman"/>
+      <w:lvlText w:val="%6."/>
+      <w:lvlJc w:val="right"/>
+      <w:pPr>
+        <w:ind w:left="4320" w:hanging="180"/>
+      </w:pPr>
+    </w:lvl>
+    <w:lvl w:ilvl="6" w:tplc="080A000F" w:tentative="1">
+      <w:start w:val="1"/>
+      <w:numFmt w:val="decimal"/>
+      <w:lvlText w:val="%7."/>
+      <w:lvlJc w:val="left"/>
+      <w:pPr>
+        <w:ind w:left="5040" w:hanging="360"/>
+      </w:pPr>
+    </w:lvl>
+    <w:lvl w:ilvl="7" w:tplc="080A0019" w:tentative="1">
+      <w:start w:val="1"/>
+      <w:numFmt w:val="lowerLetter"/>
+      <w:lvlText w:val="%8."/>
+      <w:lvlJc w:val="left"/>
+      <w:pPr>
+        <w:ind w:left="5760" w:hanging="360"/>
+      </w:pPr>
+    </w:lvl>
+    <w:lvl w:ilvl="8" w:tplc="080A001B" w:tentative="1">
+      <w:start w:val="1"/>
+      <w:numFmt w:val="lowerRoman"/>
+      <w:lvlText w:val="%9."/>
+      <w:lvlJc w:val="right"/>
+      <w:pPr>
+        <w:ind w:left="6480" w:hanging="180"/>
+      </w:pPr>
+    </w:lvl>
+  </w:abstractNum>
+  <w:abstractNum w:abstractNumId="5" w15:restartNumberingAfterBreak="0">
+    <w:nsid w:val="2D902C2F"/>
+    <w:multiLevelType w:val="hybridMultilevel"/>
+    <w:tmpl w:val="930E0010"/>
+    <w:lvl w:ilvl="0" w:tplc="080A000F">
+      <w:start w:val="1"/>
+      <w:numFmt w:val="decimal"/>
+      <w:lvlText w:val="%1."/>
+      <w:lvlJc w:val="left"/>
+      <w:pPr>
+        <w:ind w:left="720" w:hanging="360"/>
+      </w:pPr>
+    </w:lvl>
+    <w:lvl w:ilvl="1" w:tplc="080A0019" w:tentative="1">
+      <w:start w:val="1"/>
+      <w:numFmt w:val="lowerLetter"/>
+      <w:lvlText w:val="%2."/>
+      <w:lvlJc w:val="left"/>
+      <w:pPr>
+        <w:ind w:left="1440" w:hanging="360"/>
+      </w:pPr>
+    </w:lvl>
+    <w:lvl w:ilvl="2" w:tplc="080A001B" w:tentative="1">
+      <w:start w:val="1"/>
+      <w:numFmt w:val="lowerRoman"/>
+      <w:lvlText w:val="%3."/>
+      <w:lvlJc w:val="right"/>
+      <w:pPr>
+        <w:ind w:left="2160" w:hanging="180"/>
+      </w:pPr>
+    </w:lvl>
+    <w:lvl w:ilvl="3" w:tplc="080A000F" w:tentative="1">
+      <w:start w:val="1"/>
+      <w:numFmt w:val="decimal"/>
+      <w:lvlText w:val="%4."/>
+      <w:lvlJc w:val="left"/>
+      <w:pPr>
+        <w:ind w:left="2880" w:hanging="360"/>
+      </w:pPr>
+    </w:lvl>
+    <w:lvl w:ilvl="4" w:tplc="080A0019" w:tentative="1">
+      <w:start w:val="1"/>
+      <w:numFmt w:val="lowerLetter"/>
+      <w:lvlText w:val="%5."/>
+      <w:lvlJc w:val="left"/>
+      <w:pPr>
+        <w:ind w:left="3600" w:hanging="360"/>
+      </w:pPr>
+    </w:lvl>
+    <w:lvl w:ilvl="5" w:tplc="080A001B" w:tentative="1">
+      <w:start w:val="1"/>
+      <w:numFmt w:val="lowerRoman"/>
+      <w:lvlText w:val="%6."/>
+      <w:lvlJc w:val="right"/>
+      <w:pPr>
+        <w:ind w:left="4320" w:hanging="180"/>
+      </w:pPr>
+    </w:lvl>
+    <w:lvl w:ilvl="6" w:tplc="080A000F" w:tentative="1">
+      <w:start w:val="1"/>
+      <w:numFmt w:val="decimal"/>
+      <w:lvlText w:val="%7."/>
+      <w:lvlJc w:val="left"/>
+      <w:pPr>
+        <w:ind w:left="5040" w:hanging="360"/>
+      </w:pPr>
+    </w:lvl>
+    <w:lvl w:ilvl="7" w:tplc="080A0019" w:tentative="1">
+      <w:start w:val="1"/>
+      <w:numFmt w:val="lowerLetter"/>
+      <w:lvlText w:val="%8."/>
+      <w:lvlJc w:val="left"/>
+      <w:pPr>
+        <w:ind w:left="5760" w:hanging="360"/>
+      </w:pPr>
+    </w:lvl>
+    <w:lvl w:ilvl="8" w:tplc="080A001B" w:tentative="1">
+      <w:start w:val="1"/>
+      <w:numFmt w:val="lowerRoman"/>
+      <w:lvlText w:val="%9."/>
+      <w:lvlJc w:val="right"/>
+      <w:pPr>
+        <w:ind w:left="6480" w:hanging="180"/>
+      </w:pPr>
+    </w:lvl>
+  </w:abstractNum>
+  <w:abstractNum w:abstractNumId="6" w15:restartNumberingAfterBreak="0">
     <w:nsid w:val="2F3E21D6"/>
     <w:multiLevelType w:val="hybridMultilevel"/>
     <w:tmpl w:val="7C80B406"/>
@@ -12765,7 +13349,7 @@
       </w:rPr>
     </w:lvl>
   </w:abstractNum>
-  <w:abstractNum w:abstractNumId="3" w15:restartNumberingAfterBreak="0">
+  <w:abstractNum w:abstractNumId="7" w15:restartNumberingAfterBreak="0">
     <w:nsid w:val="30B42C59"/>
     <w:multiLevelType w:val="hybridMultilevel"/>
     <w:tmpl w:val="326CBF1C"/>
@@ -12878,7 +13462,179 @@
       </w:rPr>
     </w:lvl>
   </w:abstractNum>
-  <w:abstractNum w:abstractNumId="4" w15:restartNumberingAfterBreak="0">
+  <w:abstractNum w:abstractNumId="8" w15:restartNumberingAfterBreak="0">
+    <w:nsid w:val="32A93DAB"/>
+    <w:multiLevelType w:val="hybridMultilevel"/>
+    <w:tmpl w:val="E79E234E"/>
+    <w:lvl w:ilvl="0" w:tplc="080A000F">
+      <w:start w:val="1"/>
+      <w:numFmt w:val="decimal"/>
+      <w:lvlText w:val="%1."/>
+      <w:lvlJc w:val="left"/>
+      <w:pPr>
+        <w:ind w:left="720" w:hanging="360"/>
+      </w:pPr>
+    </w:lvl>
+    <w:lvl w:ilvl="1" w:tplc="080A0019" w:tentative="1">
+      <w:start w:val="1"/>
+      <w:numFmt w:val="lowerLetter"/>
+      <w:lvlText w:val="%2."/>
+      <w:lvlJc w:val="left"/>
+      <w:pPr>
+        <w:ind w:left="1440" w:hanging="360"/>
+      </w:pPr>
+    </w:lvl>
+    <w:lvl w:ilvl="2" w:tplc="080A001B" w:tentative="1">
+      <w:start w:val="1"/>
+      <w:numFmt w:val="lowerRoman"/>
+      <w:lvlText w:val="%3."/>
+      <w:lvlJc w:val="right"/>
+      <w:pPr>
+        <w:ind w:left="2160" w:hanging="180"/>
+      </w:pPr>
+    </w:lvl>
+    <w:lvl w:ilvl="3" w:tplc="080A000F" w:tentative="1">
+      <w:start w:val="1"/>
+      <w:numFmt w:val="decimal"/>
+      <w:lvlText w:val="%4."/>
+      <w:lvlJc w:val="left"/>
+      <w:pPr>
+        <w:ind w:left="2880" w:hanging="360"/>
+      </w:pPr>
+    </w:lvl>
+    <w:lvl w:ilvl="4" w:tplc="080A0019" w:tentative="1">
+      <w:start w:val="1"/>
+      <w:numFmt w:val="lowerLetter"/>
+      <w:lvlText w:val="%5."/>
+      <w:lvlJc w:val="left"/>
+      <w:pPr>
+        <w:ind w:left="3600" w:hanging="360"/>
+      </w:pPr>
+    </w:lvl>
+    <w:lvl w:ilvl="5" w:tplc="080A001B" w:tentative="1">
+      <w:start w:val="1"/>
+      <w:numFmt w:val="lowerRoman"/>
+      <w:lvlText w:val="%6."/>
+      <w:lvlJc w:val="right"/>
+      <w:pPr>
+        <w:ind w:left="4320" w:hanging="180"/>
+      </w:pPr>
+    </w:lvl>
+    <w:lvl w:ilvl="6" w:tplc="080A000F" w:tentative="1">
+      <w:start w:val="1"/>
+      <w:numFmt w:val="decimal"/>
+      <w:lvlText w:val="%7."/>
+      <w:lvlJc w:val="left"/>
+      <w:pPr>
+        <w:ind w:left="5040" w:hanging="360"/>
+      </w:pPr>
+    </w:lvl>
+    <w:lvl w:ilvl="7" w:tplc="080A0019" w:tentative="1">
+      <w:start w:val="1"/>
+      <w:numFmt w:val="lowerLetter"/>
+      <w:lvlText w:val="%8."/>
+      <w:lvlJc w:val="left"/>
+      <w:pPr>
+        <w:ind w:left="5760" w:hanging="360"/>
+      </w:pPr>
+    </w:lvl>
+    <w:lvl w:ilvl="8" w:tplc="080A001B" w:tentative="1">
+      <w:start w:val="1"/>
+      <w:numFmt w:val="lowerRoman"/>
+      <w:lvlText w:val="%9."/>
+      <w:lvlJc w:val="right"/>
+      <w:pPr>
+        <w:ind w:left="6480" w:hanging="180"/>
+      </w:pPr>
+    </w:lvl>
+  </w:abstractNum>
+  <w:abstractNum w:abstractNumId="9" w15:restartNumberingAfterBreak="0">
+    <w:nsid w:val="37004B5D"/>
+    <w:multiLevelType w:val="hybridMultilevel"/>
+    <w:tmpl w:val="F9EC62B2"/>
+    <w:lvl w:ilvl="0" w:tplc="080A000F">
+      <w:start w:val="1"/>
+      <w:numFmt w:val="decimal"/>
+      <w:lvlText w:val="%1."/>
+      <w:lvlJc w:val="left"/>
+      <w:pPr>
+        <w:ind w:left="720" w:hanging="360"/>
+      </w:pPr>
+    </w:lvl>
+    <w:lvl w:ilvl="1" w:tplc="080A0019" w:tentative="1">
+      <w:start w:val="1"/>
+      <w:numFmt w:val="lowerLetter"/>
+      <w:lvlText w:val="%2."/>
+      <w:lvlJc w:val="left"/>
+      <w:pPr>
+        <w:ind w:left="1440" w:hanging="360"/>
+      </w:pPr>
+    </w:lvl>
+    <w:lvl w:ilvl="2" w:tplc="080A001B" w:tentative="1">
+      <w:start w:val="1"/>
+      <w:numFmt w:val="lowerRoman"/>
+      <w:lvlText w:val="%3."/>
+      <w:lvlJc w:val="right"/>
+      <w:pPr>
+        <w:ind w:left="2160" w:hanging="180"/>
+      </w:pPr>
+    </w:lvl>
+    <w:lvl w:ilvl="3" w:tplc="080A000F" w:tentative="1">
+      <w:start w:val="1"/>
+      <w:numFmt w:val="decimal"/>
+      <w:lvlText w:val="%4."/>
+      <w:lvlJc w:val="left"/>
+      <w:pPr>
+        <w:ind w:left="2880" w:hanging="360"/>
+      </w:pPr>
+    </w:lvl>
+    <w:lvl w:ilvl="4" w:tplc="080A0019" w:tentative="1">
+      <w:start w:val="1"/>
+      <w:numFmt w:val="lowerLetter"/>
+      <w:lvlText w:val="%5."/>
+      <w:lvlJc w:val="left"/>
+      <w:pPr>
+        <w:ind w:left="3600" w:hanging="360"/>
+      </w:pPr>
+    </w:lvl>
+    <w:lvl w:ilvl="5" w:tplc="080A001B" w:tentative="1">
+      <w:start w:val="1"/>
+      <w:numFmt w:val="lowerRoman"/>
+      <w:lvlText w:val="%6."/>
+      <w:lvlJc w:val="right"/>
+      <w:pPr>
+        <w:ind w:left="4320" w:hanging="180"/>
+      </w:pPr>
+    </w:lvl>
+    <w:lvl w:ilvl="6" w:tplc="080A000F" w:tentative="1">
+      <w:start w:val="1"/>
+      <w:numFmt w:val="decimal"/>
+      <w:lvlText w:val="%7."/>
+      <w:lvlJc w:val="left"/>
+      <w:pPr>
+        <w:ind w:left="5040" w:hanging="360"/>
+      </w:pPr>
+    </w:lvl>
+    <w:lvl w:ilvl="7" w:tplc="080A0019" w:tentative="1">
+      <w:start w:val="1"/>
+      <w:numFmt w:val="lowerLetter"/>
+      <w:lvlText w:val="%8."/>
+      <w:lvlJc w:val="left"/>
+      <w:pPr>
+        <w:ind w:left="5760" w:hanging="360"/>
+      </w:pPr>
+    </w:lvl>
+    <w:lvl w:ilvl="8" w:tplc="080A001B" w:tentative="1">
+      <w:start w:val="1"/>
+      <w:numFmt w:val="lowerRoman"/>
+      <w:lvlText w:val="%9."/>
+      <w:lvlJc w:val="right"/>
+      <w:pPr>
+        <w:ind w:left="6480" w:hanging="180"/>
+      </w:pPr>
+    </w:lvl>
+  </w:abstractNum>
+  <w:abstractNum w:abstractNumId="10" w15:restartNumberingAfterBreak="0">
     <w:nsid w:val="374A53F8"/>
     <w:multiLevelType w:val="hybridMultilevel"/>
     <w:tmpl w:val="3B20ABA8"/>
@@ -12991,7 +13747,7 @@
       </w:rPr>
     </w:lvl>
   </w:abstractNum>
-  <w:abstractNum w:abstractNumId="5" w15:restartNumberingAfterBreak="0">
+  <w:abstractNum w:abstractNumId="11" w15:restartNumberingAfterBreak="0">
     <w:nsid w:val="3DFE07BA"/>
     <w:multiLevelType w:val="multilevel"/>
     <w:tmpl w:val="E9EA5EBC"/>
@@ -13112,7 +13868,7 @@
       </w:rPr>
     </w:lvl>
   </w:abstractNum>
-  <w:abstractNum w:abstractNumId="6" w15:restartNumberingAfterBreak="0">
+  <w:abstractNum w:abstractNumId="12" w15:restartNumberingAfterBreak="0">
     <w:nsid w:val="400A715F"/>
     <w:multiLevelType w:val="hybridMultilevel"/>
     <w:tmpl w:val="29BA2962"/>
@@ -13225,7 +13981,7 @@
       </w:rPr>
     </w:lvl>
   </w:abstractNum>
-  <w:abstractNum w:abstractNumId="7" w15:restartNumberingAfterBreak="0">
+  <w:abstractNum w:abstractNumId="13" w15:restartNumberingAfterBreak="0">
     <w:nsid w:val="438E64D9"/>
     <w:multiLevelType w:val="hybridMultilevel"/>
     <w:tmpl w:val="46AED56A"/>
@@ -13338,7 +14094,7 @@
       </w:rPr>
     </w:lvl>
   </w:abstractNum>
-  <w:abstractNum w:abstractNumId="8" w15:restartNumberingAfterBreak="0">
+  <w:abstractNum w:abstractNumId="14" w15:restartNumberingAfterBreak="0">
     <w:nsid w:val="44025136"/>
     <w:multiLevelType w:val="hybridMultilevel"/>
     <w:tmpl w:val="A8C06B88"/>
@@ -13451,7 +14207,93 @@
       </w:rPr>
     </w:lvl>
   </w:abstractNum>
-  <w:abstractNum w:abstractNumId="9" w15:restartNumberingAfterBreak="0">
+  <w:abstractNum w:abstractNumId="15" w15:restartNumberingAfterBreak="0">
+    <w:nsid w:val="44F11A92"/>
+    <w:multiLevelType w:val="hybridMultilevel"/>
+    <w:tmpl w:val="85BAD4F6"/>
+    <w:lvl w:ilvl="0" w:tplc="080A000F">
+      <w:start w:val="1"/>
+      <w:numFmt w:val="decimal"/>
+      <w:lvlText w:val="%1."/>
+      <w:lvlJc w:val="left"/>
+      <w:pPr>
+        <w:ind w:left="720" w:hanging="360"/>
+      </w:pPr>
+    </w:lvl>
+    <w:lvl w:ilvl="1" w:tplc="080A0019" w:tentative="1">
+      <w:start w:val="1"/>
+      <w:numFmt w:val="lowerLetter"/>
+      <w:lvlText w:val="%2."/>
+      <w:lvlJc w:val="left"/>
+      <w:pPr>
+        <w:ind w:left="1440" w:hanging="360"/>
+      </w:pPr>
+    </w:lvl>
+    <w:lvl w:ilvl="2" w:tplc="080A001B" w:tentative="1">
+      <w:start w:val="1"/>
+      <w:numFmt w:val="lowerRoman"/>
+      <w:lvlText w:val="%3."/>
+      <w:lvlJc w:val="right"/>
+      <w:pPr>
+        <w:ind w:left="2160" w:hanging="180"/>
+      </w:pPr>
+    </w:lvl>
+    <w:lvl w:ilvl="3" w:tplc="080A000F" w:tentative="1">
+      <w:start w:val="1"/>
+      <w:numFmt w:val="decimal"/>
+      <w:lvlText w:val="%4."/>
+      <w:lvlJc w:val="left"/>
+      <w:pPr>
+        <w:ind w:left="2880" w:hanging="360"/>
+      </w:pPr>
+    </w:lvl>
+    <w:lvl w:ilvl="4" w:tplc="080A0019" w:tentative="1">
+      <w:start w:val="1"/>
+      <w:numFmt w:val="lowerLetter"/>
+      <w:lvlText w:val="%5."/>
+      <w:lvlJc w:val="left"/>
+      <w:pPr>
+        <w:ind w:left="3600" w:hanging="360"/>
+      </w:pPr>
+    </w:lvl>
+    <w:lvl w:ilvl="5" w:tplc="080A001B" w:tentative="1">
+      <w:start w:val="1"/>
+      <w:numFmt w:val="lowerRoman"/>
+      <w:lvlText w:val="%6."/>
+      <w:lvlJc w:val="right"/>
+      <w:pPr>
+        <w:ind w:left="4320" w:hanging="180"/>
+      </w:pPr>
+    </w:lvl>
+    <w:lvl w:ilvl="6" w:tplc="080A000F" w:tentative="1">
+      <w:start w:val="1"/>
+      <w:numFmt w:val="decimal"/>
+      <w:lvlText w:val="%7."/>
+      <w:lvlJc w:val="left"/>
+      <w:pPr>
+        <w:ind w:left="5040" w:hanging="360"/>
+      </w:pPr>
+    </w:lvl>
+    <w:lvl w:ilvl="7" w:tplc="080A0019" w:tentative="1">
+      <w:start w:val="1"/>
+      <w:numFmt w:val="lowerLetter"/>
+      <w:lvlText w:val="%8."/>
+      <w:lvlJc w:val="left"/>
+      <w:pPr>
+        <w:ind w:left="5760" w:hanging="360"/>
+      </w:pPr>
+    </w:lvl>
+    <w:lvl w:ilvl="8" w:tplc="080A001B" w:tentative="1">
+      <w:start w:val="1"/>
+      <w:numFmt w:val="lowerRoman"/>
+      <w:lvlText w:val="%9."/>
+      <w:lvlJc w:val="right"/>
+      <w:pPr>
+        <w:ind w:left="6480" w:hanging="180"/>
+      </w:pPr>
+    </w:lvl>
+  </w:abstractNum>
+  <w:abstractNum w:abstractNumId="16" w15:restartNumberingAfterBreak="0">
     <w:nsid w:val="50162C8D"/>
     <w:multiLevelType w:val="hybridMultilevel"/>
     <w:tmpl w:val="E3EEAE2A"/>
@@ -13564,7 +14406,7 @@
       </w:rPr>
     </w:lvl>
   </w:abstractNum>
-  <w:abstractNum w:abstractNumId="10" w15:restartNumberingAfterBreak="0">
+  <w:abstractNum w:abstractNumId="17" w15:restartNumberingAfterBreak="0">
     <w:nsid w:val="50F46505"/>
     <w:multiLevelType w:val="hybridMultilevel"/>
     <w:tmpl w:val="8174C806"/>
@@ -13677,7 +14519,7 @@
       </w:rPr>
     </w:lvl>
   </w:abstractNum>
-  <w:abstractNum w:abstractNumId="11" w15:restartNumberingAfterBreak="0">
+  <w:abstractNum w:abstractNumId="18" w15:restartNumberingAfterBreak="0">
     <w:nsid w:val="58FC14AB"/>
     <w:multiLevelType w:val="hybridMultilevel"/>
     <w:tmpl w:val="38BAC2BC"/>
@@ -13790,7 +14632,7 @@
       </w:rPr>
     </w:lvl>
   </w:abstractNum>
-  <w:abstractNum w:abstractNumId="12" w15:restartNumberingAfterBreak="0">
+  <w:abstractNum w:abstractNumId="19" w15:restartNumberingAfterBreak="0">
     <w:nsid w:val="654E2913"/>
     <w:multiLevelType w:val="multilevel"/>
     <w:tmpl w:val="E9EA5EBC"/>
@@ -13911,7 +14753,7 @@
       </w:rPr>
     </w:lvl>
   </w:abstractNum>
-  <w:abstractNum w:abstractNumId="13" w15:restartNumberingAfterBreak="0">
+  <w:abstractNum w:abstractNumId="20" w15:restartNumberingAfterBreak="0">
     <w:nsid w:val="669352FF"/>
     <w:multiLevelType w:val="hybridMultilevel"/>
     <w:tmpl w:val="95C060FE"/>
@@ -14024,7 +14866,179 @@
       </w:rPr>
     </w:lvl>
   </w:abstractNum>
-  <w:abstractNum w:abstractNumId="14" w15:restartNumberingAfterBreak="0">
+  <w:abstractNum w:abstractNumId="21" w15:restartNumberingAfterBreak="0">
+    <w:nsid w:val="6C6109A6"/>
+    <w:multiLevelType w:val="hybridMultilevel"/>
+    <w:tmpl w:val="B428E4BC"/>
+    <w:lvl w:ilvl="0" w:tplc="080A000F">
+      <w:start w:val="1"/>
+      <w:numFmt w:val="decimal"/>
+      <w:lvlText w:val="%1."/>
+      <w:lvlJc w:val="left"/>
+      <w:pPr>
+        <w:ind w:left="720" w:hanging="360"/>
+      </w:pPr>
+    </w:lvl>
+    <w:lvl w:ilvl="1" w:tplc="080A0019" w:tentative="1">
+      <w:start w:val="1"/>
+      <w:numFmt w:val="lowerLetter"/>
+      <w:lvlText w:val="%2."/>
+      <w:lvlJc w:val="left"/>
+      <w:pPr>
+        <w:ind w:left="1440" w:hanging="360"/>
+      </w:pPr>
+    </w:lvl>
+    <w:lvl w:ilvl="2" w:tplc="080A001B" w:tentative="1">
+      <w:start w:val="1"/>
+      <w:numFmt w:val="lowerRoman"/>
+      <w:lvlText w:val="%3."/>
+      <w:lvlJc w:val="right"/>
+      <w:pPr>
+        <w:ind w:left="2160" w:hanging="180"/>
+      </w:pPr>
+    </w:lvl>
+    <w:lvl w:ilvl="3" w:tplc="080A000F" w:tentative="1">
+      <w:start w:val="1"/>
+      <w:numFmt w:val="decimal"/>
+      <w:lvlText w:val="%4."/>
+      <w:lvlJc w:val="left"/>
+      <w:pPr>
+        <w:ind w:left="2880" w:hanging="360"/>
+      </w:pPr>
+    </w:lvl>
+    <w:lvl w:ilvl="4" w:tplc="080A0019" w:tentative="1">
+      <w:start w:val="1"/>
+      <w:numFmt w:val="lowerLetter"/>
+      <w:lvlText w:val="%5."/>
+      <w:lvlJc w:val="left"/>
+      <w:pPr>
+        <w:ind w:left="3600" w:hanging="360"/>
+      </w:pPr>
+    </w:lvl>
+    <w:lvl w:ilvl="5" w:tplc="080A001B" w:tentative="1">
+      <w:start w:val="1"/>
+      <w:numFmt w:val="lowerRoman"/>
+      <w:lvlText w:val="%6."/>
+      <w:lvlJc w:val="right"/>
+      <w:pPr>
+        <w:ind w:left="4320" w:hanging="180"/>
+      </w:pPr>
+    </w:lvl>
+    <w:lvl w:ilvl="6" w:tplc="080A000F" w:tentative="1">
+      <w:start w:val="1"/>
+      <w:numFmt w:val="decimal"/>
+      <w:lvlText w:val="%7."/>
+      <w:lvlJc w:val="left"/>
+      <w:pPr>
+        <w:ind w:left="5040" w:hanging="360"/>
+      </w:pPr>
+    </w:lvl>
+    <w:lvl w:ilvl="7" w:tplc="080A0019" w:tentative="1">
+      <w:start w:val="1"/>
+      <w:numFmt w:val="lowerLetter"/>
+      <w:lvlText w:val="%8."/>
+      <w:lvlJc w:val="left"/>
+      <w:pPr>
+        <w:ind w:left="5760" w:hanging="360"/>
+      </w:pPr>
+    </w:lvl>
+    <w:lvl w:ilvl="8" w:tplc="080A001B" w:tentative="1">
+      <w:start w:val="1"/>
+      <w:numFmt w:val="lowerRoman"/>
+      <w:lvlText w:val="%9."/>
+      <w:lvlJc w:val="right"/>
+      <w:pPr>
+        <w:ind w:left="6480" w:hanging="180"/>
+      </w:pPr>
+    </w:lvl>
+  </w:abstractNum>
+  <w:abstractNum w:abstractNumId="22" w15:restartNumberingAfterBreak="0">
+    <w:nsid w:val="74523CEC"/>
+    <w:multiLevelType w:val="hybridMultilevel"/>
+    <w:tmpl w:val="F9EC62B2"/>
+    <w:lvl w:ilvl="0" w:tplc="080A000F">
+      <w:start w:val="1"/>
+      <w:numFmt w:val="decimal"/>
+      <w:lvlText w:val="%1."/>
+      <w:lvlJc w:val="left"/>
+      <w:pPr>
+        <w:ind w:left="720" w:hanging="360"/>
+      </w:pPr>
+    </w:lvl>
+    <w:lvl w:ilvl="1" w:tplc="080A0019" w:tentative="1">
+      <w:start w:val="1"/>
+      <w:numFmt w:val="lowerLetter"/>
+      <w:lvlText w:val="%2."/>
+      <w:lvlJc w:val="left"/>
+      <w:pPr>
+        <w:ind w:left="1440" w:hanging="360"/>
+      </w:pPr>
+    </w:lvl>
+    <w:lvl w:ilvl="2" w:tplc="080A001B" w:tentative="1">
+      <w:start w:val="1"/>
+      <w:numFmt w:val="lowerRoman"/>
+      <w:lvlText w:val="%3."/>
+      <w:lvlJc w:val="right"/>
+      <w:pPr>
+        <w:ind w:left="2160" w:hanging="180"/>
+      </w:pPr>
+    </w:lvl>
+    <w:lvl w:ilvl="3" w:tplc="080A000F" w:tentative="1">
+      <w:start w:val="1"/>
+      <w:numFmt w:val="decimal"/>
+      <w:lvlText w:val="%4."/>
+      <w:lvlJc w:val="left"/>
+      <w:pPr>
+        <w:ind w:left="2880" w:hanging="360"/>
+      </w:pPr>
+    </w:lvl>
+    <w:lvl w:ilvl="4" w:tplc="080A0019" w:tentative="1">
+      <w:start w:val="1"/>
+      <w:numFmt w:val="lowerLetter"/>
+      <w:lvlText w:val="%5."/>
+      <w:lvlJc w:val="left"/>
+      <w:pPr>
+        <w:ind w:left="3600" w:hanging="360"/>
+      </w:pPr>
+    </w:lvl>
+    <w:lvl w:ilvl="5" w:tplc="080A001B" w:tentative="1">
+      <w:start w:val="1"/>
+      <w:numFmt w:val="lowerRoman"/>
+      <w:lvlText w:val="%6."/>
+      <w:lvlJc w:val="right"/>
+      <w:pPr>
+        <w:ind w:left="4320" w:hanging="180"/>
+      </w:pPr>
+    </w:lvl>
+    <w:lvl w:ilvl="6" w:tplc="080A000F" w:tentative="1">
+      <w:start w:val="1"/>
+      <w:numFmt w:val="decimal"/>
+      <w:lvlText w:val="%7."/>
+      <w:lvlJc w:val="left"/>
+      <w:pPr>
+        <w:ind w:left="5040" w:hanging="360"/>
+      </w:pPr>
+    </w:lvl>
+    <w:lvl w:ilvl="7" w:tplc="080A0019" w:tentative="1">
+      <w:start w:val="1"/>
+      <w:numFmt w:val="lowerLetter"/>
+      <w:lvlText w:val="%8."/>
+      <w:lvlJc w:val="left"/>
+      <w:pPr>
+        <w:ind w:left="5760" w:hanging="360"/>
+      </w:pPr>
+    </w:lvl>
+    <w:lvl w:ilvl="8" w:tplc="080A001B" w:tentative="1">
+      <w:start w:val="1"/>
+      <w:numFmt w:val="lowerRoman"/>
+      <w:lvlText w:val="%9."/>
+      <w:lvlJc w:val="right"/>
+      <w:pPr>
+        <w:ind w:left="6480" w:hanging="180"/>
+      </w:pPr>
+    </w:lvl>
+  </w:abstractNum>
+  <w:abstractNum w:abstractNumId="23" w15:restartNumberingAfterBreak="0">
     <w:nsid w:val="7C341E03"/>
     <w:multiLevelType w:val="hybridMultilevel"/>
     <w:tmpl w:val="2EC812A2"/>
@@ -14138,49 +15152,76 @@
     </w:lvl>
   </w:abstractNum>
   <w:num w:numId="1">
-    <w:abstractNumId w:val="5"/>
+    <w:abstractNumId w:val="11"/>
   </w:num>
   <w:num w:numId="2">
-    <w:abstractNumId w:val="8"/>
+    <w:abstractNumId w:val="14"/>
   </w:num>
   <w:num w:numId="3">
-    <w:abstractNumId w:val="11"/>
+    <w:abstractNumId w:val="18"/>
   </w:num>
   <w:num w:numId="4">
-    <w:abstractNumId w:val="13"/>
+    <w:abstractNumId w:val="20"/>
   </w:num>
   <w:num w:numId="5">
-    <w:abstractNumId w:val="9"/>
+    <w:abstractNumId w:val="16"/>
   </w:num>
   <w:num w:numId="6">
     <w:abstractNumId w:val="0"/>
   </w:num>
   <w:num w:numId="7">
-    <w:abstractNumId w:val="12"/>
+    <w:abstractNumId w:val="19"/>
   </w:num>
   <w:num w:numId="8">
-    <w:abstractNumId w:val="6"/>
+    <w:abstractNumId w:val="12"/>
   </w:num>
   <w:num w:numId="9">
     <w:abstractNumId w:val="1"/>
   </w:num>
   <w:num w:numId="10">
-    <w:abstractNumId w:val="14"/>
+    <w:abstractNumId w:val="23"/>
   </w:num>
   <w:num w:numId="11">
+    <w:abstractNumId w:val="13"/>
+  </w:num>
+  <w:num w:numId="12">
+    <w:abstractNumId w:val="17"/>
+  </w:num>
+  <w:num w:numId="13">
+    <w:abstractNumId w:val="6"/>
+  </w:num>
+  <w:num w:numId="14">
     <w:abstractNumId w:val="7"/>
   </w:num>
-  <w:num w:numId="12">
+  <w:num w:numId="15">
     <w:abstractNumId w:val="10"/>
   </w:num>
-  <w:num w:numId="13">
+  <w:num w:numId="16">
+    <w:abstractNumId w:val="21"/>
+  </w:num>
+  <w:num w:numId="17">
+    <w:abstractNumId w:val="4"/>
+  </w:num>
+  <w:num w:numId="18">
     <w:abstractNumId w:val="2"/>
   </w:num>
-  <w:num w:numId="14">
+  <w:num w:numId="19">
+    <w:abstractNumId w:val="22"/>
+  </w:num>
+  <w:num w:numId="20">
+    <w:abstractNumId w:val="9"/>
+  </w:num>
+  <w:num w:numId="21">
+    <w:abstractNumId w:val="5"/>
+  </w:num>
+  <w:num w:numId="22">
     <w:abstractNumId w:val="3"/>
   </w:num>
-  <w:num w:numId="15">
-    <w:abstractNumId w:val="4"/>
+  <w:num w:numId="23">
+    <w:abstractNumId w:val="8"/>
+  </w:num>
+  <w:num w:numId="24">
+    <w:abstractNumId w:val="15"/>
   </w:num>
 </w:numbering>
 </file>
@@ -15195,7 +16236,7 @@
 </file>
 
 <file path=customXml/itemProps1.xml><?xml version="1.0" encoding="utf-8"?>
-<ds:datastoreItem xmlns:ds="http://schemas.openxmlformats.org/officeDocument/2006/customXml" ds:itemID="{4F3496FE-F6AC-4C39-9F72-FFD7E3679B01}">
+<ds:datastoreItem xmlns:ds="http://schemas.openxmlformats.org/officeDocument/2006/customXml" ds:itemID="{87637CF4-E7F3-4280-AFF4-00B090EC8B43}">
   <ds:schemaRefs>
     <ds:schemaRef ds:uri="http://schemas.openxmlformats.org/officeDocument/2006/bibliography"/>
   </ds:schemaRefs>

</xml_diff>

<commit_message>
Memory and Thread Analysis.
</commit_message>
<xml_diff>
--- a/ESTRUCTURA DEL PROYECTO/Software Development Plan.docx
+++ b/ESTRUCTURA DEL PROYECTO/Software Development Plan.docx
@@ -239,8 +239,13 @@
         <w:jc w:val="center"/>
       </w:pPr>
       <w:r>
-        <w:t>Proyecto Integrador</w:t>
-      </w:r>
+        <w:t xml:space="preserve">Proyecto </w:t>
+      </w:r>
+      <w:proofErr w:type="spellStart"/>
+      <w:r>
+        <w:t>Integrador</w:t>
+      </w:r>
+      <w:proofErr w:type="spellEnd"/>
     </w:p>
     <w:p>
       <w:pPr>
@@ -275,8 +280,16 @@
         <w:rPr>
           <w:highlight w:val="yellow"/>
         </w:rPr>
-        <w:t>.docx/etc</w:t>
-      </w:r>
+        <w:t>.docx/</w:t>
+      </w:r>
+      <w:proofErr w:type="spellStart"/>
+      <w:r>
+        <w:rPr>
+          <w:highlight w:val="yellow"/>
+        </w:rPr>
+        <w:t>etc</w:t>
+      </w:r>
+      <w:proofErr w:type="spellEnd"/>
       <w:r>
         <w:rPr>
           <w:highlight w:val="yellow"/>
@@ -493,7 +506,14 @@
       </w:r>
       <w:r>
         <w:tab/>
-        <w:t>Algemiro Gil</w:t>
+      </w:r>
+      <w:proofErr w:type="spellStart"/>
+      <w:r>
+        <w:t>Algemiro</w:t>
+      </w:r>
+      <w:proofErr w:type="spellEnd"/>
+      <w:r>
+        <w:t xml:space="preserve"> Gil</w:t>
       </w:r>
     </w:p>
     <w:p>
@@ -571,7 +591,14 @@
       </w:r>
       <w:r>
         <w:tab/>
-        <w:t>x.x.x.</w:t>
+      </w:r>
+      <w:proofErr w:type="spellStart"/>
+      <w:r>
+        <w:t>x.x.x</w:t>
+      </w:r>
+      <w:proofErr w:type="spellEnd"/>
+      <w:r>
+        <w:t>.</w:t>
       </w:r>
     </w:p>
     <w:p>
@@ -649,7 +676,15 @@
               <w:t>Date</w:t>
             </w:r>
             <w:r>
-              <w:t xml:space="preserve"> (yyyymmdd)</w:t>
+              <w:t xml:space="preserve"> (</w:t>
+            </w:r>
+            <w:proofErr w:type="spellStart"/>
+            <w:r>
+              <w:t>yyyymmdd</w:t>
+            </w:r>
+            <w:proofErr w:type="spellEnd"/>
+            <w:r>
+              <w:t>)</w:t>
             </w:r>
           </w:p>
         </w:tc>
@@ -732,8 +767,13 @@
               <w:jc w:val="both"/>
             </w:pPr>
             <w:r>
-              <w:t>Pérez, Adbeel</w:t>
-            </w:r>
+              <w:t xml:space="preserve">Pérez, </w:t>
+            </w:r>
+            <w:proofErr w:type="spellStart"/>
+            <w:r>
+              <w:t>Adbeel</w:t>
+            </w:r>
+            <w:proofErr w:type="spellEnd"/>
           </w:p>
         </w:tc>
       </w:tr>
@@ -829,7 +869,15 @@
               <w:t>Date</w:t>
             </w:r>
             <w:r>
-              <w:t xml:space="preserve"> (yyyymmdd)</w:t>
+              <w:t xml:space="preserve"> (</w:t>
+            </w:r>
+            <w:proofErr w:type="spellStart"/>
+            <w:r>
+              <w:t>yyyymmdd</w:t>
+            </w:r>
+            <w:proofErr w:type="spellEnd"/>
+            <w:r>
+              <w:t>)</w:t>
             </w:r>
           </w:p>
         </w:tc>
@@ -1024,7 +1072,15 @@
               <w:t>Date</w:t>
             </w:r>
             <w:r>
-              <w:t xml:space="preserve"> (yyyymmdd)</w:t>
+              <w:t xml:space="preserve"> (</w:t>
+            </w:r>
+            <w:proofErr w:type="spellStart"/>
+            <w:r>
+              <w:t>yyyymmdd</w:t>
+            </w:r>
+            <w:proofErr w:type="spellEnd"/>
+            <w:r>
+              <w:t>)</w:t>
             </w:r>
           </w:p>
         </w:tc>
@@ -6329,8 +6385,17 @@
           <w:i/>
           <w:iCs/>
         </w:rPr>
-        <w:t>Proyecto Integrador</w:t>
-      </w:r>
+        <w:t xml:space="preserve">Proyecto </w:t>
+      </w:r>
+      <w:proofErr w:type="spellStart"/>
+      <w:r>
+        <w:rPr>
+          <w:i/>
+          <w:iCs/>
+        </w:rPr>
+        <w:t>Integrador</w:t>
+      </w:r>
+      <w:proofErr w:type="spellEnd"/>
       <w:r>
         <w:rPr>
           <w:i/>
@@ -6584,7 +6649,55 @@
           <w:i/>
           <w:iCs/>
         </w:rPr>
-        <w:t>20190527 Requisitos del proyecto integrador CESEQ.pdf</w:t>
+        <w:t xml:space="preserve">20190527 </w:t>
+      </w:r>
+      <w:proofErr w:type="spellStart"/>
+      <w:r>
+        <w:rPr>
+          <w:i/>
+          <w:iCs/>
+        </w:rPr>
+        <w:t>Requisitos</w:t>
+      </w:r>
+      <w:proofErr w:type="spellEnd"/>
+      <w:r>
+        <w:rPr>
+          <w:i/>
+          <w:iCs/>
+        </w:rPr>
+        <w:t xml:space="preserve"> del </w:t>
+      </w:r>
+      <w:proofErr w:type="spellStart"/>
+      <w:r>
+        <w:rPr>
+          <w:i/>
+          <w:iCs/>
+        </w:rPr>
+        <w:t>proyecto</w:t>
+      </w:r>
+      <w:proofErr w:type="spellEnd"/>
+      <w:r>
+        <w:rPr>
+          <w:i/>
+          <w:iCs/>
+        </w:rPr>
+        <w:t xml:space="preserve"> </w:t>
+      </w:r>
+      <w:proofErr w:type="spellStart"/>
+      <w:r>
+        <w:rPr>
+          <w:i/>
+          <w:iCs/>
+        </w:rPr>
+        <w:t>integrador</w:t>
+      </w:r>
+      <w:proofErr w:type="spellEnd"/>
+      <w:r>
+        <w:rPr>
+          <w:i/>
+          <w:iCs/>
+        </w:rPr>
+        <w:t xml:space="preserve"> CESEQ.pdf</w:t>
       </w:r>
       <w:r>
         <w:rPr>
@@ -7066,7 +7179,25 @@
           <w:szCs w:val="20"/>
           <w:lang w:val="es-MX"/>
         </w:rPr>
-        <w:t>ESTRUCTURA DEL PROYECTO\1) Requirements\SRS.</w:t>
+        <w:t xml:space="preserve">ESTRUCTURA DEL PROYECTO\1) </w:t>
+      </w:r>
+      <w:proofErr w:type="spellStart"/>
+      <w:r>
+        <w:rPr>
+          <w:sz w:val="24"/>
+          <w:szCs w:val="20"/>
+          <w:lang w:val="es-MX"/>
+        </w:rPr>
+        <w:t>Requirements</w:t>
+      </w:r>
+      <w:proofErr w:type="spellEnd"/>
+      <w:r>
+        <w:rPr>
+          <w:sz w:val="24"/>
+          <w:szCs w:val="20"/>
+          <w:lang w:val="es-MX"/>
+        </w:rPr>
+        <w:t>\SRS.</w:t>
       </w:r>
       <w:r>
         <w:rPr>
@@ -7227,6 +7358,7 @@
         </w:rPr>
       </w:pPr>
       <w:bookmarkStart w:id="11" w:name="_Toc21085339"/>
+      <w:proofErr w:type="spellStart"/>
       <w:r>
         <w:rPr>
           <w:lang w:val="es-MX"/>
@@ -7234,6 +7366,7 @@
         <w:t>Deliverables</w:t>
       </w:r>
       <w:bookmarkEnd w:id="11"/>
+      <w:proofErr w:type="spellEnd"/>
     </w:p>
     <w:p>
       <w:pPr>
@@ -7272,8 +7405,16 @@
           <w:lang w:val="es-MX"/>
         </w:rPr>
         <w:lastRenderedPageBreak/>
-        <w:t>ESTRUCTURA DEL PROYECTO\1) Requirements</w:t>
-      </w:r>
+        <w:t xml:space="preserve">ESTRUCTURA DEL PROYECTO\1) </w:t>
+      </w:r>
+      <w:proofErr w:type="spellStart"/>
+      <w:r>
+        <w:rPr>
+          <w:lang w:val="es-MX"/>
+        </w:rPr>
+        <w:t>Requirements</w:t>
+      </w:r>
+      <w:proofErr w:type="spellEnd"/>
     </w:p>
     <w:p>
       <w:pPr>
@@ -7304,12 +7445,14 @@
         </w:rPr>
         <w:t xml:space="preserve">) </w:t>
       </w:r>
+      <w:proofErr w:type="spellStart"/>
       <w:r>
         <w:rPr>
           <w:lang w:val="es-MX"/>
         </w:rPr>
         <w:t>Planning</w:t>
       </w:r>
+      <w:proofErr w:type="spellEnd"/>
     </w:p>
     <w:p>
       <w:pPr>
@@ -7337,12 +7480,14 @@
         </w:rPr>
         <w:t xml:space="preserve">) </w:t>
       </w:r>
+      <w:proofErr w:type="spellStart"/>
       <w:r>
         <w:rPr>
           <w:lang w:val="es-MX"/>
         </w:rPr>
         <w:t>Design</w:t>
       </w:r>
+      <w:proofErr w:type="spellEnd"/>
     </w:p>
     <w:p>
       <w:pPr>
@@ -7350,11 +7495,19 @@
           <w:lang w:val="es-MX"/>
         </w:rPr>
       </w:pPr>
+      <w:proofErr w:type="spellStart"/>
       <w:r>
         <w:rPr>
           <w:lang w:val="es-MX"/>
         </w:rPr>
-        <w:t>The outputs are:</w:t>
+        <w:t>The</w:t>
+      </w:r>
+      <w:proofErr w:type="spellEnd"/>
+      <w:r>
+        <w:rPr>
+          <w:lang w:val="es-MX"/>
+        </w:rPr>
+        <w:t xml:space="preserve"> outputs are:</w:t>
       </w:r>
     </w:p>
     <w:p>
@@ -7383,12 +7536,14 @@
         </w:rPr>
         <w:t xml:space="preserve">) </w:t>
       </w:r>
+      <w:proofErr w:type="spellStart"/>
       <w:r>
         <w:rPr>
           <w:lang w:val="es-MX"/>
         </w:rPr>
         <w:t>Verification</w:t>
       </w:r>
+      <w:proofErr w:type="spellEnd"/>
     </w:p>
     <w:p>
       <w:pPr>
@@ -7419,12 +7574,28 @@
         </w:rPr>
         <w:t xml:space="preserve">) </w:t>
       </w:r>
+      <w:proofErr w:type="spellStart"/>
       <w:r>
         <w:rPr>
           <w:lang w:val="es-MX"/>
         </w:rPr>
-        <w:t>Quality Documents</w:t>
-      </w:r>
+        <w:t>Quality</w:t>
+      </w:r>
+      <w:proofErr w:type="spellEnd"/>
+      <w:r>
+        <w:rPr>
+          <w:lang w:val="es-MX"/>
+        </w:rPr>
+        <w:t xml:space="preserve"> </w:t>
+      </w:r>
+      <w:proofErr w:type="spellStart"/>
+      <w:r>
+        <w:rPr>
+          <w:lang w:val="es-MX"/>
+        </w:rPr>
+        <w:t>Documents</w:t>
+      </w:r>
+      <w:proofErr w:type="spellEnd"/>
     </w:p>
     <w:p>
       <w:pPr>
@@ -7452,12 +7623,14 @@
         </w:rPr>
         <w:t xml:space="preserve">) </w:t>
       </w:r>
+      <w:proofErr w:type="spellStart"/>
       <w:r>
         <w:rPr>
           <w:lang w:val="es-MX"/>
         </w:rPr>
         <w:t>Results</w:t>
       </w:r>
+      <w:proofErr w:type="spellEnd"/>
     </w:p>
     <w:p>
       <w:r>
@@ -7494,7 +7667,39 @@
           <w:i/>
           <w:iCs/>
         </w:rPr>
-        <w:t xml:space="preserve">Lista de Cotejo de Auditoria de calidad V1.1.docx </w:t>
+        <w:t xml:space="preserve">Lista de </w:t>
+      </w:r>
+      <w:proofErr w:type="spellStart"/>
+      <w:r>
+        <w:rPr>
+          <w:i/>
+          <w:iCs/>
+        </w:rPr>
+        <w:t>Cotejo</w:t>
+      </w:r>
+      <w:proofErr w:type="spellEnd"/>
+      <w:r>
+        <w:rPr>
+          <w:i/>
+          <w:iCs/>
+        </w:rPr>
+        <w:t xml:space="preserve"> de Auditoria de </w:t>
+      </w:r>
+      <w:proofErr w:type="spellStart"/>
+      <w:r>
+        <w:rPr>
+          <w:i/>
+          <w:iCs/>
+        </w:rPr>
+        <w:t>calidad</w:t>
+      </w:r>
+      <w:proofErr w:type="spellEnd"/>
+      <w:r>
+        <w:rPr>
+          <w:i/>
+          <w:iCs/>
+        </w:rPr>
+        <w:t xml:space="preserve"> V1.1.docx </w:t>
       </w:r>
     </w:p>
     <w:p>
@@ -7705,13 +7910,29 @@
       <w:bookmarkStart w:id="13" w:name="_Development_methodology"/>
       <w:bookmarkStart w:id="14" w:name="_Toc21085341"/>
       <w:bookmarkEnd w:id="13"/>
+      <w:proofErr w:type="spellStart"/>
       <w:r>
         <w:rPr>
           <w:lang w:val="es-MX"/>
         </w:rPr>
-        <w:t>Development methodology</w:t>
+        <w:t>Development</w:t>
+      </w:r>
+      <w:proofErr w:type="spellEnd"/>
+      <w:r>
+        <w:rPr>
+          <w:lang w:val="es-MX"/>
+        </w:rPr>
+        <w:t xml:space="preserve"> </w:t>
+      </w:r>
+      <w:proofErr w:type="spellStart"/>
+      <w:r>
+        <w:rPr>
+          <w:lang w:val="es-MX"/>
+        </w:rPr>
+        <w:t>methodology</w:t>
       </w:r>
       <w:bookmarkEnd w:id="14"/>
+      <w:proofErr w:type="spellEnd"/>
     </w:p>
     <w:p>
       <w:r>
@@ -7807,8 +8028,13 @@
           <w:numId w:val="10"/>
         </w:numPr>
       </w:pPr>
-      <w:r>
-        <w:t>Algemiro Gil</w:t>
+      <w:proofErr w:type="spellStart"/>
+      <w:r>
+        <w:t>Algemiro</w:t>
+      </w:r>
+      <w:proofErr w:type="spellEnd"/>
+      <w:r>
+        <w:t xml:space="preserve"> Gil</w:t>
       </w:r>
     </w:p>
     <w:p>
@@ -7856,7 +8082,15 @@
         </w:numPr>
       </w:pPr>
       <w:r>
-        <w:t>4 hrs on Fridays and can include laboratory time</w:t>
+        <w:t xml:space="preserve">4 </w:t>
+      </w:r>
+      <w:proofErr w:type="spellStart"/>
+      <w:r>
+        <w:t>hrs</w:t>
+      </w:r>
+      <w:proofErr w:type="spellEnd"/>
+      <w:r>
+        <w:t xml:space="preserve"> on Fridays and can include laboratory time</w:t>
       </w:r>
     </w:p>
     <w:p>
@@ -7868,7 +8102,15 @@
         </w:numPr>
       </w:pPr>
       <w:r>
-        <w:t>4 hrs on any other day with or without laboratory time.</w:t>
+        <w:t xml:space="preserve">4 </w:t>
+      </w:r>
+      <w:proofErr w:type="spellStart"/>
+      <w:r>
+        <w:t>hrs</w:t>
+      </w:r>
+      <w:proofErr w:type="spellEnd"/>
+      <w:r>
+        <w:t xml:space="preserve"> on any other day with or without laboratory time.</w:t>
       </w:r>
     </w:p>
     <w:p>
@@ -8121,6 +8363,7 @@
         </w:rPr>
       </w:pPr>
       <w:bookmarkStart w:id="17" w:name="_Toc21085343"/>
+      <w:proofErr w:type="spellStart"/>
       <w:r>
         <w:rPr>
           <w:lang w:val="es-MX"/>
@@ -8134,6 +8377,7 @@
         <w:t>stimates</w:t>
       </w:r>
       <w:bookmarkEnd w:id="17"/>
+      <w:proofErr w:type="spellEnd"/>
     </w:p>
     <w:p>
       <w:pPr>
@@ -8636,17 +8880,33 @@
           <w:lang w:val="es-MX"/>
         </w:rPr>
       </w:pPr>
+      <w:proofErr w:type="spellStart"/>
       <w:r>
         <w:rPr>
           <w:lang w:val="es-MX"/>
         </w:rPr>
-        <w:t xml:space="preserve">Hw </w:t>
-      </w:r>
+        <w:t>Hw</w:t>
+      </w:r>
+      <w:proofErr w:type="spellEnd"/>
       <w:r>
         <w:rPr>
           <w:lang w:val="es-MX"/>
         </w:rPr>
-        <w:t>Assumptions:</w:t>
+        <w:t xml:space="preserve"> </w:t>
+      </w:r>
+      <w:proofErr w:type="spellStart"/>
+      <w:r>
+        <w:rPr>
+          <w:lang w:val="es-MX"/>
+        </w:rPr>
+        <w:t>Assumptions</w:t>
+      </w:r>
+      <w:proofErr w:type="spellEnd"/>
+      <w:r>
+        <w:rPr>
+          <w:lang w:val="es-MX"/>
+        </w:rPr>
+        <w:t>:</w:t>
       </w:r>
     </w:p>
     <w:p>
@@ -8685,11 +8945,33 @@
           <w:lang w:val="es-MX"/>
         </w:rPr>
       </w:pPr>
+      <w:proofErr w:type="spellStart"/>
       <w:r>
         <w:rPr>
           <w:lang w:val="es-MX"/>
         </w:rPr>
-        <w:t>Laboratory time availability.</w:t>
+        <w:t>Laboratory</w:t>
+      </w:r>
+      <w:proofErr w:type="spellEnd"/>
+      <w:r>
+        <w:rPr>
+          <w:lang w:val="es-MX"/>
+        </w:rPr>
+        <w:t xml:space="preserve"> time </w:t>
+      </w:r>
+      <w:proofErr w:type="spellStart"/>
+      <w:r>
+        <w:rPr>
+          <w:lang w:val="es-MX"/>
+        </w:rPr>
+        <w:t>availability</w:t>
+      </w:r>
+      <w:proofErr w:type="spellEnd"/>
+      <w:r>
+        <w:rPr>
+          <w:lang w:val="es-MX"/>
+        </w:rPr>
+        <w:t>.</w:t>
       </w:r>
     </w:p>
     <w:p>
@@ -8737,8 +9019,16 @@
         <w:rPr>
           <w:lang w:val="es-MX"/>
         </w:rPr>
-        <w:t>SW  Assumptions</w:t>
-      </w:r>
+        <w:t xml:space="preserve">SW  </w:t>
+      </w:r>
+      <w:proofErr w:type="spellStart"/>
+      <w:r>
+        <w:rPr>
+          <w:lang w:val="es-MX"/>
+        </w:rPr>
+        <w:t>Assumptions</w:t>
+      </w:r>
+      <w:proofErr w:type="spellEnd"/>
     </w:p>
     <w:p>
       <w:pPr>
@@ -8751,7 +9041,15 @@
         <w:jc w:val="both"/>
       </w:pPr>
       <w:r>
-        <w:t>Programming language, SW IDE or Hw platform unkn</w:t>
+        <w:t xml:space="preserve">Programming language, SW IDE or </w:t>
+      </w:r>
+      <w:proofErr w:type="spellStart"/>
+      <w:r>
+        <w:t>Hw</w:t>
+      </w:r>
+      <w:proofErr w:type="spellEnd"/>
+      <w:r>
+        <w:t xml:space="preserve"> platform unkn</w:t>
       </w:r>
       <w:r>
         <w:t>ow</w:t>
@@ -8776,12 +9074,28 @@
           <w:lang w:val="es-MX"/>
         </w:rPr>
       </w:pPr>
+      <w:proofErr w:type="spellStart"/>
       <w:r>
         <w:rPr>
           <w:lang w:val="es-MX"/>
         </w:rPr>
-        <w:t>Activtities Assumptions</w:t>
-      </w:r>
+        <w:t>Activtities</w:t>
+      </w:r>
+      <w:proofErr w:type="spellEnd"/>
+      <w:r>
+        <w:rPr>
+          <w:lang w:val="es-MX"/>
+        </w:rPr>
+        <w:t xml:space="preserve"> </w:t>
+      </w:r>
+      <w:proofErr w:type="spellStart"/>
+      <w:r>
+        <w:rPr>
+          <w:lang w:val="es-MX"/>
+        </w:rPr>
+        <w:t>Assumptions</w:t>
+      </w:r>
+      <w:proofErr w:type="spellEnd"/>
     </w:p>
     <w:p>
       <w:pPr>
@@ -9398,7 +9712,21 @@
         <w:rPr>
           <w:highlight w:val="yellow"/>
         </w:rPr>
-        <w:t>(RAM, ROM and throughput). Time estimated for each Modules development, it means, they need to reflect the time for every task needed to implement each module like: (UART, I2C or SPI, ADC, PWM, HMI, PID Algorithm implementation, Operative system implementation, etc).</w:t>
+        <w:t xml:space="preserve">(RAM, ROM and throughput). Time estimated for each Modules development, it means, they need to reflect the time for every task needed to implement each module like: (UART, I2C or SPI, ADC, PWM, HMI, PID Algorithm implementation, Operative system implementation, </w:t>
+      </w:r>
+      <w:proofErr w:type="spellStart"/>
+      <w:r>
+        <w:rPr>
+          <w:highlight w:val="yellow"/>
+        </w:rPr>
+        <w:t>etc</w:t>
+      </w:r>
+      <w:proofErr w:type="spellEnd"/>
+      <w:r>
+        <w:rPr>
+          <w:highlight w:val="yellow"/>
+        </w:rPr>
+        <w:t>).</w:t>
       </w:r>
     </w:p>
     <w:p/>
@@ -9599,6 +9927,7 @@
         </w:rPr>
       </w:pPr>
       <w:bookmarkStart w:id="25" w:name="_Toc21085351"/>
+      <w:proofErr w:type="spellStart"/>
       <w:r>
         <w:rPr>
           <w:lang w:val="es-MX"/>
@@ -9606,6 +9935,7 @@
         <w:t>Planning</w:t>
       </w:r>
       <w:bookmarkEnd w:id="25"/>
+      <w:proofErr w:type="spellEnd"/>
     </w:p>
     <w:p>
       <w:pPr>
@@ -9861,6 +10191,7 @@
         </w:rPr>
       </w:pPr>
       <w:bookmarkStart w:id="27" w:name="_Toc21085353"/>
+      <w:proofErr w:type="spellStart"/>
       <w:r>
         <w:rPr>
           <w:lang w:val="es-MX"/>
@@ -9868,6 +10199,7 @@
         <w:t>Design</w:t>
       </w:r>
       <w:bookmarkEnd w:id="27"/>
+      <w:proofErr w:type="spellEnd"/>
     </w:p>
     <w:p>
       <w:pPr>
@@ -12560,6 +12892,7 @@
       <w:r>
         <w:t xml:space="preserve">The standard tool that will be used to determine if the code complies with the standard is </w:t>
       </w:r>
+      <w:proofErr w:type="spellStart"/>
       <w:r>
         <w:rPr>
           <w:i/>
@@ -12567,6 +12900,7 @@
         </w:rPr>
         <w:t>Cppcheck</w:t>
       </w:r>
+      <w:proofErr w:type="spellEnd"/>
       <w:r>
         <w:t>.</w:t>
       </w:r>
@@ -12630,7 +12964,15 @@
         <w:jc w:val="both"/>
       </w:pPr>
       <w:r>
-        <w:t xml:space="preserve">The Cppcheck software takes the code and analyze it. The given code are the files locate in the folder </w:t>
+        <w:t xml:space="preserve">The </w:t>
+      </w:r>
+      <w:proofErr w:type="spellStart"/>
+      <w:r>
+        <w:t>Cppcheck</w:t>
+      </w:r>
+      <w:proofErr w:type="spellEnd"/>
+      <w:r>
+        <w:t xml:space="preserve"> software takes the code and analyze it. The given code are the files locate in the folder </w:t>
       </w:r>
       <w:r>
         <w:t>&lt;PROJECT_PATH&gt;\</w:t>
@@ -12639,10 +12981,31 @@
         <w:t>code</w:t>
       </w:r>
       <w:r>
-        <w:t>\Proyecto_Integrador\src</w:t>
-      </w:r>
-      <w:r>
-        <w:t xml:space="preserve">. The Cppcheck reports the findings of the analysis in a xml format. However, there is more useful information like statistics which count the errors, warnings, etc. </w:t>
+        <w:t>\</w:t>
+      </w:r>
+      <w:proofErr w:type="spellStart"/>
+      <w:r>
+        <w:t>Proyecto_Integrador</w:t>
+      </w:r>
+      <w:proofErr w:type="spellEnd"/>
+      <w:r>
+        <w:t>\</w:t>
+      </w:r>
+      <w:proofErr w:type="spellStart"/>
+      <w:r>
+        <w:t>src</w:t>
+      </w:r>
+      <w:proofErr w:type="spellEnd"/>
+      <w:r>
+        <w:t xml:space="preserve">. The </w:t>
+      </w:r>
+      <w:proofErr w:type="spellStart"/>
+      <w:r>
+        <w:t>Cppcheck</w:t>
+      </w:r>
+      <w:proofErr w:type="spellEnd"/>
+      <w:r>
+        <w:t xml:space="preserve"> reports the findings of the analysis in a xml format. However, there is more useful information like statistics which count the errors, warnings, etc. </w:t>
       </w:r>
       <w:r>
         <w:t>The statistics are depicted in Figure 11.</w:t>
@@ -12661,6 +13024,9 @@
         <w:jc w:val="both"/>
       </w:pPr>
       <w:r>
+        <w:rPr>
+          <w:noProof/>
+        </w:rPr>
         <w:drawing>
           <wp:inline distT="0" distB="0" distL="0" distR="0" wp14:anchorId="3F553A7D" wp14:editId="6C3A54C5">
             <wp:extent cx="4801270" cy="3324689"/>
@@ -12723,6 +13089,7 @@
       <w:r>
         <w:t>As can be observed, there are only 7 warnings (</w:t>
       </w:r>
+      <w:proofErr w:type="spellStart"/>
       <w:r>
         <w:rPr>
           <w:i/>
@@ -12730,6 +13097,7 @@
         </w:rPr>
         <w:t>Advertencias</w:t>
       </w:r>
+      <w:proofErr w:type="spellEnd"/>
       <w:r>
         <w:t>), those warnings are for style which they are not representing a risk for the system.</w:t>
       </w:r>
@@ -12750,9 +13118,11 @@
           <w:numId w:val="28"/>
         </w:numPr>
       </w:pPr>
+      <w:proofErr w:type="spellStart"/>
       <w:r>
         <w:t>guiapp_specifications.c</w:t>
       </w:r>
+      <w:proofErr w:type="spellEnd"/>
       <w:r>
         <w:t xml:space="preserve"> has a justified warning because it was autogenerated by synergy. </w:t>
       </w:r>
@@ -12765,14 +13135,13 @@
           <w:numId w:val="28"/>
         </w:numPr>
       </w:pPr>
+      <w:proofErr w:type="spellStart"/>
       <w:r>
         <w:t>common_data.c</w:t>
       </w:r>
-      <w:r>
-        <w:t xml:space="preserve"> has a justified warning </w:t>
-      </w:r>
-      <w:r>
-        <w:t xml:space="preserve">because it was autogenerated by synergy. </w:t>
+      <w:proofErr w:type="spellEnd"/>
+      <w:r>
+        <w:t xml:space="preserve"> has a justified warning because it was autogenerated by synergy. </w:t>
       </w:r>
     </w:p>
     <w:p>
@@ -12783,14 +13152,16 @@
           <w:numId w:val="28"/>
         </w:numPr>
       </w:pPr>
+      <w:proofErr w:type="spellStart"/>
       <w:r>
         <w:t>Display_Thread</w:t>
       </w:r>
       <w:r>
-        <w:t>.c has</w:t>
-      </w:r>
-      <w:r>
-        <w:t xml:space="preserve"> a justified warning because it was autogenerated by synergy. </w:t>
+        <w:t>.c</w:t>
+      </w:r>
+      <w:proofErr w:type="spellEnd"/>
+      <w:r>
+        <w:t xml:space="preserve"> has a justified warning because it was autogenerated by synergy. </w:t>
       </w:r>
     </w:p>
     <w:p>
@@ -12801,14 +13172,13 @@
           <w:numId w:val="28"/>
         </w:numPr>
       </w:pPr>
+      <w:proofErr w:type="spellStart"/>
       <w:r>
         <w:t>Display_Thread_entry.c</w:t>
       </w:r>
-      <w:r>
-        <w:t xml:space="preserve"> has</w:t>
-      </w:r>
-      <w:r>
-        <w:t xml:space="preserve"> a justified warning because it was autogenerated by synergy. </w:t>
+      <w:proofErr w:type="spellEnd"/>
+      <w:r>
+        <w:t xml:space="preserve"> has a justified warning because it was autogenerated by synergy. </w:t>
       </w:r>
     </w:p>
     <w:p>
@@ -12819,26 +13189,13 @@
           <w:numId w:val="28"/>
         </w:numPr>
       </w:pPr>
+      <w:proofErr w:type="spellStart"/>
       <w:r>
         <w:t>main.c</w:t>
       </w:r>
-      <w:r>
-        <w:t xml:space="preserve"> </w:t>
-      </w:r>
-      <w:r>
-        <w:t xml:space="preserve">has </w:t>
-      </w:r>
-      <w:r>
-        <w:t>three</w:t>
-      </w:r>
-      <w:r>
-        <w:t xml:space="preserve"> justified warning</w:t>
-      </w:r>
-      <w:r>
-        <w:t>s</w:t>
-      </w:r>
-      <w:r>
-        <w:t xml:space="preserve"> because it was autogenerated by synergy. </w:t>
+      <w:proofErr w:type="spellEnd"/>
+      <w:r>
+        <w:t xml:space="preserve"> has three justified warnings because it was autogenerated by synergy. </w:t>
       </w:r>
     </w:p>
     <w:p>
@@ -12849,14 +13206,13 @@
           <w:numId w:val="28"/>
         </w:numPr>
       </w:pPr>
+      <w:proofErr w:type="spellStart"/>
       <w:r>
         <w:t>guiapp_event_handlers.c</w:t>
       </w:r>
-      <w:r>
-        <w:t xml:space="preserve"> </w:t>
-      </w:r>
-      <w:r>
-        <w:t xml:space="preserve">has a justified warning because it was autogenerated by synergy. </w:t>
+      <w:proofErr w:type="spellEnd"/>
+      <w:r>
+        <w:t xml:space="preserve"> has a justified warning because it was autogenerated by synergy. </w:t>
       </w:r>
     </w:p>
     <w:p>
@@ -12864,6 +13220,9 @@
         <w:keepNext/>
       </w:pPr>
       <w:r>
+        <w:rPr>
+          <w:noProof/>
+        </w:rPr>
         <w:lastRenderedPageBreak/>
         <w:drawing>
           <wp:inline distT="0" distB="0" distL="0" distR="0" wp14:anchorId="0142E7ED" wp14:editId="0C37D2CD">
@@ -13041,6 +13400,7 @@
       <w:r>
         <w:t xml:space="preserve">needs a composite name, it will start in lower case and each word of the composite name will start capital. E.g.: </w:t>
       </w:r>
+      <w:proofErr w:type="spellStart"/>
       <w:r>
         <w:rPr>
           <w:i/>
@@ -13048,6 +13408,7 @@
         </w:rPr>
         <w:t>messageReceived</w:t>
       </w:r>
+      <w:proofErr w:type="spellEnd"/>
       <w:r>
         <w:t xml:space="preserve"> </w:t>
       </w:r>
@@ -13063,6 +13424,7 @@
       <w:r>
         <w:t xml:space="preserve">Well-known words can be used in capital followed by an under score to separate the well-known variable with the next word. E.g.: </w:t>
       </w:r>
+      <w:proofErr w:type="spellStart"/>
       <w:r>
         <w:rPr>
           <w:i/>
@@ -13080,6 +13442,7 @@
         </w:rPr>
         <w:t>State</w:t>
       </w:r>
+      <w:proofErr w:type="spellEnd"/>
     </w:p>
     <w:p>
       <w:pPr>
@@ -13090,8 +13453,17 @@
         </w:numPr>
       </w:pPr>
       <w:r>
-        <w:t xml:space="preserve">If the well-know word is a suffix, it is not necessary the underscore. E.g.: </w:t>
-      </w:r>
+        <w:t>If the well-</w:t>
+      </w:r>
+      <w:proofErr w:type="spellStart"/>
+      <w:r>
+        <w:t>know</w:t>
+      </w:r>
+      <w:proofErr w:type="spellEnd"/>
+      <w:r>
+        <w:t xml:space="preserve"> word is a suffix, it is not necessary the underscore. E.g.: </w:t>
+      </w:r>
+      <w:proofErr w:type="spellStart"/>
       <w:r>
         <w:rPr>
           <w:i/>
@@ -13099,6 +13471,7 @@
         </w:rPr>
         <w:t>actualRPM</w:t>
       </w:r>
+      <w:proofErr w:type="spellEnd"/>
     </w:p>
     <w:p>
       <w:pPr>
@@ -13150,7 +13523,23 @@
         <w:t>The use of suffix are allowed and the intention is to differentiate a related data</w:t>
       </w:r>
       <w:r>
-        <w:t>. E.g.: speed, speed_ref (where speed_ref means a reference speed)</w:t>
+        <w:t xml:space="preserve">. E.g.: speed, </w:t>
+      </w:r>
+      <w:proofErr w:type="spellStart"/>
+      <w:r>
+        <w:t>speed_ref</w:t>
+      </w:r>
+      <w:proofErr w:type="spellEnd"/>
+      <w:r>
+        <w:t xml:space="preserve"> (where </w:t>
+      </w:r>
+      <w:proofErr w:type="spellStart"/>
+      <w:r>
+        <w:t>speed_ref</w:t>
+      </w:r>
+      <w:proofErr w:type="spellEnd"/>
+      <w:r>
+        <w:t xml:space="preserve"> means a reference speed)</w:t>
       </w:r>
     </w:p>
     <w:p>
@@ -13189,8 +13578,13 @@
         <w:t xml:space="preserve">If it is needed calibration variable, it will be considered an adjustment and it will be defined in </w:t>
       </w:r>
       <w:r>
-        <w:t>the adjustments.h</w:t>
-      </w:r>
+        <w:t xml:space="preserve">the </w:t>
+      </w:r>
+      <w:proofErr w:type="spellStart"/>
+      <w:r>
+        <w:t>adjustments.h</w:t>
+      </w:r>
+      <w:proofErr w:type="spellEnd"/>
     </w:p>
     <w:p>
       <w:pPr>
@@ -13271,6 +13665,7 @@
       <w:r>
         <w:t xml:space="preserve">_ prefix. E.g.: </w:t>
       </w:r>
+      <w:proofErr w:type="spellStart"/>
       <w:r>
         <w:rPr>
           <w:i/>
@@ -13312,6 +13707,7 @@
         </w:rPr>
         <w:t>imit</w:t>
       </w:r>
+      <w:proofErr w:type="spellEnd"/>
     </w:p>
     <w:p>
       <w:pPr>
@@ -13346,6 +13742,7 @@
       <w:r>
         <w:t xml:space="preserve"> </w:t>
       </w:r>
+      <w:proofErr w:type="spellStart"/>
       <w:r>
         <w:t>constant</w:t>
       </w:r>
@@ -13353,11 +13750,17 @@
         <w:t>s</w:t>
       </w:r>
       <w:r>
-        <w:t xml:space="preserve">.c and </w:t>
-      </w:r>
+        <w:t>.c</w:t>
+      </w:r>
+      <w:proofErr w:type="spellEnd"/>
+      <w:r>
+        <w:t xml:space="preserve"> and </w:t>
+      </w:r>
+      <w:proofErr w:type="spellStart"/>
       <w:r>
         <w:t>constants.h</w:t>
       </w:r>
+      <w:proofErr w:type="spellEnd"/>
     </w:p>
     <w:p>
       <w:pPr>
@@ -13401,6 +13804,7 @@
       <w:r>
         <w:t xml:space="preserve">The name of the functions will start with a verb and follow the rules of a variable. E.g.: </w:t>
       </w:r>
+      <w:proofErr w:type="spellStart"/>
       <w:r>
         <w:rPr>
           <w:i/>
@@ -13408,6 +13812,7 @@
         </w:rPr>
         <w:t>sendMessage</w:t>
       </w:r>
+      <w:proofErr w:type="spellEnd"/>
     </w:p>
     <w:p>
       <w:pPr>
@@ -13436,6 +13841,7 @@
       <w:r>
         <w:t xml:space="preserve">will be specifying in present continue. E.g.: </w:t>
       </w:r>
+      <w:proofErr w:type="spellStart"/>
       <w:r>
         <w:rPr>
           <w:i/>
@@ -13453,6 +13859,7 @@
         </w:rPr>
         <w:t>LCD</w:t>
       </w:r>
+      <w:proofErr w:type="spellEnd"/>
     </w:p>
     <w:p>
       <w:pPr>
@@ -13515,6 +13922,7 @@
       <w:r>
         <w:t xml:space="preserve">The name of the folder will group files according its folder description. E.g.: </w:t>
       </w:r>
+      <w:proofErr w:type="spellStart"/>
       <w:r>
         <w:rPr>
           <w:i/>
@@ -13522,6 +13930,7 @@
         </w:rPr>
         <w:t>guiapp</w:t>
       </w:r>
+      <w:proofErr w:type="spellEnd"/>
     </w:p>
     <w:p>
       <w:pPr>
@@ -13532,8 +13941,17 @@
         </w:numPr>
       </w:pPr>
       <w:r>
-        <w:t xml:space="preserve">The name of folders will use the naming convention of variables. E.g: </w:t>
-      </w:r>
+        <w:t xml:space="preserve">The name of folders will use the naming convention of variables. </w:t>
+      </w:r>
+      <w:proofErr w:type="spellStart"/>
+      <w:r>
+        <w:t>E.g</w:t>
+      </w:r>
+      <w:proofErr w:type="spellEnd"/>
+      <w:r>
+        <w:t xml:space="preserve">: </w:t>
+      </w:r>
+      <w:proofErr w:type="spellStart"/>
       <w:r>
         <w:rPr>
           <w:i/>
@@ -13541,6 +13959,7 @@
         </w:rPr>
         <w:t>readingThreads</w:t>
       </w:r>
+      <w:proofErr w:type="spellEnd"/>
     </w:p>
     <w:p>
       <w:pPr>
@@ -13566,6 +13985,7 @@
       <w:r>
         <w:t xml:space="preserve">The types will use the naming convention of a variable and also will use the suffix _type. E.g.: </w:t>
       </w:r>
+      <w:proofErr w:type="spellStart"/>
       <w:r>
         <w:rPr>
           <w:i/>
@@ -13573,6 +13993,7 @@
         </w:rPr>
         <w:t>messageStructure_type</w:t>
       </w:r>
+      <w:proofErr w:type="spellEnd"/>
       <w:r>
         <w:t>.</w:t>
       </w:r>
@@ -13586,8 +14007,13 @@
         </w:numPr>
       </w:pPr>
       <w:r>
-        <w:t>All the types definitions will be in the file PI_types.h</w:t>
-      </w:r>
+        <w:t xml:space="preserve">All the types definitions will be in the file </w:t>
+      </w:r>
+      <w:proofErr w:type="spellStart"/>
+      <w:r>
+        <w:t>PI_types.h</w:t>
+      </w:r>
+      <w:proofErr w:type="spellEnd"/>
     </w:p>
     <w:p>
       <w:pPr>
@@ -13728,6 +14154,7 @@
         </w:rPr>
       </w:pPr>
       <w:bookmarkStart w:id="58" w:name="_Toc21085376"/>
+      <w:proofErr w:type="spellStart"/>
       <w:r>
         <w:rPr>
           <w:lang w:val="es-MX"/>
@@ -13735,6 +14162,7 @@
         <w:t>Testing</w:t>
       </w:r>
       <w:bookmarkEnd w:id="58"/>
+      <w:proofErr w:type="spellEnd"/>
     </w:p>
     <w:p>
       <w:pPr>
@@ -14135,7 +14563,49 @@
         <w:rPr>
           <w:highlight w:val="yellow"/>
         </w:rPr>
-        <w:t>be used, for instance: gtest, junit, sunit, etc.</w:t>
+        <w:t xml:space="preserve">be used, for instance: </w:t>
+      </w:r>
+      <w:proofErr w:type="spellStart"/>
+      <w:r>
+        <w:rPr>
+          <w:highlight w:val="yellow"/>
+        </w:rPr>
+        <w:t>gtest</w:t>
+      </w:r>
+      <w:proofErr w:type="spellEnd"/>
+      <w:r>
+        <w:rPr>
+          <w:highlight w:val="yellow"/>
+        </w:rPr>
+        <w:t xml:space="preserve">, </w:t>
+      </w:r>
+      <w:proofErr w:type="spellStart"/>
+      <w:r>
+        <w:rPr>
+          <w:highlight w:val="yellow"/>
+        </w:rPr>
+        <w:t>junit</w:t>
+      </w:r>
+      <w:proofErr w:type="spellEnd"/>
+      <w:r>
+        <w:rPr>
+          <w:highlight w:val="yellow"/>
+        </w:rPr>
+        <w:t xml:space="preserve">, </w:t>
+      </w:r>
+      <w:proofErr w:type="spellStart"/>
+      <w:r>
+        <w:rPr>
+          <w:highlight w:val="yellow"/>
+        </w:rPr>
+        <w:t>sunit</w:t>
+      </w:r>
+      <w:proofErr w:type="spellEnd"/>
+      <w:r>
+        <w:rPr>
+          <w:highlight w:val="yellow"/>
+        </w:rPr>
+        <w:t>, etc.</w:t>
       </w:r>
     </w:p>
     <w:p>
@@ -14446,8 +14916,13 @@
       <w:r>
         <w:t xml:space="preserve">omplexity </w:t>
       </w:r>
-      <w:r>
-        <w:t xml:space="preserve">Redundance </w:t>
+      <w:proofErr w:type="spellStart"/>
+      <w:r>
+        <w:t>Redundance</w:t>
+      </w:r>
+      <w:proofErr w:type="spellEnd"/>
+      <w:r>
+        <w:t xml:space="preserve"> </w:t>
       </w:r>
       <w:r>
         <w:t>index</w:t>
@@ -14498,7 +14973,23 @@
       </w:r>
       <w:r>
         <w:br/>
-        <w:t>complexity and metrics proposed by Chidamber&amp;Kemerer and Henry&amp;Kafura.</w:t>
+        <w:t xml:space="preserve">complexity and metrics proposed by </w:t>
+      </w:r>
+      <w:proofErr w:type="spellStart"/>
+      <w:r>
+        <w:t>Chidamber&amp;Kemerer</w:t>
+      </w:r>
+      <w:proofErr w:type="spellEnd"/>
+      <w:r>
+        <w:t xml:space="preserve"> and </w:t>
+      </w:r>
+      <w:proofErr w:type="spellStart"/>
+      <w:r>
+        <w:t>Henry&amp;Kafura</w:t>
+      </w:r>
+      <w:proofErr w:type="spellEnd"/>
+      <w:r>
+        <w:t>.</w:t>
       </w:r>
     </w:p>
     <w:p>
@@ -14773,7 +15264,35 @@
         <w:rPr>
           <w:highlight w:val="yellow"/>
         </w:rPr>
-        <w:t>Date/Hw version/Sw version</w:t>
+        <w:t>Date/</w:t>
+      </w:r>
+      <w:proofErr w:type="spellStart"/>
+      <w:r>
+        <w:rPr>
+          <w:highlight w:val="yellow"/>
+        </w:rPr>
+        <w:t>Hw</w:t>
+      </w:r>
+      <w:proofErr w:type="spellEnd"/>
+      <w:r>
+        <w:rPr>
+          <w:highlight w:val="yellow"/>
+        </w:rPr>
+        <w:t xml:space="preserve"> version/</w:t>
+      </w:r>
+      <w:proofErr w:type="spellStart"/>
+      <w:r>
+        <w:rPr>
+          <w:highlight w:val="yellow"/>
+        </w:rPr>
+        <w:t>Sw</w:t>
+      </w:r>
+      <w:proofErr w:type="spellEnd"/>
+      <w:r>
+        <w:rPr>
+          <w:highlight w:val="yellow"/>
+        </w:rPr>
+        <w:t xml:space="preserve"> version</w:t>
       </w:r>
     </w:p>
     <w:p>
@@ -15665,6 +16184,1038 @@
       </w:r>
       <w:bookmarkEnd w:id="67"/>
     </w:p>
+    <w:p/>
+    <w:p>
+      <w:pPr>
+        <w:pStyle w:val="Ttulo3"/>
+      </w:pPr>
+      <w:r>
+        <w:lastRenderedPageBreak/>
+        <w:t>11.4.1 Memory Analysis</w:t>
+      </w:r>
+    </w:p>
+    <w:p>
+      <w:r>
+        <w:t xml:space="preserve">The Throughput analysis was done when the code achieved a final state. </w:t>
+      </w:r>
+    </w:p>
+    <w:p>
+      <w:r>
+        <w:t>The eclipse compilation output is shown in the Figure 13.</w:t>
+      </w:r>
+    </w:p>
+    <w:p>
+      <w:pPr>
+        <w:keepNext/>
+      </w:pPr>
+      <w:r>
+        <w:drawing>
+          <wp:inline distT="0" distB="0" distL="0" distR="0" wp14:anchorId="674EE1EE" wp14:editId="2031E7BA">
+            <wp:extent cx="4858428" cy="924054"/>
+            <wp:effectExtent l="0" t="0" r="0" b="9525"/>
+            <wp:docPr id="21" name="Imagen 21"/>
+            <wp:cNvGraphicFramePr>
+              <a:graphicFrameLocks xmlns:a="http://schemas.openxmlformats.org/drawingml/2006/main" noChangeAspect="1"/>
+            </wp:cNvGraphicFramePr>
+            <a:graphic xmlns:a="http://schemas.openxmlformats.org/drawingml/2006/main">
+              <a:graphicData uri="http://schemas.openxmlformats.org/drawingml/2006/picture">
+                <pic:pic xmlns:pic="http://schemas.openxmlformats.org/drawingml/2006/picture">
+                  <pic:nvPicPr>
+                    <pic:cNvPr id="1" name=""/>
+                    <pic:cNvPicPr/>
+                  </pic:nvPicPr>
+                  <pic:blipFill>
+                    <a:blip r:embed="rId21"/>
+                    <a:stretch>
+                      <a:fillRect/>
+                    </a:stretch>
+                  </pic:blipFill>
+                  <pic:spPr>
+                    <a:xfrm>
+                      <a:off x="0" y="0"/>
+                      <a:ext cx="4858428" cy="924054"/>
+                    </a:xfrm>
+                    <a:prstGeom prst="rect">
+                      <a:avLst/>
+                    </a:prstGeom>
+                  </pic:spPr>
+                </pic:pic>
+              </a:graphicData>
+            </a:graphic>
+          </wp:inline>
+        </w:drawing>
+      </w:r>
+    </w:p>
+    <w:p>
+      <w:pPr>
+        <w:pStyle w:val="Descripcin"/>
+        <w:rPr>
+          <w:noProof/>
+        </w:rPr>
+      </w:pPr>
+      <w:r>
+        <w:t xml:space="preserve">Figure </w:t>
+      </w:r>
+      <w:fldSimple w:instr=" SEQ Figure \* ARABIC ">
+        <w:r>
+          <w:rPr>
+            <w:noProof/>
+          </w:rPr>
+          <w:t>13</w:t>
+        </w:r>
+      </w:fldSimple>
+      <w:r>
+        <w:t xml:space="preserve"> Eclipse </w:t>
+      </w:r>
+      <w:r>
+        <w:rPr>
+          <w:noProof/>
+        </w:rPr>
+        <w:t xml:space="preserve"> Compilation Output</w:t>
+      </w:r>
+    </w:p>
+    <w:p>
+      <w:r>
+        <w:t xml:space="preserve">Besides, </w:t>
+      </w:r>
+      <w:r>
+        <w:t xml:space="preserve">The binary was </w:t>
+      </w:r>
+      <w:r>
+        <w:t>analyzed</w:t>
+      </w:r>
+      <w:r>
+        <w:t xml:space="preserve"> using the tool </w:t>
+      </w:r>
+      <w:r>
+        <w:rPr>
+          <w:i/>
+          <w:iCs/>
+        </w:rPr>
+        <w:t>ELF Parser</w:t>
+      </w:r>
+      <w:r>
+        <w:t>, the parser gave the results depicted in the Figure 1</w:t>
+      </w:r>
+      <w:r>
+        <w:t>4</w:t>
+      </w:r>
+      <w:r>
+        <w:t>.</w:t>
+      </w:r>
+    </w:p>
+    <w:p>
+      <w:pPr>
+        <w:keepNext/>
+      </w:pPr>
+      <w:r>
+        <w:drawing>
+          <wp:inline distT="0" distB="0" distL="0" distR="0" wp14:anchorId="16FBA001" wp14:editId="5C5459AF">
+            <wp:extent cx="5943600" cy="3216275"/>
+            <wp:effectExtent l="0" t="0" r="0" b="3175"/>
+            <wp:docPr id="20" name="Imagen 20"/>
+            <wp:cNvGraphicFramePr>
+              <a:graphicFrameLocks xmlns:a="http://schemas.openxmlformats.org/drawingml/2006/main" noChangeAspect="1"/>
+            </wp:cNvGraphicFramePr>
+            <a:graphic xmlns:a="http://schemas.openxmlformats.org/drawingml/2006/main">
+              <a:graphicData uri="http://schemas.openxmlformats.org/drawingml/2006/picture">
+                <pic:pic xmlns:pic="http://schemas.openxmlformats.org/drawingml/2006/picture">
+                  <pic:nvPicPr>
+                    <pic:cNvPr id="1" name=""/>
+                    <pic:cNvPicPr/>
+                  </pic:nvPicPr>
+                  <pic:blipFill>
+                    <a:blip r:embed="rId22"/>
+                    <a:stretch>
+                      <a:fillRect/>
+                    </a:stretch>
+                  </pic:blipFill>
+                  <pic:spPr>
+                    <a:xfrm>
+                      <a:off x="0" y="0"/>
+                      <a:ext cx="5943600" cy="3216275"/>
+                    </a:xfrm>
+                    <a:prstGeom prst="rect">
+                      <a:avLst/>
+                    </a:prstGeom>
+                  </pic:spPr>
+                </pic:pic>
+              </a:graphicData>
+            </a:graphic>
+          </wp:inline>
+        </w:drawing>
+      </w:r>
+    </w:p>
+    <w:p>
+      <w:pPr>
+        <w:pStyle w:val="Descripcin"/>
+      </w:pPr>
+      <w:r>
+        <w:t xml:space="preserve">Figure </w:t>
+      </w:r>
+      <w:fldSimple w:instr=" SEQ Figure \* ARABIC ">
+        <w:r>
+          <w:rPr>
+            <w:noProof/>
+          </w:rPr>
+          <w:t>14</w:t>
+        </w:r>
+      </w:fldSimple>
+      <w:r>
+        <w:t xml:space="preserve"> ELF analysis</w:t>
+      </w:r>
+    </w:p>
+    <w:p>
+      <w:r>
+        <w:t>As a result,</w:t>
+      </w:r>
+      <w:r>
+        <w:t xml:space="preserve"> the ELF Parser is reporting the same results but it provides more details of the </w:t>
+      </w:r>
+      <w:r>
+        <w:t>memory distribution</w:t>
+      </w:r>
+      <w:r>
+        <w:t>. The following table presents the memory distribution of the binary.</w:t>
+      </w:r>
+    </w:p>
+    <w:tbl>
+      <w:tblPr>
+        <w:tblStyle w:val="Listamedia2-nfasis1"/>
+        <w:tblW w:w="3786" w:type="pct"/>
+        <w:tblLook w:val="04A0" w:firstRow="1" w:lastRow="0" w:firstColumn="1" w:lastColumn="0" w:noHBand="0" w:noVBand="1"/>
+      </w:tblPr>
+      <w:tblGrid>
+        <w:gridCol w:w="4110"/>
+        <w:gridCol w:w="2977"/>
+      </w:tblGrid>
+      <w:tr>
+        <w:trPr>
+          <w:cnfStyle w:val="100000000000" w:firstRow="1" w:lastRow="0" w:firstColumn="0" w:lastColumn="0" w:oddVBand="0" w:evenVBand="0" w:oddHBand="0" w:evenHBand="0" w:firstRowFirstColumn="0" w:firstRowLastColumn="0" w:lastRowFirstColumn="0" w:lastRowLastColumn="0"/>
+        </w:trPr>
+        <w:tc>
+          <w:tcPr>
+            <w:cnfStyle w:val="001000000100" w:firstRow="0" w:lastRow="0" w:firstColumn="1" w:lastColumn="0" w:oddVBand="0" w:evenVBand="0" w:oddHBand="0" w:evenHBand="0" w:firstRowFirstColumn="1" w:firstRowLastColumn="0" w:lastRowFirstColumn="0" w:lastRowLastColumn="0"/>
+            <w:tcW w:w="2900" w:type="pct"/>
+            <w:noWrap/>
+          </w:tcPr>
+          <w:p>
+            <w:pPr>
+              <w:rPr>
+                <w:rFonts w:asciiTheme="minorHAnsi" w:eastAsiaTheme="minorEastAsia" w:hAnsiTheme="minorHAnsi" w:cstheme="minorBidi"/>
+                <w:color w:val="auto"/>
+                <w:sz w:val="22"/>
+                <w:szCs w:val="22"/>
+              </w:rPr>
+            </w:pPr>
+            <w:proofErr w:type="spellStart"/>
+            <w:r>
+              <w:rPr>
+                <w:rFonts w:asciiTheme="minorHAnsi" w:eastAsiaTheme="minorEastAsia" w:hAnsiTheme="minorHAnsi" w:cstheme="minorBidi"/>
+                <w:color w:val="auto"/>
+                <w:sz w:val="22"/>
+                <w:szCs w:val="22"/>
+              </w:rPr>
+              <w:t>Section</w:t>
+            </w:r>
+            <w:proofErr w:type="spellEnd"/>
+          </w:p>
+        </w:tc>
+        <w:tc>
+          <w:tcPr>
+            <w:tcW w:w="2100" w:type="pct"/>
+          </w:tcPr>
+          <w:p>
+            <w:pPr>
+              <w:jc w:val="center"/>
+              <w:cnfStyle w:val="100000000000" w:firstRow="1" w:lastRow="0" w:firstColumn="0" w:lastColumn="0" w:oddVBand="0" w:evenVBand="0" w:oddHBand="0" w:evenHBand="0" w:firstRowFirstColumn="0" w:firstRowLastColumn="0" w:lastRowFirstColumn="0" w:lastRowLastColumn="0"/>
+              <w:rPr>
+                <w:rFonts w:asciiTheme="minorHAnsi" w:eastAsiaTheme="minorEastAsia" w:hAnsiTheme="minorHAnsi" w:cstheme="minorBidi"/>
+                <w:color w:val="auto"/>
+                <w:sz w:val="22"/>
+                <w:szCs w:val="22"/>
+              </w:rPr>
+            </w:pPr>
+            <w:proofErr w:type="spellStart"/>
+            <w:r>
+              <w:rPr>
+                <w:rFonts w:asciiTheme="minorHAnsi" w:eastAsiaTheme="minorEastAsia" w:hAnsiTheme="minorHAnsi" w:cstheme="minorBidi"/>
+                <w:color w:val="auto"/>
+                <w:sz w:val="22"/>
+                <w:szCs w:val="22"/>
+                <w:lang w:val="es-ES"/>
+              </w:rPr>
+              <w:t>Size</w:t>
+            </w:r>
+            <w:proofErr w:type="spellEnd"/>
+          </w:p>
+        </w:tc>
+      </w:tr>
+      <w:tr>
+        <w:trPr>
+          <w:cnfStyle w:val="000000100000" w:firstRow="0" w:lastRow="0" w:firstColumn="0" w:lastColumn="0" w:oddVBand="0" w:evenVBand="0" w:oddHBand="1" w:evenHBand="0" w:firstRowFirstColumn="0" w:firstRowLastColumn="0" w:lastRowFirstColumn="0" w:lastRowLastColumn="0"/>
+        </w:trPr>
+        <w:tc>
+          <w:tcPr>
+            <w:cnfStyle w:val="001000000000" w:firstRow="0" w:lastRow="0" w:firstColumn="1" w:lastColumn="0" w:oddVBand="0" w:evenVBand="0" w:oddHBand="0" w:evenHBand="0" w:firstRowFirstColumn="0" w:firstRowLastColumn="0" w:lastRowFirstColumn="0" w:lastRowLastColumn="0"/>
+            <w:tcW w:w="2900" w:type="pct"/>
+            <w:noWrap/>
+          </w:tcPr>
+          <w:p>
+            <w:pPr>
+              <w:rPr>
+                <w:rFonts w:asciiTheme="minorHAnsi" w:eastAsiaTheme="minorEastAsia" w:hAnsiTheme="minorHAnsi" w:cstheme="minorBidi"/>
+                <w:color w:val="auto"/>
+              </w:rPr>
+            </w:pPr>
+            <w:proofErr w:type="spellStart"/>
+            <w:r>
+              <w:t>program</w:t>
+            </w:r>
+            <w:proofErr w:type="spellEnd"/>
+            <w:r>
+              <w:t>/</w:t>
+            </w:r>
+            <w:proofErr w:type="spellStart"/>
+            <w:r>
+              <w:t>executable</w:t>
+            </w:r>
+            <w:proofErr w:type="spellEnd"/>
+          </w:p>
+        </w:tc>
+        <w:tc>
+          <w:tcPr>
+            <w:tcW w:w="2100" w:type="pct"/>
+          </w:tcPr>
+          <w:p>
+            <w:pPr>
+              <w:jc w:val="center"/>
+              <w:cnfStyle w:val="000000100000" w:firstRow="0" w:lastRow="0" w:firstColumn="0" w:lastColumn="0" w:oddVBand="0" w:evenVBand="0" w:oddHBand="1" w:evenHBand="0" w:firstRowFirstColumn="0" w:firstRowLastColumn="0" w:lastRowFirstColumn="0" w:lastRowLastColumn="0"/>
+              <w:rPr>
+                <w:rFonts w:asciiTheme="minorHAnsi" w:eastAsiaTheme="minorEastAsia" w:hAnsiTheme="minorHAnsi" w:cstheme="minorBidi"/>
+                <w:color w:val="auto"/>
+              </w:rPr>
+            </w:pPr>
+            <w:r>
+              <w:t>284,444</w:t>
+            </w:r>
+          </w:p>
+        </w:tc>
+      </w:tr>
+      <w:tr>
+        <w:tc>
+          <w:tcPr>
+            <w:cnfStyle w:val="001000000000" w:firstRow="0" w:lastRow="0" w:firstColumn="1" w:lastColumn="0" w:oddVBand="0" w:evenVBand="0" w:oddHBand="0" w:evenHBand="0" w:firstRowFirstColumn="0" w:firstRowLastColumn="0" w:lastRowFirstColumn="0" w:lastRowLastColumn="0"/>
+            <w:tcW w:w="2900" w:type="pct"/>
+            <w:noWrap/>
+          </w:tcPr>
+          <w:p>
+            <w:pPr>
+              <w:rPr>
+                <w:rFonts w:asciiTheme="minorHAnsi" w:eastAsiaTheme="minorEastAsia" w:hAnsiTheme="minorHAnsi" w:cstheme="minorBidi"/>
+                <w:color w:val="auto"/>
+              </w:rPr>
+            </w:pPr>
+            <w:proofErr w:type="spellStart"/>
+            <w:r>
+              <w:rPr>
+                <w:rFonts w:asciiTheme="minorHAnsi" w:eastAsiaTheme="minorEastAsia" w:hAnsiTheme="minorHAnsi" w:cstheme="minorBidi"/>
+                <w:color w:val="auto"/>
+                <w:lang w:val="es-ES"/>
+              </w:rPr>
+              <w:t>Ram</w:t>
+            </w:r>
+            <w:proofErr w:type="spellEnd"/>
+            <w:r>
+              <w:rPr>
+                <w:rFonts w:asciiTheme="minorHAnsi" w:eastAsiaTheme="minorEastAsia" w:hAnsiTheme="minorHAnsi" w:cstheme="minorBidi"/>
+                <w:color w:val="auto"/>
+                <w:lang w:val="es-ES"/>
+              </w:rPr>
+              <w:t xml:space="preserve"> </w:t>
+            </w:r>
+            <w:proofErr w:type="spellStart"/>
+            <w:r>
+              <w:rPr>
+                <w:rFonts w:asciiTheme="minorHAnsi" w:eastAsiaTheme="minorEastAsia" w:hAnsiTheme="minorHAnsi" w:cstheme="minorBidi"/>
+                <w:color w:val="auto"/>
+                <w:lang w:val="es-ES"/>
+              </w:rPr>
+              <w:t>memory</w:t>
+            </w:r>
+            <w:proofErr w:type="spellEnd"/>
+          </w:p>
+        </w:tc>
+        <w:tc>
+          <w:tcPr>
+            <w:tcW w:w="2100" w:type="pct"/>
+          </w:tcPr>
+          <w:p>
+            <w:pPr>
+              <w:jc w:val="center"/>
+              <w:cnfStyle w:val="000000000000" w:firstRow="0" w:lastRow="0" w:firstColumn="0" w:lastColumn="0" w:oddVBand="0" w:evenVBand="0" w:oddHBand="0" w:evenHBand="0" w:firstRowFirstColumn="0" w:firstRowLastColumn="0" w:lastRowFirstColumn="0" w:lastRowLastColumn="0"/>
+              <w:rPr>
+                <w:rFonts w:asciiTheme="minorHAnsi" w:eastAsiaTheme="minorEastAsia" w:hAnsiTheme="minorHAnsi" w:cstheme="minorBidi"/>
+                <w:color w:val="auto"/>
+              </w:rPr>
+            </w:pPr>
+            <w:r>
+              <w:rPr>
+                <w:rFonts w:asciiTheme="minorHAnsi" w:eastAsiaTheme="minorEastAsia" w:hAnsiTheme="minorHAnsi" w:cstheme="minorBidi"/>
+                <w:color w:val="auto"/>
+              </w:rPr>
+              <w:t>1,188</w:t>
+            </w:r>
+          </w:p>
+        </w:tc>
+      </w:tr>
+      <w:tr>
+        <w:trPr>
+          <w:cnfStyle w:val="000000100000" w:firstRow="0" w:lastRow="0" w:firstColumn="0" w:lastColumn="0" w:oddVBand="0" w:evenVBand="0" w:oddHBand="1" w:evenHBand="0" w:firstRowFirstColumn="0" w:firstRowLastColumn="0" w:lastRowFirstColumn="0" w:lastRowLastColumn="0"/>
+        </w:trPr>
+        <w:tc>
+          <w:tcPr>
+            <w:cnfStyle w:val="001000000000" w:firstRow="0" w:lastRow="0" w:firstColumn="1" w:lastColumn="0" w:oddVBand="0" w:evenVBand="0" w:oddHBand="0" w:evenHBand="0" w:firstRowFirstColumn="0" w:firstRowLastColumn="0" w:lastRowFirstColumn="0" w:lastRowLastColumn="0"/>
+            <w:tcW w:w="2900" w:type="pct"/>
+            <w:noWrap/>
+          </w:tcPr>
+          <w:p>
+            <w:pPr>
+              <w:rPr>
+                <w:rFonts w:asciiTheme="minorHAnsi" w:eastAsiaTheme="minorEastAsia" w:hAnsiTheme="minorHAnsi" w:cstheme="minorBidi"/>
+                <w:color w:val="auto"/>
+              </w:rPr>
+            </w:pPr>
+            <w:proofErr w:type="spellStart"/>
+            <w:r>
+              <w:rPr>
+                <w:rFonts w:asciiTheme="minorHAnsi" w:eastAsiaTheme="minorEastAsia" w:hAnsiTheme="minorHAnsi" w:cstheme="minorBidi"/>
+                <w:color w:val="auto"/>
+              </w:rPr>
+              <w:t>Rom</w:t>
+            </w:r>
+            <w:proofErr w:type="spellEnd"/>
+            <w:r>
+              <w:rPr>
+                <w:rFonts w:asciiTheme="minorHAnsi" w:eastAsiaTheme="minorEastAsia" w:hAnsiTheme="minorHAnsi" w:cstheme="minorBidi"/>
+                <w:color w:val="auto"/>
+              </w:rPr>
+              <w:t xml:space="preserve"> </w:t>
+            </w:r>
+            <w:proofErr w:type="spellStart"/>
+            <w:r>
+              <w:rPr>
+                <w:rFonts w:asciiTheme="minorHAnsi" w:eastAsiaTheme="minorEastAsia" w:hAnsiTheme="minorHAnsi" w:cstheme="minorBidi"/>
+                <w:color w:val="auto"/>
+              </w:rPr>
+              <w:t>memory</w:t>
+            </w:r>
+            <w:proofErr w:type="spellEnd"/>
+          </w:p>
+        </w:tc>
+        <w:tc>
+          <w:tcPr>
+            <w:tcW w:w="2100" w:type="pct"/>
+          </w:tcPr>
+          <w:p>
+            <w:pPr>
+              <w:jc w:val="center"/>
+              <w:cnfStyle w:val="000000100000" w:firstRow="0" w:lastRow="0" w:firstColumn="0" w:lastColumn="0" w:oddVBand="0" w:evenVBand="0" w:oddHBand="1" w:evenHBand="0" w:firstRowFirstColumn="0" w:firstRowLastColumn="0" w:lastRowFirstColumn="0" w:lastRowLastColumn="0"/>
+              <w:rPr>
+                <w:rFonts w:asciiTheme="minorHAnsi" w:eastAsiaTheme="minorEastAsia" w:hAnsiTheme="minorHAnsi" w:cstheme="minorBidi"/>
+                <w:color w:val="auto"/>
+              </w:rPr>
+            </w:pPr>
+            <w:r>
+              <w:rPr>
+                <w:rFonts w:asciiTheme="minorHAnsi" w:eastAsiaTheme="minorEastAsia" w:hAnsiTheme="minorHAnsi" w:cstheme="minorBidi"/>
+                <w:color w:val="auto"/>
+              </w:rPr>
+              <w:t>478,976</w:t>
+            </w:r>
+          </w:p>
+        </w:tc>
+      </w:tr>
+      <w:tr>
+        <w:tc>
+          <w:tcPr>
+            <w:cnfStyle w:val="001000000000" w:firstRow="0" w:lastRow="0" w:firstColumn="1" w:lastColumn="0" w:oddVBand="0" w:evenVBand="0" w:oddHBand="0" w:evenHBand="0" w:firstRowFirstColumn="0" w:firstRowLastColumn="0" w:lastRowFirstColumn="0" w:lastRowLastColumn="0"/>
+            <w:tcW w:w="2900" w:type="pct"/>
+            <w:noWrap/>
+          </w:tcPr>
+          <w:p>
+            <w:pPr>
+              <w:rPr>
+                <w:rFonts w:asciiTheme="minorHAnsi" w:eastAsiaTheme="minorEastAsia" w:hAnsiTheme="minorHAnsi" w:cstheme="minorBidi"/>
+                <w:color w:val="auto"/>
+              </w:rPr>
+            </w:pPr>
+            <w:proofErr w:type="spellStart"/>
+            <w:r>
+              <w:rPr>
+                <w:rFonts w:asciiTheme="minorHAnsi" w:eastAsiaTheme="minorEastAsia" w:hAnsiTheme="minorHAnsi" w:cstheme="minorBidi"/>
+                <w:color w:val="auto"/>
+              </w:rPr>
+              <w:t>Debug</w:t>
+            </w:r>
+            <w:proofErr w:type="spellEnd"/>
+            <w:r>
+              <w:rPr>
+                <w:rFonts w:asciiTheme="minorHAnsi" w:eastAsiaTheme="minorEastAsia" w:hAnsiTheme="minorHAnsi" w:cstheme="minorBidi"/>
+                <w:color w:val="auto"/>
+              </w:rPr>
+              <w:t xml:space="preserve"> </w:t>
+            </w:r>
+            <w:proofErr w:type="spellStart"/>
+            <w:r>
+              <w:rPr>
+                <w:rFonts w:asciiTheme="minorHAnsi" w:eastAsiaTheme="minorEastAsia" w:hAnsiTheme="minorHAnsi" w:cstheme="minorBidi"/>
+                <w:color w:val="auto"/>
+              </w:rPr>
+              <w:t>Information</w:t>
+            </w:r>
+            <w:proofErr w:type="spellEnd"/>
+          </w:p>
+        </w:tc>
+        <w:tc>
+          <w:tcPr>
+            <w:tcW w:w="2100" w:type="pct"/>
+          </w:tcPr>
+          <w:p>
+            <w:pPr>
+              <w:jc w:val="center"/>
+              <w:cnfStyle w:val="000000000000" w:firstRow="0" w:lastRow="0" w:firstColumn="0" w:lastColumn="0" w:oddVBand="0" w:evenVBand="0" w:oddHBand="0" w:evenHBand="0" w:firstRowFirstColumn="0" w:firstRowLastColumn="0" w:lastRowFirstColumn="0" w:lastRowLastColumn="0"/>
+              <w:rPr>
+                <w:rFonts w:asciiTheme="minorHAnsi" w:eastAsiaTheme="minorEastAsia" w:hAnsiTheme="minorHAnsi" w:cstheme="minorBidi"/>
+                <w:color w:val="auto"/>
+              </w:rPr>
+            </w:pPr>
+            <w:r>
+              <w:rPr>
+                <w:rFonts w:asciiTheme="minorHAnsi" w:eastAsiaTheme="minorEastAsia" w:hAnsiTheme="minorHAnsi" w:cstheme="minorBidi"/>
+                <w:color w:val="auto"/>
+              </w:rPr>
+              <w:t>4,901,420</w:t>
+            </w:r>
+          </w:p>
+        </w:tc>
+      </w:tr>
+      <w:tr>
+        <w:trPr>
+          <w:cnfStyle w:val="000000100000" w:firstRow="0" w:lastRow="0" w:firstColumn="0" w:lastColumn="0" w:oddVBand="0" w:evenVBand="0" w:oddHBand="1" w:evenHBand="0" w:firstRowFirstColumn="0" w:firstRowLastColumn="0" w:lastRowFirstColumn="0" w:lastRowLastColumn="0"/>
+        </w:trPr>
+        <w:tc>
+          <w:tcPr>
+            <w:cnfStyle w:val="001000000000" w:firstRow="0" w:lastRow="0" w:firstColumn="1" w:lastColumn="0" w:oddVBand="0" w:evenVBand="0" w:oddHBand="0" w:evenHBand="0" w:firstRowFirstColumn="0" w:firstRowLastColumn="0" w:lastRowFirstColumn="0" w:lastRowLastColumn="0"/>
+            <w:tcW w:w="2900" w:type="pct"/>
+            <w:noWrap/>
+          </w:tcPr>
+          <w:p>
+            <w:pPr>
+              <w:rPr>
+                <w:rFonts w:eastAsiaTheme="minorEastAsia"/>
+              </w:rPr>
+            </w:pPr>
+            <w:proofErr w:type="spellStart"/>
+            <w:r>
+              <w:rPr>
+                <w:rFonts w:eastAsiaTheme="minorEastAsia"/>
+              </w:rPr>
+              <w:t>Other</w:t>
+            </w:r>
+            <w:proofErr w:type="spellEnd"/>
+          </w:p>
+        </w:tc>
+        <w:tc>
+          <w:tcPr>
+            <w:tcW w:w="2100" w:type="pct"/>
+          </w:tcPr>
+          <w:p>
+            <w:pPr>
+              <w:jc w:val="center"/>
+              <w:cnfStyle w:val="000000100000" w:firstRow="0" w:lastRow="0" w:firstColumn="0" w:lastColumn="0" w:oddVBand="0" w:evenVBand="0" w:oddHBand="1" w:evenHBand="0" w:firstRowFirstColumn="0" w:firstRowLastColumn="0" w:lastRowFirstColumn="0" w:lastRowLastColumn="0"/>
+              <w:rPr>
+                <w:rFonts w:eastAsiaTheme="minorEastAsia"/>
+              </w:rPr>
+            </w:pPr>
+            <w:r>
+              <w:rPr>
+                <w:rFonts w:eastAsiaTheme="minorEastAsia"/>
+              </w:rPr>
+              <w:t>24</w:t>
+            </w:r>
+          </w:p>
+        </w:tc>
+      </w:tr>
+      <w:tr>
+        <w:tc>
+          <w:tcPr>
+            <w:cnfStyle w:val="001000000000" w:firstRow="0" w:lastRow="0" w:firstColumn="1" w:lastColumn="0" w:oddVBand="0" w:evenVBand="0" w:oddHBand="0" w:evenHBand="0" w:firstRowFirstColumn="0" w:firstRowLastColumn="0" w:lastRowFirstColumn="0" w:lastRowLastColumn="0"/>
+            <w:tcW w:w="2900" w:type="pct"/>
+            <w:noWrap/>
+          </w:tcPr>
+          <w:p>
+            <w:pPr>
+              <w:rPr>
+                <w:rFonts w:asciiTheme="minorHAnsi" w:eastAsiaTheme="minorEastAsia" w:hAnsiTheme="minorHAnsi" w:cstheme="minorBidi"/>
+                <w:color w:val="auto"/>
+              </w:rPr>
+            </w:pPr>
+            <w:r>
+              <w:rPr>
+                <w:rFonts w:asciiTheme="minorHAnsi" w:eastAsiaTheme="minorEastAsia" w:hAnsiTheme="minorHAnsi" w:cstheme="minorBidi"/>
+                <w:color w:val="auto"/>
+              </w:rPr>
+              <w:t>Total</w:t>
+            </w:r>
+          </w:p>
+        </w:tc>
+        <w:tc>
+          <w:tcPr>
+            <w:tcW w:w="2100" w:type="pct"/>
+          </w:tcPr>
+          <w:p>
+            <w:pPr>
+              <w:jc w:val="center"/>
+              <w:cnfStyle w:val="000000000000" w:firstRow="0" w:lastRow="0" w:firstColumn="0" w:lastColumn="0" w:oddVBand="0" w:evenVBand="0" w:oddHBand="0" w:evenHBand="0" w:firstRowFirstColumn="0" w:firstRowLastColumn="0" w:lastRowFirstColumn="0" w:lastRowLastColumn="0"/>
+              <w:rPr>
+                <w:rFonts w:asciiTheme="minorHAnsi" w:eastAsiaTheme="minorEastAsia" w:hAnsiTheme="minorHAnsi" w:cstheme="minorBidi"/>
+                <w:color w:val="auto"/>
+              </w:rPr>
+            </w:pPr>
+            <w:r>
+              <w:t>5,666,052</w:t>
+            </w:r>
+          </w:p>
+        </w:tc>
+      </w:tr>
+    </w:tbl>
+    <w:p/>
+    <w:p>
+      <w:pPr>
+        <w:pStyle w:val="Ttulo3"/>
+        <w:numPr>
+          <w:ilvl w:val="2"/>
+          <w:numId w:val="16"/>
+        </w:numPr>
+      </w:pPr>
+      <w:r>
+        <w:lastRenderedPageBreak/>
+        <w:t>Thread Analysis</w:t>
+      </w:r>
+    </w:p>
+    <w:p>
+      <w:r>
+        <w:t>For the thread analysis was used eclipse</w:t>
+      </w:r>
+      <w:r>
+        <w:t xml:space="preserve"> in debug mode. In the Figure 15 are shown 6 threads.</w:t>
+      </w:r>
+    </w:p>
+    <w:p>
+      <w:pPr>
+        <w:keepNext/>
+      </w:pPr>
+      <w:r>
+        <w:drawing>
+          <wp:inline distT="0" distB="0" distL="0" distR="0" wp14:anchorId="2FB505FD" wp14:editId="7D293BC0">
+            <wp:extent cx="5943600" cy="2025650"/>
+            <wp:effectExtent l="0" t="0" r="0" b="0"/>
+            <wp:docPr id="22" name="Imagen 22"/>
+            <wp:cNvGraphicFramePr>
+              <a:graphicFrameLocks xmlns:a="http://schemas.openxmlformats.org/drawingml/2006/main" noChangeAspect="1"/>
+            </wp:cNvGraphicFramePr>
+            <a:graphic xmlns:a="http://schemas.openxmlformats.org/drawingml/2006/main">
+              <a:graphicData uri="http://schemas.openxmlformats.org/drawingml/2006/picture">
+                <pic:pic xmlns:pic="http://schemas.openxmlformats.org/drawingml/2006/picture">
+                  <pic:nvPicPr>
+                    <pic:cNvPr id="1" name=""/>
+                    <pic:cNvPicPr/>
+                  </pic:nvPicPr>
+                  <pic:blipFill>
+                    <a:blip r:embed="rId23"/>
+                    <a:stretch>
+                      <a:fillRect/>
+                    </a:stretch>
+                  </pic:blipFill>
+                  <pic:spPr>
+                    <a:xfrm>
+                      <a:off x="0" y="0"/>
+                      <a:ext cx="5943600" cy="2025650"/>
+                    </a:xfrm>
+                    <a:prstGeom prst="rect">
+                      <a:avLst/>
+                    </a:prstGeom>
+                  </pic:spPr>
+                </pic:pic>
+              </a:graphicData>
+            </a:graphic>
+          </wp:inline>
+        </w:drawing>
+      </w:r>
+    </w:p>
+    <w:p>
+      <w:pPr>
+        <w:pStyle w:val="Descripcin"/>
+      </w:pPr>
+      <w:r>
+        <w:t xml:space="preserve">Figure </w:t>
+      </w:r>
+      <w:fldSimple w:instr=" SEQ Figure \* ARABIC ">
+        <w:r>
+          <w:rPr>
+            <w:noProof/>
+          </w:rPr>
+          <w:t>15</w:t>
+        </w:r>
+      </w:fldSimple>
+      <w:r>
+        <w:t xml:space="preserve"> Threads</w:t>
+      </w:r>
+    </w:p>
+    <w:p>
+      <w:r>
+        <w:t>The Thread #1 is the Display Thread (Depicted in Figure 16).</w:t>
+      </w:r>
+    </w:p>
+    <w:p>
+      <w:pPr>
+        <w:keepNext/>
+      </w:pPr>
+      <w:r>
+        <w:drawing>
+          <wp:inline distT="0" distB="0" distL="0" distR="0" wp14:anchorId="31239EDD" wp14:editId="0EA23547">
+            <wp:extent cx="3943900" cy="1066949"/>
+            <wp:effectExtent l="0" t="0" r="0" b="0"/>
+            <wp:docPr id="24" name="Imagen 24"/>
+            <wp:cNvGraphicFramePr>
+              <a:graphicFrameLocks xmlns:a="http://schemas.openxmlformats.org/drawingml/2006/main" noChangeAspect="1"/>
+            </wp:cNvGraphicFramePr>
+            <a:graphic xmlns:a="http://schemas.openxmlformats.org/drawingml/2006/main">
+              <a:graphicData uri="http://schemas.openxmlformats.org/drawingml/2006/picture">
+                <pic:pic xmlns:pic="http://schemas.openxmlformats.org/drawingml/2006/picture">
+                  <pic:nvPicPr>
+                    <pic:cNvPr id="1" name=""/>
+                    <pic:cNvPicPr/>
+                  </pic:nvPicPr>
+                  <pic:blipFill>
+                    <a:blip r:embed="rId24"/>
+                    <a:stretch>
+                      <a:fillRect/>
+                    </a:stretch>
+                  </pic:blipFill>
+                  <pic:spPr>
+                    <a:xfrm>
+                      <a:off x="0" y="0"/>
+                      <a:ext cx="3943900" cy="1066949"/>
+                    </a:xfrm>
+                    <a:prstGeom prst="rect">
+                      <a:avLst/>
+                    </a:prstGeom>
+                  </pic:spPr>
+                </pic:pic>
+              </a:graphicData>
+            </a:graphic>
+          </wp:inline>
+        </w:drawing>
+      </w:r>
+    </w:p>
+    <w:p>
+      <w:pPr>
+        <w:pStyle w:val="Descripcin"/>
+      </w:pPr>
+      <w:r>
+        <w:t xml:space="preserve">Figure </w:t>
+      </w:r>
+      <w:fldSimple w:instr=" SEQ Figure \* ARABIC ">
+        <w:r>
+          <w:rPr>
+            <w:noProof/>
+          </w:rPr>
+          <w:t>16</w:t>
+        </w:r>
+      </w:fldSimple>
+      <w:r>
+        <w:t xml:space="preserve"> Display Thread.</w:t>
+      </w:r>
+    </w:p>
+    <w:p>
+      <w:r>
+        <w:t>The Thread # 2 is for the Input Capture thread (Depicted in Figure 17).</w:t>
+      </w:r>
+    </w:p>
+    <w:p>
+      <w:pPr>
+        <w:keepNext/>
+      </w:pPr>
+      <w:r>
+        <w:drawing>
+          <wp:inline distT="0" distB="0" distL="0" distR="0" wp14:anchorId="18C731ED" wp14:editId="6B37B243">
+            <wp:extent cx="5477639" cy="1895740"/>
+            <wp:effectExtent l="0" t="0" r="0" b="9525"/>
+            <wp:docPr id="25" name="Imagen 25"/>
+            <wp:cNvGraphicFramePr>
+              <a:graphicFrameLocks xmlns:a="http://schemas.openxmlformats.org/drawingml/2006/main" noChangeAspect="1"/>
+            </wp:cNvGraphicFramePr>
+            <a:graphic xmlns:a="http://schemas.openxmlformats.org/drawingml/2006/main">
+              <a:graphicData uri="http://schemas.openxmlformats.org/drawingml/2006/picture">
+                <pic:pic xmlns:pic="http://schemas.openxmlformats.org/drawingml/2006/picture">
+                  <pic:nvPicPr>
+                    <pic:cNvPr id="1" name=""/>
+                    <pic:cNvPicPr/>
+                  </pic:nvPicPr>
+                  <pic:blipFill>
+                    <a:blip r:embed="rId25"/>
+                    <a:stretch>
+                      <a:fillRect/>
+                    </a:stretch>
+                  </pic:blipFill>
+                  <pic:spPr>
+                    <a:xfrm>
+                      <a:off x="0" y="0"/>
+                      <a:ext cx="5477639" cy="1895740"/>
+                    </a:xfrm>
+                    <a:prstGeom prst="rect">
+                      <a:avLst/>
+                    </a:prstGeom>
+                  </pic:spPr>
+                </pic:pic>
+              </a:graphicData>
+            </a:graphic>
+          </wp:inline>
+        </w:drawing>
+      </w:r>
+    </w:p>
+    <w:p>
+      <w:pPr>
+        <w:pStyle w:val="Descripcin"/>
+      </w:pPr>
+      <w:r>
+        <w:t xml:space="preserve">Figure </w:t>
+      </w:r>
+      <w:fldSimple w:instr=" SEQ Figure \* ARABIC ">
+        <w:r>
+          <w:rPr>
+            <w:noProof/>
+          </w:rPr>
+          <w:t>17</w:t>
+        </w:r>
+      </w:fldSimple>
+      <w:r>
+        <w:t xml:space="preserve"> Input Capture Thread.</w:t>
+      </w:r>
+    </w:p>
+    <w:p>
+      <w:r>
+        <w:t>The Thread #3 is for the ADC thread (depicted in Figure 18).</w:t>
+      </w:r>
+    </w:p>
+    <w:p>
+      <w:pPr>
+        <w:keepNext/>
+      </w:pPr>
+      <w:r>
+        <w:lastRenderedPageBreak/>
+        <w:drawing>
+          <wp:inline distT="0" distB="0" distL="0" distR="0" wp14:anchorId="59377A3E" wp14:editId="7ED93C25">
+            <wp:extent cx="5620534" cy="1914792"/>
+            <wp:effectExtent l="0" t="0" r="0" b="9525"/>
+            <wp:docPr id="26" name="Imagen 26"/>
+            <wp:cNvGraphicFramePr>
+              <a:graphicFrameLocks xmlns:a="http://schemas.openxmlformats.org/drawingml/2006/main" noChangeAspect="1"/>
+            </wp:cNvGraphicFramePr>
+            <a:graphic xmlns:a="http://schemas.openxmlformats.org/drawingml/2006/main">
+              <a:graphicData uri="http://schemas.openxmlformats.org/drawingml/2006/picture">
+                <pic:pic xmlns:pic="http://schemas.openxmlformats.org/drawingml/2006/picture">
+                  <pic:nvPicPr>
+                    <pic:cNvPr id="1" name=""/>
+                    <pic:cNvPicPr/>
+                  </pic:nvPicPr>
+                  <pic:blipFill>
+                    <a:blip r:embed="rId26"/>
+                    <a:stretch>
+                      <a:fillRect/>
+                    </a:stretch>
+                  </pic:blipFill>
+                  <pic:spPr>
+                    <a:xfrm>
+                      <a:off x="0" y="0"/>
+                      <a:ext cx="5620534" cy="1914792"/>
+                    </a:xfrm>
+                    <a:prstGeom prst="rect">
+                      <a:avLst/>
+                    </a:prstGeom>
+                  </pic:spPr>
+                </pic:pic>
+              </a:graphicData>
+            </a:graphic>
+          </wp:inline>
+        </w:drawing>
+      </w:r>
+    </w:p>
+    <w:p>
+      <w:pPr>
+        <w:pStyle w:val="Descripcin"/>
+      </w:pPr>
+      <w:r>
+        <w:t xml:space="preserve">Figure </w:t>
+      </w:r>
+      <w:fldSimple w:instr=" SEQ Figure \* ARABIC ">
+        <w:r>
+          <w:rPr>
+            <w:noProof/>
+          </w:rPr>
+          <w:t>18</w:t>
+        </w:r>
+      </w:fldSimple>
+      <w:r>
+        <w:t xml:space="preserve"> ACD Thread.</w:t>
+      </w:r>
+    </w:p>
+    <w:p>
+      <w:r>
+        <w:t xml:space="preserve">The Thread #4 </w:t>
+      </w:r>
+      <w:r>
+        <w:t>is the same instance as Thread #1 the difference is that the Thread #1 was used to suspend the program and get the Thread information (debug mode).</w:t>
+      </w:r>
+    </w:p>
+    <w:p>
+      <w:r>
+        <w:t>The Thread #5 is another thread for the display. This thread is listening the events from the touch panel (Depicted in Figure 19).</w:t>
+      </w:r>
+    </w:p>
+    <w:p>
+      <w:pPr>
+        <w:keepNext/>
+      </w:pPr>
+      <w:r>
+        <w:drawing>
+          <wp:inline distT="0" distB="0" distL="0" distR="0" wp14:anchorId="7DFA08BF" wp14:editId="08C25A6A">
+            <wp:extent cx="5943600" cy="2291715"/>
+            <wp:effectExtent l="0" t="0" r="0" b="0"/>
+            <wp:docPr id="27" name="Imagen 27"/>
+            <wp:cNvGraphicFramePr>
+              <a:graphicFrameLocks xmlns:a="http://schemas.openxmlformats.org/drawingml/2006/main" noChangeAspect="1"/>
+            </wp:cNvGraphicFramePr>
+            <a:graphic xmlns:a="http://schemas.openxmlformats.org/drawingml/2006/main">
+              <a:graphicData uri="http://schemas.openxmlformats.org/drawingml/2006/picture">
+                <pic:pic xmlns:pic="http://schemas.openxmlformats.org/drawingml/2006/picture">
+                  <pic:nvPicPr>
+                    <pic:cNvPr id="1" name=""/>
+                    <pic:cNvPicPr/>
+                  </pic:nvPicPr>
+                  <pic:blipFill>
+                    <a:blip r:embed="rId27"/>
+                    <a:stretch>
+                      <a:fillRect/>
+                    </a:stretch>
+                  </pic:blipFill>
+                  <pic:spPr>
+                    <a:xfrm>
+                      <a:off x="0" y="0"/>
+                      <a:ext cx="5943600" cy="2291715"/>
+                    </a:xfrm>
+                    <a:prstGeom prst="rect">
+                      <a:avLst/>
+                    </a:prstGeom>
+                  </pic:spPr>
+                </pic:pic>
+              </a:graphicData>
+            </a:graphic>
+          </wp:inline>
+        </w:drawing>
+      </w:r>
+    </w:p>
+    <w:p>
+      <w:pPr>
+        <w:pStyle w:val="Descripcin"/>
+      </w:pPr>
+      <w:r>
+        <w:t xml:space="preserve">Figure </w:t>
+      </w:r>
+      <w:fldSimple w:instr=" SEQ Figure \* ARABIC ">
+        <w:r>
+          <w:rPr>
+            <w:noProof/>
+          </w:rPr>
+          <w:t>19</w:t>
+        </w:r>
+      </w:fldSimple>
+      <w:r>
+        <w:t xml:space="preserve">  Thread for touch display events</w:t>
+      </w:r>
+    </w:p>
+    <w:p>
+      <w:r>
+        <w:t>The Thread #6 is another thread necessary for the display in order to paint the widgets (Depicted in Figure 20).</w:t>
+      </w:r>
+    </w:p>
+    <w:p>
+      <w:pPr>
+        <w:keepNext/>
+      </w:pPr>
+      <w:r>
+        <w:lastRenderedPageBreak/>
+        <w:drawing>
+          <wp:inline distT="0" distB="0" distL="0" distR="0" wp14:anchorId="27FF97F5" wp14:editId="35C17C00">
+            <wp:extent cx="5943600" cy="2111375"/>
+            <wp:effectExtent l="0" t="0" r="0" b="3175"/>
+            <wp:docPr id="29" name="Imagen 29"/>
+            <wp:cNvGraphicFramePr>
+              <a:graphicFrameLocks xmlns:a="http://schemas.openxmlformats.org/drawingml/2006/main" noChangeAspect="1"/>
+            </wp:cNvGraphicFramePr>
+            <a:graphic xmlns:a="http://schemas.openxmlformats.org/drawingml/2006/main">
+              <a:graphicData uri="http://schemas.openxmlformats.org/drawingml/2006/picture">
+                <pic:pic xmlns:pic="http://schemas.openxmlformats.org/drawingml/2006/picture">
+                  <pic:nvPicPr>
+                    <pic:cNvPr id="1" name=""/>
+                    <pic:cNvPicPr/>
+                  </pic:nvPicPr>
+                  <pic:blipFill>
+                    <a:blip r:embed="rId28"/>
+                    <a:stretch>
+                      <a:fillRect/>
+                    </a:stretch>
+                  </pic:blipFill>
+                  <pic:spPr>
+                    <a:xfrm>
+                      <a:off x="0" y="0"/>
+                      <a:ext cx="5943600" cy="2111375"/>
+                    </a:xfrm>
+                    <a:prstGeom prst="rect">
+                      <a:avLst/>
+                    </a:prstGeom>
+                  </pic:spPr>
+                </pic:pic>
+              </a:graphicData>
+            </a:graphic>
+          </wp:inline>
+        </w:drawing>
+      </w:r>
+    </w:p>
+    <w:p>
+      <w:pPr>
+        <w:pStyle w:val="Descripcin"/>
+      </w:pPr>
+      <w:r>
+        <w:t xml:space="preserve">Figure </w:t>
+      </w:r>
+      <w:fldSimple w:instr=" SEQ Figure \* ARABIC ">
+        <w:r>
+          <w:rPr>
+            <w:noProof/>
+          </w:rPr>
+          <w:t>20</w:t>
+        </w:r>
+      </w:fldSimple>
+      <w:r>
+        <w:t xml:space="preserve"> Complementary Display Thread</w:t>
+      </w:r>
+      <w:bookmarkStart w:id="68" w:name="_GoBack"/>
+      <w:bookmarkEnd w:id="68"/>
+    </w:p>
+    <w:p/>
     <w:p>
       <w:pPr>
         <w:spacing w:after="0" w:line="240" w:lineRule="auto"/>
@@ -15735,7 +17286,21 @@
         <w:rPr>
           <w:highlight w:val="yellow"/>
         </w:rPr>
-        <w:t xml:space="preserve">define the RAM, Flash and Throughtput measurements strategy </w:t>
+        <w:t xml:space="preserve">define the RAM, Flash and </w:t>
+      </w:r>
+      <w:proofErr w:type="spellStart"/>
+      <w:r>
+        <w:rPr>
+          <w:highlight w:val="yellow"/>
+        </w:rPr>
+        <w:t>Throughtput</w:t>
+      </w:r>
+      <w:proofErr w:type="spellEnd"/>
+      <w:r>
+        <w:rPr>
+          <w:highlight w:val="yellow"/>
+        </w:rPr>
+        <w:t xml:space="preserve"> measurements strategy </w:t>
       </w:r>
       <w:r>
         <w:rPr>
@@ -15760,15 +17325,22 @@
         <w:rPr>
           <w:highlight w:val="yellow"/>
         </w:rPr>
-        <w:lastRenderedPageBreak/>
         <w:t>&lt;PROJECT_PATH&gt;\4</w:t>
       </w:r>
       <w:r>
         <w:rPr>
           <w:highlight w:val="yellow"/>
         </w:rPr>
-        <w:t>) Verification\ 11.3. ThroughputRAMFlash_procedure</w:t>
-      </w:r>
+        <w:t xml:space="preserve">) Verification\ 11.3. </w:t>
+      </w:r>
+      <w:proofErr w:type="spellStart"/>
+      <w:r>
+        <w:rPr>
+          <w:highlight w:val="yellow"/>
+        </w:rPr>
+        <w:t>ThroughputRAMFlash_procedure</w:t>
+      </w:r>
+      <w:proofErr w:type="spellEnd"/>
     </w:p>
     <w:p>
       <w:pPr>
@@ -15792,11 +17364,11 @@
         <w:spacing w:before="0" w:line="240" w:lineRule="auto"/>
         <w:jc w:val="both"/>
       </w:pPr>
-      <w:bookmarkStart w:id="68" w:name="_Toc21085385"/>
+      <w:bookmarkStart w:id="69" w:name="_Toc21085385"/>
       <w:r>
         <w:t>Results</w:t>
       </w:r>
-      <w:bookmarkEnd w:id="68"/>
+      <w:bookmarkEnd w:id="69"/>
     </w:p>
     <w:p>
       <w:pPr>
@@ -15805,8 +17377,6 @@
       <w:r>
         <w:t>All the pictures, outputs, drafts, utility reports as well as the evidence are located in the following path.</w:t>
       </w:r>
-      <w:bookmarkStart w:id="69" w:name="_GoBack"/>
-      <w:bookmarkEnd w:id="69"/>
     </w:p>
     <w:p>
       <w:pPr>
@@ -15825,10 +17395,7 @@
         <w:t>&lt;PROJECT_PATH&gt;\</w:t>
       </w:r>
       <w:r>
-        <w:t xml:space="preserve"> </w:t>
-      </w:r>
-      <w:r>
-        <w:t>6) Results</w:t>
+        <w:t xml:space="preserve"> 6) Results</w:t>
       </w:r>
     </w:p>
     <w:p>
@@ -18389,9 +19956,9 @@
   </w:abstractNum>
   <w:abstractNum w:abstractNumId="24" w15:restartNumberingAfterBreak="0">
     <w:nsid w:val="6C6109A6"/>
-    <w:multiLevelType w:val="hybridMultilevel"/>
-    <w:tmpl w:val="B428E4BC"/>
-    <w:lvl w:ilvl="0" w:tplc="080A000F">
+    <w:multiLevelType w:val="multilevel"/>
+    <w:tmpl w:val="E6DE7F5A"/>
+    <w:lvl w:ilvl="0">
       <w:start w:val="1"/>
       <w:numFmt w:val="decimal"/>
       <w:lvlText w:val="%1."/>
@@ -18400,77 +19967,109 @@
         <w:ind w:left="720" w:hanging="360"/>
       </w:pPr>
     </w:lvl>
-    <w:lvl w:ilvl="1" w:tplc="080A0019" w:tentative="1">
-      <w:start w:val="1"/>
-      <w:numFmt w:val="lowerLetter"/>
-      <w:lvlText w:val="%2."/>
-      <w:lvlJc w:val="left"/>
-      <w:pPr>
-        <w:ind w:left="1440" w:hanging="360"/>
-      </w:pPr>
-    </w:lvl>
-    <w:lvl w:ilvl="2" w:tplc="080A001B" w:tentative="1">
-      <w:start w:val="1"/>
-      <w:numFmt w:val="lowerRoman"/>
-      <w:lvlText w:val="%3."/>
-      <w:lvlJc w:val="right"/>
-      <w:pPr>
-        <w:ind w:left="2160" w:hanging="180"/>
-      </w:pPr>
-    </w:lvl>
-    <w:lvl w:ilvl="3" w:tplc="080A000F" w:tentative="1">
-      <w:start w:val="1"/>
+    <w:lvl w:ilvl="1">
+      <w:start w:val="4"/>
       <w:numFmt w:val="decimal"/>
-      <w:lvlText w:val="%4."/>
-      <w:lvlJc w:val="left"/>
-      <w:pPr>
-        <w:ind w:left="2880" w:hanging="360"/>
-      </w:pPr>
-    </w:lvl>
-    <w:lvl w:ilvl="4" w:tplc="080A0019" w:tentative="1">
-      <w:start w:val="1"/>
-      <w:numFmt w:val="lowerLetter"/>
-      <w:lvlText w:val="%5."/>
-      <w:lvlJc w:val="left"/>
-      <w:pPr>
-        <w:ind w:left="3600" w:hanging="360"/>
-      </w:pPr>
-    </w:lvl>
-    <w:lvl w:ilvl="5" w:tplc="080A001B" w:tentative="1">
-      <w:start w:val="1"/>
-      <w:numFmt w:val="lowerRoman"/>
-      <w:lvlText w:val="%6."/>
-      <w:lvlJc w:val="right"/>
-      <w:pPr>
-        <w:ind w:left="4320" w:hanging="180"/>
-      </w:pPr>
-    </w:lvl>
-    <w:lvl w:ilvl="6" w:tplc="080A000F" w:tentative="1">
-      <w:start w:val="1"/>
+      <w:isLgl/>
+      <w:lvlText w:val="%1.%2"/>
+      <w:lvlJc w:val="left"/>
+      <w:pPr>
+        <w:ind w:left="1020" w:hanging="660"/>
+      </w:pPr>
+      <w:rPr>
+        <w:rFonts w:hint="default"/>
+      </w:rPr>
+    </w:lvl>
+    <w:lvl w:ilvl="2">
+      <w:start w:val="2"/>
       <w:numFmt w:val="decimal"/>
-      <w:lvlText w:val="%7."/>
-      <w:lvlJc w:val="left"/>
-      <w:pPr>
-        <w:ind w:left="5040" w:hanging="360"/>
-      </w:pPr>
-    </w:lvl>
-    <w:lvl w:ilvl="7" w:tplc="080A0019" w:tentative="1">
-      <w:start w:val="1"/>
-      <w:numFmt w:val="lowerLetter"/>
-      <w:lvlText w:val="%8."/>
-      <w:lvlJc w:val="left"/>
-      <w:pPr>
-        <w:ind w:left="5760" w:hanging="360"/>
-      </w:pPr>
-    </w:lvl>
-    <w:lvl w:ilvl="8" w:tplc="080A001B" w:tentative="1">
-      <w:start w:val="1"/>
-      <w:numFmt w:val="lowerRoman"/>
-      <w:lvlText w:val="%9."/>
-      <w:lvlJc w:val="right"/>
-      <w:pPr>
-        <w:ind w:left="6480" w:hanging="180"/>
-      </w:pPr>
+      <w:isLgl/>
+      <w:lvlText w:val="%1.%2.%3"/>
+      <w:lvlJc w:val="left"/>
+      <w:pPr>
+        <w:ind w:left="1080" w:hanging="720"/>
+      </w:pPr>
+      <w:rPr>
+        <w:rFonts w:hint="default"/>
+      </w:rPr>
+    </w:lvl>
+    <w:lvl w:ilvl="3">
+      <w:start w:val="1"/>
+      <w:numFmt w:val="decimal"/>
+      <w:isLgl/>
+      <w:lvlText w:val="%1.%2.%3.%4"/>
+      <w:lvlJc w:val="left"/>
+      <w:pPr>
+        <w:ind w:left="1080" w:hanging="720"/>
+      </w:pPr>
+      <w:rPr>
+        <w:rFonts w:hint="default"/>
+      </w:rPr>
+    </w:lvl>
+    <w:lvl w:ilvl="4">
+      <w:start w:val="1"/>
+      <w:numFmt w:val="decimal"/>
+      <w:isLgl/>
+      <w:lvlText w:val="%1.%2.%3.%4.%5"/>
+      <w:lvlJc w:val="left"/>
+      <w:pPr>
+        <w:ind w:left="1440" w:hanging="1080"/>
+      </w:pPr>
+      <w:rPr>
+        <w:rFonts w:hint="default"/>
+      </w:rPr>
+    </w:lvl>
+    <w:lvl w:ilvl="5">
+      <w:start w:val="1"/>
+      <w:numFmt w:val="decimal"/>
+      <w:isLgl/>
+      <w:lvlText w:val="%1.%2.%3.%4.%5.%6"/>
+      <w:lvlJc w:val="left"/>
+      <w:pPr>
+        <w:ind w:left="1440" w:hanging="1080"/>
+      </w:pPr>
+      <w:rPr>
+        <w:rFonts w:hint="default"/>
+      </w:rPr>
+    </w:lvl>
+    <w:lvl w:ilvl="6">
+      <w:start w:val="1"/>
+      <w:numFmt w:val="decimal"/>
+      <w:isLgl/>
+      <w:lvlText w:val="%1.%2.%3.%4.%5.%6.%7"/>
+      <w:lvlJc w:val="left"/>
+      <w:pPr>
+        <w:ind w:left="1800" w:hanging="1440"/>
+      </w:pPr>
+      <w:rPr>
+        <w:rFonts w:hint="default"/>
+      </w:rPr>
+    </w:lvl>
+    <w:lvl w:ilvl="7">
+      <w:start w:val="1"/>
+      <w:numFmt w:val="decimal"/>
+      <w:isLgl/>
+      <w:lvlText w:val="%1.%2.%3.%4.%5.%6.%7.%8"/>
+      <w:lvlJc w:val="left"/>
+      <w:pPr>
+        <w:ind w:left="1800" w:hanging="1440"/>
+      </w:pPr>
+      <w:rPr>
+        <w:rFonts w:hint="default"/>
+      </w:rPr>
+    </w:lvl>
+    <w:lvl w:ilvl="8">
+      <w:start w:val="1"/>
+      <w:numFmt w:val="decimal"/>
+      <w:isLgl/>
+      <w:lvlText w:val="%1.%2.%3.%4.%5.%6.%7.%8.%9"/>
+      <w:lvlJc w:val="left"/>
+      <w:pPr>
+        <w:ind w:left="1800" w:hanging="1440"/>
+      </w:pPr>
+      <w:rPr>
+        <w:rFonts w:hint="default"/>
+      </w:rPr>
     </w:lvl>
   </w:abstractNum>
   <w:abstractNum w:abstractNumId="25" w15:restartNumberingAfterBreak="0">
@@ -19621,6 +21220,128 @@
       <w:color w:val="2E74B5" w:themeColor="accent1" w:themeShade="BF"/>
     </w:rPr>
   </w:style>
+  <w:style w:type="table" w:styleId="Listamedia2-nfasis1">
+    <w:name w:val="Medium List 2 Accent 1"/>
+    <w:basedOn w:val="Tablanormal"/>
+    <w:uiPriority w:val="66"/>
+    <w:rsid w:val="007E3641"/>
+    <w:pPr>
+      <w:spacing w:after="0" w:line="240" w:lineRule="auto"/>
+    </w:pPr>
+    <w:rPr>
+      <w:rFonts w:asciiTheme="majorHAnsi" w:eastAsiaTheme="majorEastAsia" w:hAnsiTheme="majorHAnsi" w:cstheme="majorBidi"/>
+      <w:color w:val="000000" w:themeColor="text1"/>
+      <w:lang w:val="es-MX" w:eastAsia="es-MX"/>
+    </w:rPr>
+    <w:tblPr>
+      <w:tblStyleRowBandSize w:val="1"/>
+      <w:tblStyleColBandSize w:val="1"/>
+      <w:tblBorders>
+        <w:top w:val="single" w:sz="8" w:space="0" w:color="5B9BD5" w:themeColor="accent1"/>
+        <w:left w:val="single" w:sz="8" w:space="0" w:color="5B9BD5" w:themeColor="accent1"/>
+        <w:bottom w:val="single" w:sz="8" w:space="0" w:color="5B9BD5" w:themeColor="accent1"/>
+        <w:right w:val="single" w:sz="8" w:space="0" w:color="5B9BD5" w:themeColor="accent1"/>
+      </w:tblBorders>
+    </w:tblPr>
+    <w:tblStylePr w:type="firstRow">
+      <w:rPr>
+        <w:sz w:val="24"/>
+        <w:szCs w:val="24"/>
+      </w:rPr>
+      <w:tblPr/>
+      <w:tcPr>
+        <w:tcBorders>
+          <w:top w:val="nil"/>
+          <w:left w:val="nil"/>
+          <w:bottom w:val="single" w:sz="24" w:space="0" w:color="5B9BD5" w:themeColor="accent1"/>
+          <w:right w:val="nil"/>
+          <w:insideH w:val="nil"/>
+          <w:insideV w:val="nil"/>
+        </w:tcBorders>
+        <w:shd w:val="clear" w:color="auto" w:fill="FFFFFF" w:themeFill="background1"/>
+      </w:tcPr>
+    </w:tblStylePr>
+    <w:tblStylePr w:type="lastRow">
+      <w:tblPr/>
+      <w:tcPr>
+        <w:tcBorders>
+          <w:top w:val="single" w:sz="8" w:space="0" w:color="5B9BD5" w:themeColor="accent1"/>
+          <w:left w:val="nil"/>
+          <w:bottom w:val="nil"/>
+          <w:right w:val="nil"/>
+          <w:insideH w:val="nil"/>
+          <w:insideV w:val="nil"/>
+        </w:tcBorders>
+        <w:shd w:val="clear" w:color="auto" w:fill="FFFFFF" w:themeFill="background1"/>
+      </w:tcPr>
+    </w:tblStylePr>
+    <w:tblStylePr w:type="firstCol">
+      <w:tblPr/>
+      <w:tcPr>
+        <w:tcBorders>
+          <w:top w:val="nil"/>
+          <w:left w:val="nil"/>
+          <w:bottom w:val="nil"/>
+          <w:right w:val="single" w:sz="8" w:space="0" w:color="5B9BD5" w:themeColor="accent1"/>
+          <w:insideH w:val="nil"/>
+          <w:insideV w:val="nil"/>
+        </w:tcBorders>
+        <w:shd w:val="clear" w:color="auto" w:fill="FFFFFF" w:themeFill="background1"/>
+      </w:tcPr>
+    </w:tblStylePr>
+    <w:tblStylePr w:type="lastCol">
+      <w:tblPr/>
+      <w:tcPr>
+        <w:tcBorders>
+          <w:top w:val="nil"/>
+          <w:left w:val="single" w:sz="8" w:space="0" w:color="5B9BD5" w:themeColor="accent1"/>
+          <w:bottom w:val="nil"/>
+          <w:right w:val="nil"/>
+          <w:insideH w:val="nil"/>
+          <w:insideV w:val="nil"/>
+        </w:tcBorders>
+        <w:shd w:val="clear" w:color="auto" w:fill="FFFFFF" w:themeFill="background1"/>
+      </w:tcPr>
+    </w:tblStylePr>
+    <w:tblStylePr w:type="band1Vert">
+      <w:tblPr/>
+      <w:tcPr>
+        <w:tcBorders>
+          <w:left w:val="nil"/>
+          <w:right w:val="nil"/>
+          <w:insideH w:val="nil"/>
+          <w:insideV w:val="nil"/>
+        </w:tcBorders>
+        <w:shd w:val="clear" w:color="auto" w:fill="D6E6F4" w:themeFill="accent1" w:themeFillTint="3F"/>
+      </w:tcPr>
+    </w:tblStylePr>
+    <w:tblStylePr w:type="band1Horz">
+      <w:tblPr/>
+      <w:tcPr>
+        <w:tcBorders>
+          <w:top w:val="nil"/>
+          <w:bottom w:val="nil"/>
+          <w:insideH w:val="nil"/>
+          <w:insideV w:val="nil"/>
+        </w:tcBorders>
+        <w:shd w:val="clear" w:color="auto" w:fill="D6E6F4" w:themeFill="accent1" w:themeFillTint="3F"/>
+      </w:tcPr>
+    </w:tblStylePr>
+    <w:tblStylePr w:type="nwCell">
+      <w:tblPr/>
+      <w:tcPr>
+        <w:shd w:val="clear" w:color="auto" w:fill="FFFFFF" w:themeFill="background1"/>
+      </w:tcPr>
+    </w:tblStylePr>
+    <w:tblStylePr w:type="swCell">
+      <w:tblPr/>
+      <w:tcPr>
+        <w:tcBorders>
+          <w:top w:val="nil"/>
+        </w:tcBorders>
+      </w:tcPr>
+    </w:tblStylePr>
+  </w:style>
 </w:styles>
 </file>
 
@@ -19890,7 +21611,7 @@
 </file>
 
 <file path=customXml/itemProps1.xml><?xml version="1.0" encoding="utf-8"?>
-<ds:datastoreItem xmlns:ds="http://schemas.openxmlformats.org/officeDocument/2006/customXml" ds:itemID="{282FCCE0-D81C-4F41-8E72-08625991C70E}">
+<ds:datastoreItem xmlns:ds="http://schemas.openxmlformats.org/officeDocument/2006/customXml" ds:itemID="{984155F9-2B98-4649-A263-DF30F74D6994}">
   <ds:schemaRefs>
     <ds:schemaRef ds:uri="http://schemas.openxmlformats.org/officeDocument/2006/bibliography"/>
   </ds:schemaRefs>

</xml_diff>